<commit_message>
Bérelhető autók tábla szerkezet
A bérelhető autóknak a tábla kialakítása - szerkezetben.
</commit_message>
<xml_diff>
--- a/Adatbázis Szerkezeti felépítése/Brainstorming on e-paper.docx
+++ b/Adatbázis Szerkezeti felépítése/Brainstorming on e-paper.docx
@@ -28,6 +28,7 @@
           </w:tcPr>
           <w:p>
             <w:pPr>
+              <w:jc w:val="center"/>
               <w:rPr>
                 <w:b/>
                 <w:bCs/>
@@ -39,23 +40,30 @@
                 <w:b/>
                 <w:bCs/>
               </w:rPr>
-              <w:t xml:space="preserve">Autó </w:t>
-            </w:r>
-          </w:p>
-        </w:tc>
-        <w:tc>
-          <w:tcPr>
-            <w:tcW w:w="0" w:type="auto"/>
-            <w:vAlign w:val="center"/>
-          </w:tcPr>
-          <w:p/>
-        </w:tc>
-        <w:tc>
-          <w:tcPr>
-            <w:tcW w:w="0" w:type="auto"/>
-            <w:vAlign w:val="center"/>
-          </w:tcPr>
-          <w:p>
+              <w:t>Autó</w:t>
+            </w:r>
+          </w:p>
+        </w:tc>
+        <w:tc>
+          <w:tcPr>
+            <w:tcW w:w="0" w:type="auto"/>
+            <w:vAlign w:val="center"/>
+          </w:tcPr>
+          <w:p>
+            <w:pPr>
+              <w:jc w:val="center"/>
+            </w:pPr>
+          </w:p>
+        </w:tc>
+        <w:tc>
+          <w:tcPr>
+            <w:tcW w:w="0" w:type="auto"/>
+            <w:vAlign w:val="center"/>
+          </w:tcPr>
+          <w:p>
+            <w:pPr>
+              <w:jc w:val="center"/>
+            </w:pPr>
             <w:r>
               <w:t xml:space="preserve">SKODA CITIGO E </w:t>
             </w:r>
@@ -72,6 +80,9 @@
             <w:vAlign w:val="center"/>
           </w:tcPr>
           <w:p>
+            <w:pPr>
+              <w:jc w:val="center"/>
+            </w:pPr>
             <w:r>
               <w:t>Volkswagen e-</w:t>
             </w:r>
@@ -94,6 +105,9 @@
             <w:vAlign w:val="center"/>
           </w:tcPr>
           <w:p>
+            <w:pPr>
+              <w:jc w:val="center"/>
+            </w:pPr>
             <w:r>
               <w:t>Volkswagen e-</w:t>
             </w:r>
@@ -119,6 +133,9 @@
             <w:vAlign w:val="center"/>
           </w:tcPr>
           <w:p>
+            <w:pPr>
+              <w:jc w:val="center"/>
+            </w:pPr>
             <w:r>
               <w:t xml:space="preserve">KIA </w:t>
             </w:r>
@@ -144,6 +161,9 @@
             <w:vAlign w:val="center"/>
           </w:tcPr>
           <w:p>
+            <w:pPr>
+              <w:jc w:val="center"/>
+            </w:pPr>
             <w:r>
               <w:t>ID</w:t>
             </w:r>
@@ -154,35 +174,55 @@
             <w:tcW w:w="0" w:type="auto"/>
             <w:vAlign w:val="center"/>
           </w:tcPr>
-          <w:p/>
-        </w:tc>
-        <w:tc>
-          <w:tcPr>
-            <w:tcW w:w="0" w:type="auto"/>
-            <w:vAlign w:val="center"/>
-          </w:tcPr>
-          <w:p/>
-        </w:tc>
-        <w:tc>
-          <w:tcPr>
-            <w:tcW w:w="0" w:type="auto"/>
-            <w:vAlign w:val="center"/>
-          </w:tcPr>
-          <w:p/>
-        </w:tc>
-        <w:tc>
-          <w:tcPr>
-            <w:tcW w:w="0" w:type="auto"/>
-            <w:vAlign w:val="center"/>
-          </w:tcPr>
-          <w:p/>
-        </w:tc>
-        <w:tc>
-          <w:tcPr>
-            <w:tcW w:w="0" w:type="auto"/>
-            <w:vAlign w:val="center"/>
-          </w:tcPr>
-          <w:p/>
+          <w:p>
+            <w:pPr>
+              <w:jc w:val="center"/>
+            </w:pPr>
+          </w:p>
+        </w:tc>
+        <w:tc>
+          <w:tcPr>
+            <w:tcW w:w="0" w:type="auto"/>
+            <w:vAlign w:val="center"/>
+          </w:tcPr>
+          <w:p>
+            <w:pPr>
+              <w:jc w:val="center"/>
+            </w:pPr>
+          </w:p>
+        </w:tc>
+        <w:tc>
+          <w:tcPr>
+            <w:tcW w:w="0" w:type="auto"/>
+            <w:vAlign w:val="center"/>
+          </w:tcPr>
+          <w:p>
+            <w:pPr>
+              <w:jc w:val="center"/>
+            </w:pPr>
+          </w:p>
+        </w:tc>
+        <w:tc>
+          <w:tcPr>
+            <w:tcW w:w="0" w:type="auto"/>
+            <w:vAlign w:val="center"/>
+          </w:tcPr>
+          <w:p>
+            <w:pPr>
+              <w:jc w:val="center"/>
+            </w:pPr>
+          </w:p>
+        </w:tc>
+        <w:tc>
+          <w:tcPr>
+            <w:tcW w:w="0" w:type="auto"/>
+            <w:vAlign w:val="center"/>
+          </w:tcPr>
+          <w:p>
+            <w:pPr>
+              <w:jc w:val="center"/>
+            </w:pPr>
+          </w:p>
         </w:tc>
       </w:tr>
       <w:tr>
@@ -195,6 +235,9 @@
             <w:vAlign w:val="center"/>
           </w:tcPr>
           <w:p>
+            <w:pPr>
+              <w:jc w:val="center"/>
+            </w:pPr>
             <w:proofErr w:type="spellStart"/>
             <w:r>
               <w:t>Gyartmany</w:t>
@@ -207,35 +250,55 @@
             <w:tcW w:w="0" w:type="auto"/>
             <w:vAlign w:val="center"/>
           </w:tcPr>
-          <w:p/>
-        </w:tc>
-        <w:tc>
-          <w:tcPr>
-            <w:tcW w:w="0" w:type="auto"/>
-            <w:vAlign w:val="center"/>
-          </w:tcPr>
-          <w:p/>
-        </w:tc>
-        <w:tc>
-          <w:tcPr>
-            <w:tcW w:w="0" w:type="auto"/>
-            <w:vAlign w:val="center"/>
-          </w:tcPr>
-          <w:p/>
-        </w:tc>
-        <w:tc>
-          <w:tcPr>
-            <w:tcW w:w="0" w:type="auto"/>
-            <w:vAlign w:val="center"/>
-          </w:tcPr>
-          <w:p/>
-        </w:tc>
-        <w:tc>
-          <w:tcPr>
-            <w:tcW w:w="0" w:type="auto"/>
-            <w:vAlign w:val="center"/>
-          </w:tcPr>
-          <w:p/>
+          <w:p>
+            <w:pPr>
+              <w:jc w:val="center"/>
+            </w:pPr>
+          </w:p>
+        </w:tc>
+        <w:tc>
+          <w:tcPr>
+            <w:tcW w:w="0" w:type="auto"/>
+            <w:vAlign w:val="center"/>
+          </w:tcPr>
+          <w:p>
+            <w:pPr>
+              <w:jc w:val="center"/>
+            </w:pPr>
+          </w:p>
+        </w:tc>
+        <w:tc>
+          <w:tcPr>
+            <w:tcW w:w="0" w:type="auto"/>
+            <w:vAlign w:val="center"/>
+          </w:tcPr>
+          <w:p>
+            <w:pPr>
+              <w:jc w:val="center"/>
+            </w:pPr>
+          </w:p>
+        </w:tc>
+        <w:tc>
+          <w:tcPr>
+            <w:tcW w:w="0" w:type="auto"/>
+            <w:vAlign w:val="center"/>
+          </w:tcPr>
+          <w:p>
+            <w:pPr>
+              <w:jc w:val="center"/>
+            </w:pPr>
+          </w:p>
+        </w:tc>
+        <w:tc>
+          <w:tcPr>
+            <w:tcW w:w="0" w:type="auto"/>
+            <w:vAlign w:val="center"/>
+          </w:tcPr>
+          <w:p>
+            <w:pPr>
+              <w:jc w:val="center"/>
+            </w:pPr>
+          </w:p>
         </w:tc>
       </w:tr>
       <w:tr>
@@ -248,6 +311,9 @@
             <w:vAlign w:val="center"/>
           </w:tcPr>
           <w:p>
+            <w:pPr>
+              <w:jc w:val="center"/>
+            </w:pPr>
             <w:proofErr w:type="spellStart"/>
             <w:r>
               <w:t>Tipus</w:t>
@@ -260,35 +326,55 @@
             <w:tcW w:w="0" w:type="auto"/>
             <w:vAlign w:val="center"/>
           </w:tcPr>
-          <w:p/>
-        </w:tc>
-        <w:tc>
-          <w:tcPr>
-            <w:tcW w:w="0" w:type="auto"/>
-            <w:vAlign w:val="center"/>
-          </w:tcPr>
-          <w:p/>
-        </w:tc>
-        <w:tc>
-          <w:tcPr>
-            <w:tcW w:w="0" w:type="auto"/>
-            <w:vAlign w:val="center"/>
-          </w:tcPr>
-          <w:p/>
-        </w:tc>
-        <w:tc>
-          <w:tcPr>
-            <w:tcW w:w="0" w:type="auto"/>
-            <w:vAlign w:val="center"/>
-          </w:tcPr>
-          <w:p/>
-        </w:tc>
-        <w:tc>
-          <w:tcPr>
-            <w:tcW w:w="0" w:type="auto"/>
-            <w:vAlign w:val="center"/>
-          </w:tcPr>
-          <w:p/>
+          <w:p>
+            <w:pPr>
+              <w:jc w:val="center"/>
+            </w:pPr>
+          </w:p>
+        </w:tc>
+        <w:tc>
+          <w:tcPr>
+            <w:tcW w:w="0" w:type="auto"/>
+            <w:vAlign w:val="center"/>
+          </w:tcPr>
+          <w:p>
+            <w:pPr>
+              <w:jc w:val="center"/>
+            </w:pPr>
+          </w:p>
+        </w:tc>
+        <w:tc>
+          <w:tcPr>
+            <w:tcW w:w="0" w:type="auto"/>
+            <w:vAlign w:val="center"/>
+          </w:tcPr>
+          <w:p>
+            <w:pPr>
+              <w:jc w:val="center"/>
+            </w:pPr>
+          </w:p>
+        </w:tc>
+        <w:tc>
+          <w:tcPr>
+            <w:tcW w:w="0" w:type="auto"/>
+            <w:vAlign w:val="center"/>
+          </w:tcPr>
+          <w:p>
+            <w:pPr>
+              <w:jc w:val="center"/>
+            </w:pPr>
+          </w:p>
+        </w:tc>
+        <w:tc>
+          <w:tcPr>
+            <w:tcW w:w="0" w:type="auto"/>
+            <w:vAlign w:val="center"/>
+          </w:tcPr>
+          <w:p>
+            <w:pPr>
+              <w:jc w:val="center"/>
+            </w:pPr>
+          </w:p>
         </w:tc>
       </w:tr>
       <w:tr>
@@ -300,42 +386,66 @@
             <w:tcW w:w="0" w:type="auto"/>
             <w:vAlign w:val="center"/>
           </w:tcPr>
-          <w:p/>
-        </w:tc>
-        <w:tc>
-          <w:tcPr>
-            <w:tcW w:w="0" w:type="auto"/>
-            <w:vAlign w:val="center"/>
-          </w:tcPr>
-          <w:p/>
-        </w:tc>
-        <w:tc>
-          <w:tcPr>
-            <w:tcW w:w="0" w:type="auto"/>
-            <w:vAlign w:val="center"/>
-          </w:tcPr>
-          <w:p/>
-        </w:tc>
-        <w:tc>
-          <w:tcPr>
-            <w:tcW w:w="0" w:type="auto"/>
-            <w:vAlign w:val="center"/>
-          </w:tcPr>
-          <w:p/>
-        </w:tc>
-        <w:tc>
-          <w:tcPr>
-            <w:tcW w:w="0" w:type="auto"/>
-            <w:vAlign w:val="center"/>
-          </w:tcPr>
-          <w:p/>
-        </w:tc>
-        <w:tc>
-          <w:tcPr>
-            <w:tcW w:w="0" w:type="auto"/>
-            <w:vAlign w:val="center"/>
-          </w:tcPr>
-          <w:p/>
+          <w:p>
+            <w:pPr>
+              <w:jc w:val="center"/>
+            </w:pPr>
+          </w:p>
+        </w:tc>
+        <w:tc>
+          <w:tcPr>
+            <w:tcW w:w="0" w:type="auto"/>
+            <w:vAlign w:val="center"/>
+          </w:tcPr>
+          <w:p>
+            <w:pPr>
+              <w:jc w:val="center"/>
+            </w:pPr>
+          </w:p>
+        </w:tc>
+        <w:tc>
+          <w:tcPr>
+            <w:tcW w:w="0" w:type="auto"/>
+            <w:vAlign w:val="center"/>
+          </w:tcPr>
+          <w:p>
+            <w:pPr>
+              <w:jc w:val="center"/>
+            </w:pPr>
+          </w:p>
+        </w:tc>
+        <w:tc>
+          <w:tcPr>
+            <w:tcW w:w="0" w:type="auto"/>
+            <w:vAlign w:val="center"/>
+          </w:tcPr>
+          <w:p>
+            <w:pPr>
+              <w:jc w:val="center"/>
+            </w:pPr>
+          </w:p>
+        </w:tc>
+        <w:tc>
+          <w:tcPr>
+            <w:tcW w:w="0" w:type="auto"/>
+            <w:vAlign w:val="center"/>
+          </w:tcPr>
+          <w:p>
+            <w:pPr>
+              <w:jc w:val="center"/>
+            </w:pPr>
+          </w:p>
+        </w:tc>
+        <w:tc>
+          <w:tcPr>
+            <w:tcW w:w="0" w:type="auto"/>
+            <w:vAlign w:val="center"/>
+          </w:tcPr>
+          <w:p>
+            <w:pPr>
+              <w:jc w:val="center"/>
+            </w:pPr>
+          </w:p>
         </w:tc>
       </w:tr>
       <w:tr>
@@ -347,42 +457,66 @@
             <w:tcW w:w="0" w:type="auto"/>
             <w:vAlign w:val="center"/>
           </w:tcPr>
-          <w:p/>
-        </w:tc>
-        <w:tc>
-          <w:tcPr>
-            <w:tcW w:w="0" w:type="auto"/>
-            <w:vAlign w:val="center"/>
-          </w:tcPr>
-          <w:p/>
-        </w:tc>
-        <w:tc>
-          <w:tcPr>
-            <w:tcW w:w="0" w:type="auto"/>
-            <w:vAlign w:val="center"/>
-          </w:tcPr>
-          <w:p/>
-        </w:tc>
-        <w:tc>
-          <w:tcPr>
-            <w:tcW w:w="0" w:type="auto"/>
-            <w:vAlign w:val="center"/>
-          </w:tcPr>
-          <w:p/>
-        </w:tc>
-        <w:tc>
-          <w:tcPr>
-            <w:tcW w:w="0" w:type="auto"/>
-            <w:vAlign w:val="center"/>
-          </w:tcPr>
-          <w:p/>
-        </w:tc>
-        <w:tc>
-          <w:tcPr>
-            <w:tcW w:w="0" w:type="auto"/>
-            <w:vAlign w:val="center"/>
-          </w:tcPr>
-          <w:p/>
+          <w:p>
+            <w:pPr>
+              <w:jc w:val="center"/>
+            </w:pPr>
+          </w:p>
+        </w:tc>
+        <w:tc>
+          <w:tcPr>
+            <w:tcW w:w="0" w:type="auto"/>
+            <w:vAlign w:val="center"/>
+          </w:tcPr>
+          <w:p>
+            <w:pPr>
+              <w:jc w:val="center"/>
+            </w:pPr>
+          </w:p>
+        </w:tc>
+        <w:tc>
+          <w:tcPr>
+            <w:tcW w:w="0" w:type="auto"/>
+            <w:vAlign w:val="center"/>
+          </w:tcPr>
+          <w:p>
+            <w:pPr>
+              <w:jc w:val="center"/>
+            </w:pPr>
+          </w:p>
+        </w:tc>
+        <w:tc>
+          <w:tcPr>
+            <w:tcW w:w="0" w:type="auto"/>
+            <w:vAlign w:val="center"/>
+          </w:tcPr>
+          <w:p>
+            <w:pPr>
+              <w:jc w:val="center"/>
+            </w:pPr>
+          </w:p>
+        </w:tc>
+        <w:tc>
+          <w:tcPr>
+            <w:tcW w:w="0" w:type="auto"/>
+            <w:vAlign w:val="center"/>
+          </w:tcPr>
+          <w:p>
+            <w:pPr>
+              <w:jc w:val="center"/>
+            </w:pPr>
+          </w:p>
+        </w:tc>
+        <w:tc>
+          <w:tcPr>
+            <w:tcW w:w="0" w:type="auto"/>
+            <w:vAlign w:val="center"/>
+          </w:tcPr>
+          <w:p>
+            <w:pPr>
+              <w:jc w:val="center"/>
+            </w:pPr>
+          </w:p>
         </w:tc>
       </w:tr>
       <w:tr>
@@ -394,42 +528,66 @@
             <w:tcW w:w="0" w:type="auto"/>
             <w:vAlign w:val="center"/>
           </w:tcPr>
-          <w:p/>
-        </w:tc>
-        <w:tc>
-          <w:tcPr>
-            <w:tcW w:w="0" w:type="auto"/>
-            <w:vAlign w:val="center"/>
-          </w:tcPr>
-          <w:p/>
-        </w:tc>
-        <w:tc>
-          <w:tcPr>
-            <w:tcW w:w="0" w:type="auto"/>
-            <w:vAlign w:val="center"/>
-          </w:tcPr>
-          <w:p/>
-        </w:tc>
-        <w:tc>
-          <w:tcPr>
-            <w:tcW w:w="0" w:type="auto"/>
-            <w:vAlign w:val="center"/>
-          </w:tcPr>
-          <w:p/>
-        </w:tc>
-        <w:tc>
-          <w:tcPr>
-            <w:tcW w:w="0" w:type="auto"/>
-            <w:vAlign w:val="center"/>
-          </w:tcPr>
-          <w:p/>
-        </w:tc>
-        <w:tc>
-          <w:tcPr>
-            <w:tcW w:w="0" w:type="auto"/>
-            <w:vAlign w:val="center"/>
-          </w:tcPr>
-          <w:p/>
+          <w:p>
+            <w:pPr>
+              <w:jc w:val="center"/>
+            </w:pPr>
+          </w:p>
+        </w:tc>
+        <w:tc>
+          <w:tcPr>
+            <w:tcW w:w="0" w:type="auto"/>
+            <w:vAlign w:val="center"/>
+          </w:tcPr>
+          <w:p>
+            <w:pPr>
+              <w:jc w:val="center"/>
+            </w:pPr>
+          </w:p>
+        </w:tc>
+        <w:tc>
+          <w:tcPr>
+            <w:tcW w:w="0" w:type="auto"/>
+            <w:vAlign w:val="center"/>
+          </w:tcPr>
+          <w:p>
+            <w:pPr>
+              <w:jc w:val="center"/>
+            </w:pPr>
+          </w:p>
+        </w:tc>
+        <w:tc>
+          <w:tcPr>
+            <w:tcW w:w="0" w:type="auto"/>
+            <w:vAlign w:val="center"/>
+          </w:tcPr>
+          <w:p>
+            <w:pPr>
+              <w:jc w:val="center"/>
+            </w:pPr>
+          </w:p>
+        </w:tc>
+        <w:tc>
+          <w:tcPr>
+            <w:tcW w:w="0" w:type="auto"/>
+            <w:vAlign w:val="center"/>
+          </w:tcPr>
+          <w:p>
+            <w:pPr>
+              <w:jc w:val="center"/>
+            </w:pPr>
+          </w:p>
+        </w:tc>
+        <w:tc>
+          <w:tcPr>
+            <w:tcW w:w="0" w:type="auto"/>
+            <w:vAlign w:val="center"/>
+          </w:tcPr>
+          <w:p>
+            <w:pPr>
+              <w:jc w:val="center"/>
+            </w:pPr>
+          </w:p>
         </w:tc>
       </w:tr>
       <w:tr>
@@ -441,42 +599,66 @@
             <w:tcW w:w="0" w:type="auto"/>
             <w:vAlign w:val="center"/>
           </w:tcPr>
-          <w:p/>
-        </w:tc>
-        <w:tc>
-          <w:tcPr>
-            <w:tcW w:w="0" w:type="auto"/>
-            <w:vAlign w:val="center"/>
-          </w:tcPr>
-          <w:p/>
-        </w:tc>
-        <w:tc>
-          <w:tcPr>
-            <w:tcW w:w="0" w:type="auto"/>
-            <w:vAlign w:val="center"/>
-          </w:tcPr>
-          <w:p/>
-        </w:tc>
-        <w:tc>
-          <w:tcPr>
-            <w:tcW w:w="0" w:type="auto"/>
-            <w:vAlign w:val="center"/>
-          </w:tcPr>
-          <w:p/>
-        </w:tc>
-        <w:tc>
-          <w:tcPr>
-            <w:tcW w:w="0" w:type="auto"/>
-            <w:vAlign w:val="center"/>
-          </w:tcPr>
-          <w:p/>
-        </w:tc>
-        <w:tc>
-          <w:tcPr>
-            <w:tcW w:w="0" w:type="auto"/>
-            <w:vAlign w:val="center"/>
-          </w:tcPr>
-          <w:p/>
+          <w:p>
+            <w:pPr>
+              <w:jc w:val="center"/>
+            </w:pPr>
+          </w:p>
+        </w:tc>
+        <w:tc>
+          <w:tcPr>
+            <w:tcW w:w="0" w:type="auto"/>
+            <w:vAlign w:val="center"/>
+          </w:tcPr>
+          <w:p>
+            <w:pPr>
+              <w:jc w:val="center"/>
+            </w:pPr>
+          </w:p>
+        </w:tc>
+        <w:tc>
+          <w:tcPr>
+            <w:tcW w:w="0" w:type="auto"/>
+            <w:vAlign w:val="center"/>
+          </w:tcPr>
+          <w:p>
+            <w:pPr>
+              <w:jc w:val="center"/>
+            </w:pPr>
+          </w:p>
+        </w:tc>
+        <w:tc>
+          <w:tcPr>
+            <w:tcW w:w="0" w:type="auto"/>
+            <w:vAlign w:val="center"/>
+          </w:tcPr>
+          <w:p>
+            <w:pPr>
+              <w:jc w:val="center"/>
+            </w:pPr>
+          </w:p>
+        </w:tc>
+        <w:tc>
+          <w:tcPr>
+            <w:tcW w:w="0" w:type="auto"/>
+            <w:vAlign w:val="center"/>
+          </w:tcPr>
+          <w:p>
+            <w:pPr>
+              <w:jc w:val="center"/>
+            </w:pPr>
+          </w:p>
+        </w:tc>
+        <w:tc>
+          <w:tcPr>
+            <w:tcW w:w="0" w:type="auto"/>
+            <w:vAlign w:val="center"/>
+          </w:tcPr>
+          <w:p>
+            <w:pPr>
+              <w:jc w:val="center"/>
+            </w:pPr>
+          </w:p>
         </w:tc>
       </w:tr>
       <w:tr>
@@ -488,42 +670,66 @@
             <w:tcW w:w="0" w:type="auto"/>
             <w:vAlign w:val="center"/>
           </w:tcPr>
-          <w:p/>
-        </w:tc>
-        <w:tc>
-          <w:tcPr>
-            <w:tcW w:w="0" w:type="auto"/>
-            <w:vAlign w:val="center"/>
-          </w:tcPr>
-          <w:p/>
-        </w:tc>
-        <w:tc>
-          <w:tcPr>
-            <w:tcW w:w="0" w:type="auto"/>
-            <w:vAlign w:val="center"/>
-          </w:tcPr>
-          <w:p/>
-        </w:tc>
-        <w:tc>
-          <w:tcPr>
-            <w:tcW w:w="0" w:type="auto"/>
-            <w:vAlign w:val="center"/>
-          </w:tcPr>
-          <w:p/>
-        </w:tc>
-        <w:tc>
-          <w:tcPr>
-            <w:tcW w:w="0" w:type="auto"/>
-            <w:vAlign w:val="center"/>
-          </w:tcPr>
-          <w:p/>
-        </w:tc>
-        <w:tc>
-          <w:tcPr>
-            <w:tcW w:w="0" w:type="auto"/>
-            <w:vAlign w:val="center"/>
-          </w:tcPr>
-          <w:p/>
+          <w:p>
+            <w:pPr>
+              <w:jc w:val="center"/>
+            </w:pPr>
+          </w:p>
+        </w:tc>
+        <w:tc>
+          <w:tcPr>
+            <w:tcW w:w="0" w:type="auto"/>
+            <w:vAlign w:val="center"/>
+          </w:tcPr>
+          <w:p>
+            <w:pPr>
+              <w:jc w:val="center"/>
+            </w:pPr>
+          </w:p>
+        </w:tc>
+        <w:tc>
+          <w:tcPr>
+            <w:tcW w:w="0" w:type="auto"/>
+            <w:vAlign w:val="center"/>
+          </w:tcPr>
+          <w:p>
+            <w:pPr>
+              <w:jc w:val="center"/>
+            </w:pPr>
+          </w:p>
+        </w:tc>
+        <w:tc>
+          <w:tcPr>
+            <w:tcW w:w="0" w:type="auto"/>
+            <w:vAlign w:val="center"/>
+          </w:tcPr>
+          <w:p>
+            <w:pPr>
+              <w:jc w:val="center"/>
+            </w:pPr>
+          </w:p>
+        </w:tc>
+        <w:tc>
+          <w:tcPr>
+            <w:tcW w:w="0" w:type="auto"/>
+            <w:vAlign w:val="center"/>
+          </w:tcPr>
+          <w:p>
+            <w:pPr>
+              <w:jc w:val="center"/>
+            </w:pPr>
+          </w:p>
+        </w:tc>
+        <w:tc>
+          <w:tcPr>
+            <w:tcW w:w="0" w:type="auto"/>
+            <w:vAlign w:val="center"/>
+          </w:tcPr>
+          <w:p>
+            <w:pPr>
+              <w:jc w:val="center"/>
+            </w:pPr>
+          </w:p>
         </w:tc>
       </w:tr>
       <w:tr>
@@ -535,42 +741,66 @@
             <w:tcW w:w="0" w:type="auto"/>
             <w:vAlign w:val="center"/>
           </w:tcPr>
-          <w:p/>
-        </w:tc>
-        <w:tc>
-          <w:tcPr>
-            <w:tcW w:w="0" w:type="auto"/>
-            <w:vAlign w:val="center"/>
-          </w:tcPr>
-          <w:p/>
-        </w:tc>
-        <w:tc>
-          <w:tcPr>
-            <w:tcW w:w="0" w:type="auto"/>
-            <w:vAlign w:val="center"/>
-          </w:tcPr>
-          <w:p/>
-        </w:tc>
-        <w:tc>
-          <w:tcPr>
-            <w:tcW w:w="0" w:type="auto"/>
-            <w:vAlign w:val="center"/>
-          </w:tcPr>
-          <w:p/>
-        </w:tc>
-        <w:tc>
-          <w:tcPr>
-            <w:tcW w:w="0" w:type="auto"/>
-            <w:vAlign w:val="center"/>
-          </w:tcPr>
-          <w:p/>
-        </w:tc>
-        <w:tc>
-          <w:tcPr>
-            <w:tcW w:w="0" w:type="auto"/>
-            <w:vAlign w:val="center"/>
-          </w:tcPr>
-          <w:p/>
+          <w:p>
+            <w:pPr>
+              <w:jc w:val="center"/>
+            </w:pPr>
+          </w:p>
+        </w:tc>
+        <w:tc>
+          <w:tcPr>
+            <w:tcW w:w="0" w:type="auto"/>
+            <w:vAlign w:val="center"/>
+          </w:tcPr>
+          <w:p>
+            <w:pPr>
+              <w:jc w:val="center"/>
+            </w:pPr>
+          </w:p>
+        </w:tc>
+        <w:tc>
+          <w:tcPr>
+            <w:tcW w:w="0" w:type="auto"/>
+            <w:vAlign w:val="center"/>
+          </w:tcPr>
+          <w:p>
+            <w:pPr>
+              <w:jc w:val="center"/>
+            </w:pPr>
+          </w:p>
+        </w:tc>
+        <w:tc>
+          <w:tcPr>
+            <w:tcW w:w="0" w:type="auto"/>
+            <w:vAlign w:val="center"/>
+          </w:tcPr>
+          <w:p>
+            <w:pPr>
+              <w:jc w:val="center"/>
+            </w:pPr>
+          </w:p>
+        </w:tc>
+        <w:tc>
+          <w:tcPr>
+            <w:tcW w:w="0" w:type="auto"/>
+            <w:vAlign w:val="center"/>
+          </w:tcPr>
+          <w:p>
+            <w:pPr>
+              <w:jc w:val="center"/>
+            </w:pPr>
+          </w:p>
+        </w:tc>
+        <w:tc>
+          <w:tcPr>
+            <w:tcW w:w="0" w:type="auto"/>
+            <w:vAlign w:val="center"/>
+          </w:tcPr>
+          <w:p>
+            <w:pPr>
+              <w:jc w:val="center"/>
+            </w:pPr>
+          </w:p>
         </w:tc>
       </w:tr>
       <w:tr>
@@ -582,42 +812,66 @@
             <w:tcW w:w="0" w:type="auto"/>
             <w:vAlign w:val="center"/>
           </w:tcPr>
-          <w:p/>
-        </w:tc>
-        <w:tc>
-          <w:tcPr>
-            <w:tcW w:w="0" w:type="auto"/>
-            <w:vAlign w:val="center"/>
-          </w:tcPr>
-          <w:p/>
-        </w:tc>
-        <w:tc>
-          <w:tcPr>
-            <w:tcW w:w="0" w:type="auto"/>
-            <w:vAlign w:val="center"/>
-          </w:tcPr>
-          <w:p/>
-        </w:tc>
-        <w:tc>
-          <w:tcPr>
-            <w:tcW w:w="0" w:type="auto"/>
-            <w:vAlign w:val="center"/>
-          </w:tcPr>
-          <w:p/>
-        </w:tc>
-        <w:tc>
-          <w:tcPr>
-            <w:tcW w:w="0" w:type="auto"/>
-            <w:vAlign w:val="center"/>
-          </w:tcPr>
-          <w:p/>
-        </w:tc>
-        <w:tc>
-          <w:tcPr>
-            <w:tcW w:w="0" w:type="auto"/>
-            <w:vAlign w:val="center"/>
-          </w:tcPr>
-          <w:p/>
+          <w:p>
+            <w:pPr>
+              <w:jc w:val="center"/>
+            </w:pPr>
+          </w:p>
+        </w:tc>
+        <w:tc>
+          <w:tcPr>
+            <w:tcW w:w="0" w:type="auto"/>
+            <w:vAlign w:val="center"/>
+          </w:tcPr>
+          <w:p>
+            <w:pPr>
+              <w:jc w:val="center"/>
+            </w:pPr>
+          </w:p>
+        </w:tc>
+        <w:tc>
+          <w:tcPr>
+            <w:tcW w:w="0" w:type="auto"/>
+            <w:vAlign w:val="center"/>
+          </w:tcPr>
+          <w:p>
+            <w:pPr>
+              <w:jc w:val="center"/>
+            </w:pPr>
+          </w:p>
+        </w:tc>
+        <w:tc>
+          <w:tcPr>
+            <w:tcW w:w="0" w:type="auto"/>
+            <w:vAlign w:val="center"/>
+          </w:tcPr>
+          <w:p>
+            <w:pPr>
+              <w:jc w:val="center"/>
+            </w:pPr>
+          </w:p>
+        </w:tc>
+        <w:tc>
+          <w:tcPr>
+            <w:tcW w:w="0" w:type="auto"/>
+            <w:vAlign w:val="center"/>
+          </w:tcPr>
+          <w:p>
+            <w:pPr>
+              <w:jc w:val="center"/>
+            </w:pPr>
+          </w:p>
+        </w:tc>
+        <w:tc>
+          <w:tcPr>
+            <w:tcW w:w="0" w:type="auto"/>
+            <w:vAlign w:val="center"/>
+          </w:tcPr>
+          <w:p>
+            <w:pPr>
+              <w:jc w:val="center"/>
+            </w:pPr>
+          </w:p>
         </w:tc>
       </w:tr>
       <w:tr>
@@ -629,42 +883,66 @@
             <w:tcW w:w="0" w:type="auto"/>
             <w:vAlign w:val="center"/>
           </w:tcPr>
-          <w:p/>
-        </w:tc>
-        <w:tc>
-          <w:tcPr>
-            <w:tcW w:w="0" w:type="auto"/>
-            <w:vAlign w:val="center"/>
-          </w:tcPr>
-          <w:p/>
-        </w:tc>
-        <w:tc>
-          <w:tcPr>
-            <w:tcW w:w="0" w:type="auto"/>
-            <w:vAlign w:val="center"/>
-          </w:tcPr>
-          <w:p/>
-        </w:tc>
-        <w:tc>
-          <w:tcPr>
-            <w:tcW w:w="0" w:type="auto"/>
-            <w:vAlign w:val="center"/>
-          </w:tcPr>
-          <w:p/>
-        </w:tc>
-        <w:tc>
-          <w:tcPr>
-            <w:tcW w:w="0" w:type="auto"/>
-            <w:vAlign w:val="center"/>
-          </w:tcPr>
-          <w:p/>
-        </w:tc>
-        <w:tc>
-          <w:tcPr>
-            <w:tcW w:w="0" w:type="auto"/>
-            <w:vAlign w:val="center"/>
-          </w:tcPr>
-          <w:p/>
+          <w:p>
+            <w:pPr>
+              <w:jc w:val="center"/>
+            </w:pPr>
+          </w:p>
+        </w:tc>
+        <w:tc>
+          <w:tcPr>
+            <w:tcW w:w="0" w:type="auto"/>
+            <w:vAlign w:val="center"/>
+          </w:tcPr>
+          <w:p>
+            <w:pPr>
+              <w:jc w:val="center"/>
+            </w:pPr>
+          </w:p>
+        </w:tc>
+        <w:tc>
+          <w:tcPr>
+            <w:tcW w:w="0" w:type="auto"/>
+            <w:vAlign w:val="center"/>
+          </w:tcPr>
+          <w:p>
+            <w:pPr>
+              <w:jc w:val="center"/>
+            </w:pPr>
+          </w:p>
+        </w:tc>
+        <w:tc>
+          <w:tcPr>
+            <w:tcW w:w="0" w:type="auto"/>
+            <w:vAlign w:val="center"/>
+          </w:tcPr>
+          <w:p>
+            <w:pPr>
+              <w:jc w:val="center"/>
+            </w:pPr>
+          </w:p>
+        </w:tc>
+        <w:tc>
+          <w:tcPr>
+            <w:tcW w:w="0" w:type="auto"/>
+            <w:vAlign w:val="center"/>
+          </w:tcPr>
+          <w:p>
+            <w:pPr>
+              <w:jc w:val="center"/>
+            </w:pPr>
+          </w:p>
+        </w:tc>
+        <w:tc>
+          <w:tcPr>
+            <w:tcW w:w="0" w:type="auto"/>
+            <w:vAlign w:val="center"/>
+          </w:tcPr>
+          <w:p>
+            <w:pPr>
+              <w:jc w:val="center"/>
+            </w:pPr>
+          </w:p>
         </w:tc>
       </w:tr>
       <w:tr>
@@ -676,42 +954,66 @@
             <w:tcW w:w="0" w:type="auto"/>
             <w:vAlign w:val="center"/>
           </w:tcPr>
-          <w:p/>
-        </w:tc>
-        <w:tc>
-          <w:tcPr>
-            <w:tcW w:w="0" w:type="auto"/>
-            <w:vAlign w:val="center"/>
-          </w:tcPr>
-          <w:p/>
-        </w:tc>
-        <w:tc>
-          <w:tcPr>
-            <w:tcW w:w="0" w:type="auto"/>
-            <w:vAlign w:val="center"/>
-          </w:tcPr>
-          <w:p/>
-        </w:tc>
-        <w:tc>
-          <w:tcPr>
-            <w:tcW w:w="0" w:type="auto"/>
-            <w:vAlign w:val="center"/>
-          </w:tcPr>
-          <w:p/>
-        </w:tc>
-        <w:tc>
-          <w:tcPr>
-            <w:tcW w:w="0" w:type="auto"/>
-            <w:vAlign w:val="center"/>
-          </w:tcPr>
-          <w:p/>
-        </w:tc>
-        <w:tc>
-          <w:tcPr>
-            <w:tcW w:w="0" w:type="auto"/>
-            <w:vAlign w:val="center"/>
-          </w:tcPr>
-          <w:p/>
+          <w:p>
+            <w:pPr>
+              <w:jc w:val="center"/>
+            </w:pPr>
+          </w:p>
+        </w:tc>
+        <w:tc>
+          <w:tcPr>
+            <w:tcW w:w="0" w:type="auto"/>
+            <w:vAlign w:val="center"/>
+          </w:tcPr>
+          <w:p>
+            <w:pPr>
+              <w:jc w:val="center"/>
+            </w:pPr>
+          </w:p>
+        </w:tc>
+        <w:tc>
+          <w:tcPr>
+            <w:tcW w:w="0" w:type="auto"/>
+            <w:vAlign w:val="center"/>
+          </w:tcPr>
+          <w:p>
+            <w:pPr>
+              <w:jc w:val="center"/>
+            </w:pPr>
+          </w:p>
+        </w:tc>
+        <w:tc>
+          <w:tcPr>
+            <w:tcW w:w="0" w:type="auto"/>
+            <w:vAlign w:val="center"/>
+          </w:tcPr>
+          <w:p>
+            <w:pPr>
+              <w:jc w:val="center"/>
+            </w:pPr>
+          </w:p>
+        </w:tc>
+        <w:tc>
+          <w:tcPr>
+            <w:tcW w:w="0" w:type="auto"/>
+            <w:vAlign w:val="center"/>
+          </w:tcPr>
+          <w:p>
+            <w:pPr>
+              <w:jc w:val="center"/>
+            </w:pPr>
+          </w:p>
+        </w:tc>
+        <w:tc>
+          <w:tcPr>
+            <w:tcW w:w="0" w:type="auto"/>
+            <w:vAlign w:val="center"/>
+          </w:tcPr>
+          <w:p>
+            <w:pPr>
+              <w:jc w:val="center"/>
+            </w:pPr>
+          </w:p>
         </w:tc>
       </w:tr>
       <w:tr>
@@ -723,42 +1025,66 @@
             <w:tcW w:w="0" w:type="auto"/>
             <w:vAlign w:val="center"/>
           </w:tcPr>
-          <w:p/>
-        </w:tc>
-        <w:tc>
-          <w:tcPr>
-            <w:tcW w:w="0" w:type="auto"/>
-            <w:vAlign w:val="center"/>
-          </w:tcPr>
-          <w:p/>
-        </w:tc>
-        <w:tc>
-          <w:tcPr>
-            <w:tcW w:w="0" w:type="auto"/>
-            <w:vAlign w:val="center"/>
-          </w:tcPr>
-          <w:p/>
-        </w:tc>
-        <w:tc>
-          <w:tcPr>
-            <w:tcW w:w="0" w:type="auto"/>
-            <w:vAlign w:val="center"/>
-          </w:tcPr>
-          <w:p/>
-        </w:tc>
-        <w:tc>
-          <w:tcPr>
-            <w:tcW w:w="0" w:type="auto"/>
-            <w:vAlign w:val="center"/>
-          </w:tcPr>
-          <w:p/>
-        </w:tc>
-        <w:tc>
-          <w:tcPr>
-            <w:tcW w:w="0" w:type="auto"/>
-            <w:vAlign w:val="center"/>
-          </w:tcPr>
-          <w:p/>
+          <w:p>
+            <w:pPr>
+              <w:jc w:val="center"/>
+            </w:pPr>
+          </w:p>
+        </w:tc>
+        <w:tc>
+          <w:tcPr>
+            <w:tcW w:w="0" w:type="auto"/>
+            <w:vAlign w:val="center"/>
+          </w:tcPr>
+          <w:p>
+            <w:pPr>
+              <w:jc w:val="center"/>
+            </w:pPr>
+          </w:p>
+        </w:tc>
+        <w:tc>
+          <w:tcPr>
+            <w:tcW w:w="0" w:type="auto"/>
+            <w:vAlign w:val="center"/>
+          </w:tcPr>
+          <w:p>
+            <w:pPr>
+              <w:jc w:val="center"/>
+            </w:pPr>
+          </w:p>
+        </w:tc>
+        <w:tc>
+          <w:tcPr>
+            <w:tcW w:w="0" w:type="auto"/>
+            <w:vAlign w:val="center"/>
+          </w:tcPr>
+          <w:p>
+            <w:pPr>
+              <w:jc w:val="center"/>
+            </w:pPr>
+          </w:p>
+        </w:tc>
+        <w:tc>
+          <w:tcPr>
+            <w:tcW w:w="0" w:type="auto"/>
+            <w:vAlign w:val="center"/>
+          </w:tcPr>
+          <w:p>
+            <w:pPr>
+              <w:jc w:val="center"/>
+            </w:pPr>
+          </w:p>
+        </w:tc>
+        <w:tc>
+          <w:tcPr>
+            <w:tcW w:w="0" w:type="auto"/>
+            <w:vAlign w:val="center"/>
+          </w:tcPr>
+          <w:p>
+            <w:pPr>
+              <w:jc w:val="center"/>
+            </w:pPr>
+          </w:p>
         </w:tc>
       </w:tr>
       <w:tr>
@@ -770,42 +1096,66 @@
             <w:tcW w:w="0" w:type="auto"/>
             <w:vAlign w:val="center"/>
           </w:tcPr>
-          <w:p/>
-        </w:tc>
-        <w:tc>
-          <w:tcPr>
-            <w:tcW w:w="0" w:type="auto"/>
-            <w:vAlign w:val="center"/>
-          </w:tcPr>
-          <w:p/>
-        </w:tc>
-        <w:tc>
-          <w:tcPr>
-            <w:tcW w:w="0" w:type="auto"/>
-            <w:vAlign w:val="center"/>
-          </w:tcPr>
-          <w:p/>
-        </w:tc>
-        <w:tc>
-          <w:tcPr>
-            <w:tcW w:w="0" w:type="auto"/>
-            <w:vAlign w:val="center"/>
-          </w:tcPr>
-          <w:p/>
-        </w:tc>
-        <w:tc>
-          <w:tcPr>
-            <w:tcW w:w="0" w:type="auto"/>
-            <w:vAlign w:val="center"/>
-          </w:tcPr>
-          <w:p/>
-        </w:tc>
-        <w:tc>
-          <w:tcPr>
-            <w:tcW w:w="0" w:type="auto"/>
-            <w:vAlign w:val="center"/>
-          </w:tcPr>
-          <w:p/>
+          <w:p>
+            <w:pPr>
+              <w:jc w:val="center"/>
+            </w:pPr>
+          </w:p>
+        </w:tc>
+        <w:tc>
+          <w:tcPr>
+            <w:tcW w:w="0" w:type="auto"/>
+            <w:vAlign w:val="center"/>
+          </w:tcPr>
+          <w:p>
+            <w:pPr>
+              <w:jc w:val="center"/>
+            </w:pPr>
+          </w:p>
+        </w:tc>
+        <w:tc>
+          <w:tcPr>
+            <w:tcW w:w="0" w:type="auto"/>
+            <w:vAlign w:val="center"/>
+          </w:tcPr>
+          <w:p>
+            <w:pPr>
+              <w:jc w:val="center"/>
+            </w:pPr>
+          </w:p>
+        </w:tc>
+        <w:tc>
+          <w:tcPr>
+            <w:tcW w:w="0" w:type="auto"/>
+            <w:vAlign w:val="center"/>
+          </w:tcPr>
+          <w:p>
+            <w:pPr>
+              <w:jc w:val="center"/>
+            </w:pPr>
+          </w:p>
+        </w:tc>
+        <w:tc>
+          <w:tcPr>
+            <w:tcW w:w="0" w:type="auto"/>
+            <w:vAlign w:val="center"/>
+          </w:tcPr>
+          <w:p>
+            <w:pPr>
+              <w:jc w:val="center"/>
+            </w:pPr>
+          </w:p>
+        </w:tc>
+        <w:tc>
+          <w:tcPr>
+            <w:tcW w:w="0" w:type="auto"/>
+            <w:vAlign w:val="center"/>
+          </w:tcPr>
+          <w:p>
+            <w:pPr>
+              <w:jc w:val="center"/>
+            </w:pPr>
+          </w:p>
         </w:tc>
       </w:tr>
     </w:tbl>
@@ -3080,21 +3430,333 @@
           <w:bCs/>
         </w:rPr>
       </w:pPr>
-      <w:r>
-        <w:rPr>
-          <w:b/>
-          <w:bCs/>
-        </w:rPr>
-        <w:t>Bérelhető autók</w:t>
-      </w:r>
-      <w:r>
-        <w:rPr>
-          <w:b/>
-          <w:bCs/>
-        </w:rPr>
-        <w:t>:</w:t>
-      </w:r>
     </w:p>
+    <w:tbl>
+      <w:tblPr>
+        <w:tblStyle w:val="Rcsostblzat"/>
+        <w:tblpPr w:leftFromText="141" w:rightFromText="141" w:vertAnchor="text" w:tblpXSpec="center" w:tblpY="1"/>
+        <w:tblOverlap w:val="never"/>
+        <w:tblW w:w="9413" w:type="dxa"/>
+        <w:tblLook w:val="04A0" w:firstRow="1" w:lastRow="0" w:firstColumn="1" w:lastColumn="0" w:noHBand="0" w:noVBand="1"/>
+      </w:tblPr>
+      <w:tblGrid>
+        <w:gridCol w:w="4706"/>
+        <w:gridCol w:w="4707"/>
+      </w:tblGrid>
+      <w:tr>
+        <w:trPr>
+          <w:trHeight w:val="405"/>
+        </w:trPr>
+        <w:tc>
+          <w:tcPr>
+            <w:tcW w:w="9413" w:type="dxa"/>
+            <w:gridSpan w:val="2"/>
+            <w:vAlign w:val="center"/>
+          </w:tcPr>
+          <w:p>
+            <w:pPr>
+              <w:jc w:val="center"/>
+              <w:rPr>
+                <w:b/>
+                <w:bCs/>
+              </w:rPr>
+            </w:pPr>
+            <w:r>
+              <w:rPr>
+                <w:b/>
+                <w:bCs/>
+              </w:rPr>
+              <w:t>Bérelhető autók</w:t>
+            </w:r>
+            <w:r>
+              <w:rPr>
+                <w:b/>
+                <w:bCs/>
+              </w:rPr>
+              <w:t>:</w:t>
+            </w:r>
+          </w:p>
+        </w:tc>
+      </w:tr>
+      <w:tr>
+        <w:trPr>
+          <w:trHeight w:val="405"/>
+        </w:trPr>
+        <w:tc>
+          <w:tcPr>
+            <w:tcW w:w="4706" w:type="dxa"/>
+            <w:vAlign w:val="center"/>
+          </w:tcPr>
+          <w:p>
+            <w:pPr>
+              <w:jc w:val="center"/>
+              <w:rPr>
+                <w:b/>
+                <w:bCs/>
+              </w:rPr>
+            </w:pPr>
+            <w:proofErr w:type="spellStart"/>
+            <w:r>
+              <w:rPr>
+                <w:b/>
+                <w:bCs/>
+              </w:rPr>
+              <w:t>id</w:t>
+            </w:r>
+            <w:proofErr w:type="spellEnd"/>
+          </w:p>
+        </w:tc>
+        <w:tc>
+          <w:tcPr>
+            <w:tcW w:w="4706" w:type="dxa"/>
+            <w:vAlign w:val="center"/>
+          </w:tcPr>
+          <w:p>
+            <w:pPr>
+              <w:jc w:val="center"/>
+              <w:rPr>
+                <w:b/>
+                <w:bCs/>
+              </w:rPr>
+            </w:pPr>
+            <w:r>
+              <w:rPr>
+                <w:b/>
+                <w:bCs/>
+              </w:rPr>
+              <w:t>Típus</w:t>
+            </w:r>
+          </w:p>
+        </w:tc>
+      </w:tr>
+      <w:tr>
+        <w:trPr>
+          <w:trHeight w:val="405"/>
+        </w:trPr>
+        <w:tc>
+          <w:tcPr>
+            <w:tcW w:w="4706" w:type="dxa"/>
+            <w:vAlign w:val="center"/>
+          </w:tcPr>
+          <w:p>
+            <w:pPr>
+              <w:jc w:val="center"/>
+              <w:rPr>
+                <w:b/>
+                <w:bCs/>
+              </w:rPr>
+            </w:pPr>
+            <w:r>
+              <w:rPr>
+                <w:b/>
+                <w:bCs/>
+              </w:rPr>
+              <w:t>1.</w:t>
+            </w:r>
+          </w:p>
+        </w:tc>
+        <w:tc>
+          <w:tcPr>
+            <w:tcW w:w="4706" w:type="dxa"/>
+            <w:vAlign w:val="center"/>
+          </w:tcPr>
+          <w:p>
+            <w:pPr>
+              <w:jc w:val="center"/>
+            </w:pPr>
+            <w:proofErr w:type="spellStart"/>
+            <w:r>
+              <w:t>Citigo</w:t>
+            </w:r>
+            <w:proofErr w:type="spellEnd"/>
+          </w:p>
+        </w:tc>
+      </w:tr>
+      <w:tr>
+        <w:trPr>
+          <w:trHeight w:val="405"/>
+        </w:trPr>
+        <w:tc>
+          <w:tcPr>
+            <w:tcW w:w="4706" w:type="dxa"/>
+            <w:vAlign w:val="center"/>
+          </w:tcPr>
+          <w:p>
+            <w:pPr>
+              <w:jc w:val="center"/>
+              <w:rPr>
+                <w:b/>
+                <w:bCs/>
+              </w:rPr>
+            </w:pPr>
+            <w:r>
+              <w:rPr>
+                <w:b/>
+                <w:bCs/>
+              </w:rPr>
+              <w:t>2.</w:t>
+            </w:r>
+          </w:p>
+        </w:tc>
+        <w:tc>
+          <w:tcPr>
+            <w:tcW w:w="4706" w:type="dxa"/>
+            <w:vAlign w:val="center"/>
+          </w:tcPr>
+          <w:p>
+            <w:pPr>
+              <w:jc w:val="center"/>
+            </w:pPr>
+            <w:r>
+              <w:t>e-</w:t>
+            </w:r>
+            <w:proofErr w:type="spellStart"/>
+            <w:r>
+              <w:t>Up</w:t>
+            </w:r>
+            <w:proofErr w:type="spellEnd"/>
+            <w:r>
+              <w:t>!</w:t>
+            </w:r>
+          </w:p>
+        </w:tc>
+      </w:tr>
+      <w:tr>
+        <w:trPr>
+          <w:trHeight w:val="405"/>
+        </w:trPr>
+        <w:tc>
+          <w:tcPr>
+            <w:tcW w:w="4706" w:type="dxa"/>
+            <w:vAlign w:val="center"/>
+          </w:tcPr>
+          <w:p>
+            <w:pPr>
+              <w:jc w:val="center"/>
+              <w:rPr>
+                <w:b/>
+                <w:bCs/>
+              </w:rPr>
+            </w:pPr>
+            <w:r>
+              <w:rPr>
+                <w:b/>
+                <w:bCs/>
+              </w:rPr>
+              <w:t>3.</w:t>
+            </w:r>
+          </w:p>
+        </w:tc>
+        <w:tc>
+          <w:tcPr>
+            <w:tcW w:w="4706" w:type="dxa"/>
+            <w:vAlign w:val="center"/>
+          </w:tcPr>
+          <w:p>
+            <w:pPr>
+              <w:jc w:val="center"/>
+            </w:pPr>
+            <w:proofErr w:type="spellStart"/>
+            <w:r>
+              <w:t>Niro</w:t>
+            </w:r>
+            <w:proofErr w:type="spellEnd"/>
+          </w:p>
+        </w:tc>
+      </w:tr>
+      <w:tr>
+        <w:trPr>
+          <w:trHeight w:val="405"/>
+        </w:trPr>
+        <w:tc>
+          <w:tcPr>
+            <w:tcW w:w="4706" w:type="dxa"/>
+            <w:vAlign w:val="center"/>
+          </w:tcPr>
+          <w:p>
+            <w:pPr>
+              <w:jc w:val="center"/>
+              <w:rPr>
+                <w:b/>
+                <w:bCs/>
+              </w:rPr>
+            </w:pPr>
+            <w:r>
+              <w:rPr>
+                <w:b/>
+                <w:bCs/>
+              </w:rPr>
+              <w:t>4.</w:t>
+            </w:r>
+          </w:p>
+        </w:tc>
+        <w:tc>
+          <w:tcPr>
+            <w:tcW w:w="4706" w:type="dxa"/>
+            <w:vAlign w:val="center"/>
+          </w:tcPr>
+          <w:p>
+            <w:pPr>
+              <w:jc w:val="center"/>
+            </w:pPr>
+            <w:proofErr w:type="spellStart"/>
+            <w:r>
+              <w:t>Vivaro</w:t>
+            </w:r>
+            <w:proofErr w:type="spellEnd"/>
+            <w:r>
+              <w:t>-e</w:t>
+            </w:r>
+          </w:p>
+        </w:tc>
+      </w:tr>
+      <w:tr>
+        <w:trPr>
+          <w:trHeight w:val="405"/>
+        </w:trPr>
+        <w:tc>
+          <w:tcPr>
+            <w:tcW w:w="4706" w:type="dxa"/>
+            <w:vAlign w:val="center"/>
+          </w:tcPr>
+          <w:p>
+            <w:pPr>
+              <w:jc w:val="center"/>
+              <w:rPr>
+                <w:b/>
+                <w:bCs/>
+              </w:rPr>
+            </w:pPr>
+            <w:r>
+              <w:rPr>
+                <w:b/>
+                <w:bCs/>
+              </w:rPr>
+              <w:t>5.</w:t>
+            </w:r>
+          </w:p>
+        </w:tc>
+        <w:tc>
+          <w:tcPr>
+            <w:tcW w:w="4706" w:type="dxa"/>
+            <w:vAlign w:val="center"/>
+          </w:tcPr>
+          <w:p>
+            <w:pPr>
+              <w:jc w:val="center"/>
+            </w:pPr>
+            <w:proofErr w:type="spellStart"/>
+            <w:r>
+              <w:t>Kangoo</w:t>
+            </w:r>
+            <w:proofErr w:type="spellEnd"/>
+            <w:r>
+              <w:t xml:space="preserve"> Z.E.</w:t>
+            </w:r>
+          </w:p>
+        </w:tc>
+      </w:tr>
+    </w:tbl>
     <w:p>
       <w:pPr>
         <w:rPr>
@@ -3103,92 +3765,6 @@
         </w:rPr>
       </w:pPr>
     </w:p>
-    <w:p>
-      <w:pPr>
-        <w:pStyle w:val="Listaszerbekezds"/>
-        <w:numPr>
-          <w:ilvl w:val="0"/>
-          <w:numId w:val="1"/>
-        </w:numPr>
-      </w:pPr>
-      <w:proofErr w:type="spellStart"/>
-      <w:r>
-        <w:t>Citigo</w:t>
-      </w:r>
-      <w:proofErr w:type="spellEnd"/>
-    </w:p>
-    <w:p>
-      <w:pPr>
-        <w:pStyle w:val="Listaszerbekezds"/>
-        <w:numPr>
-          <w:ilvl w:val="0"/>
-          <w:numId w:val="1"/>
-        </w:numPr>
-      </w:pPr>
-      <w:r>
-        <w:t>E-</w:t>
-      </w:r>
-      <w:proofErr w:type="spellStart"/>
-      <w:r>
-        <w:t>up</w:t>
-      </w:r>
-      <w:proofErr w:type="spellEnd"/>
-      <w:r>
-        <w:t>!</w:t>
-      </w:r>
-    </w:p>
-    <w:p>
-      <w:pPr>
-        <w:pStyle w:val="Listaszerbekezds"/>
-        <w:numPr>
-          <w:ilvl w:val="0"/>
-          <w:numId w:val="1"/>
-        </w:numPr>
-      </w:pPr>
-      <w:proofErr w:type="spellStart"/>
-      <w:r>
-        <w:t>Niro</w:t>
-      </w:r>
-      <w:proofErr w:type="spellEnd"/>
-    </w:p>
-    <w:p>
-      <w:pPr>
-        <w:pStyle w:val="Listaszerbekezds"/>
-        <w:numPr>
-          <w:ilvl w:val="0"/>
-          <w:numId w:val="1"/>
-        </w:numPr>
-      </w:pPr>
-      <w:proofErr w:type="spellStart"/>
-      <w:r>
-        <w:t>Vivaro</w:t>
-      </w:r>
-      <w:proofErr w:type="spellEnd"/>
-      <w:r>
-        <w:t>-e</w:t>
-      </w:r>
-    </w:p>
-    <w:p>
-      <w:pPr>
-        <w:pStyle w:val="Listaszerbekezds"/>
-        <w:numPr>
-          <w:ilvl w:val="0"/>
-          <w:numId w:val="1"/>
-        </w:numPr>
-      </w:pPr>
-      <w:r>
-        <w:t xml:space="preserve">Renault </w:t>
-      </w:r>
-      <w:proofErr w:type="spellStart"/>
-      <w:r>
-        <w:t>Kangoo</w:t>
-      </w:r>
-      <w:proofErr w:type="spellEnd"/>
-      <w:r>
-        <w:t xml:space="preserve"> Z.E.</w:t>
-      </w:r>
-    </w:p>
-    <w:p/>
     <w:p/>
     <w:p/>
     <w:p/>

</xml_diff>

<commit_message>
Táblák bővítése, kritériumok írása
Felhasználó tábla (nem szigorított) létrehozása,
Személy tábla (szigorított) létrehozása,
Felszereltség tábla létrehozása.
</commit_message>
<xml_diff>
--- a/Adatbázis Szerkezeti felépítése/Brainstorming on e-paper.docx
+++ b/Adatbázis Szerkezeti felépítése/Brainstorming on e-paper.docx
@@ -2768,7 +2768,19 @@
       </w:r>
       <w:proofErr w:type="spellEnd"/>
       <w:r>
-        <w:t xml:space="preserve">: Adatbázisban </w:t>
+        <w:t xml:space="preserve">: </w:t>
+      </w:r>
+    </w:p>
+    <w:p>
+      <w:pPr>
+        <w:pStyle w:val="Listaszerbekezds"/>
+        <w:numPr>
+          <w:ilvl w:val="0"/>
+          <w:numId w:val="5"/>
+        </w:numPr>
+      </w:pPr>
+      <w:r>
+        <w:t xml:space="preserve">Adatbázisban </w:t>
       </w:r>
       <w:r>
         <w:rPr>
@@ -2778,15 +2790,46 @@
         <w:t>CONCAT</w:t>
       </w:r>
       <w:r>
-        <w:t xml:space="preserve"> az adatokhoz: ’km/h’, </w:t>
+        <w:t xml:space="preserve"> az adatokhoz: ’km/h’, ’s’, stb.</w:t>
       </w:r>
-      <w:proofErr w:type="gramStart"/>
+    </w:p>
+    <w:p>
+      <w:pPr>
+        <w:pStyle w:val="Listaszerbekezds"/>
+        <w:numPr>
+          <w:ilvl w:val="0"/>
+          <w:numId w:val="5"/>
+        </w:numPr>
+      </w:pPr>
       <w:r>
-        <w:t>’s’,</w:t>
+        <w:t xml:space="preserve">A jelszó </w:t>
       </w:r>
-      <w:proofErr w:type="gramEnd"/>
       <w:r>
-        <w:t xml:space="preserve"> stb.</w:t>
+        <w:rPr>
+          <w:b/>
+          <w:bCs/>
+        </w:rPr>
+        <w:t>KIZÁRÓLAG</w:t>
+      </w:r>
+      <w:r>
+        <w:t xml:space="preserve"> </w:t>
+      </w:r>
+      <w:r>
+        <w:rPr>
+          <w:b/>
+          <w:bCs/>
+        </w:rPr>
+        <w:t>4 és 10 közötti</w:t>
+      </w:r>
+      <w:r>
+        <w:t xml:space="preserve"> terjedelmű lehet és </w:t>
+      </w:r>
+      <w:r>
+        <w:rPr>
+          <w:b/>
+          <w:bCs/>
+        </w:rPr>
+        <w:t>CSAK SZÁM!</w:t>
       </w:r>
     </w:p>
     <w:p/>
@@ -2803,23 +2846,23 @@
         <w:tblStyle w:val="Rcsostblzat"/>
         <w:tblpPr w:leftFromText="141" w:rightFromText="141" w:vertAnchor="text" w:tblpXSpec="center" w:tblpY="1"/>
         <w:tblOverlap w:val="never"/>
-        <w:tblW w:w="9413" w:type="dxa"/>
+        <w:tblW w:w="10568" w:type="dxa"/>
         <w:tblLook w:val="04A0" w:firstRow="1" w:lastRow="0" w:firstColumn="1" w:lastColumn="0" w:noHBand="0" w:noVBand="1"/>
       </w:tblPr>
       <w:tblGrid>
-        <w:gridCol w:w="4706"/>
-        <w:gridCol w:w="4707"/>
+        <w:gridCol w:w="3522"/>
+        <w:gridCol w:w="3522"/>
+        <w:gridCol w:w="3524"/>
       </w:tblGrid>
       <w:tr>
         <w:trPr>
-          <w:trHeight w:val="405"/>
+          <w:trHeight w:val="413"/>
         </w:trPr>
         <w:tc>
           <w:tcPr>
-            <w:tcW w:w="9413" w:type="dxa"/>
-            <w:gridSpan w:val="2"/>
+            <w:tcW w:w="10568" w:type="dxa"/>
+            <w:gridSpan w:val="3"/>
             <w:shd w:val="clear" w:color="auto" w:fill="92D050"/>
-            <w:vAlign w:val="center"/>
           </w:tcPr>
           <w:p>
             <w:pPr>
@@ -2848,12 +2891,11 @@
       </w:tr>
       <w:tr>
         <w:trPr>
-          <w:trHeight w:val="405"/>
+          <w:trHeight w:val="413"/>
         </w:trPr>
         <w:tc>
           <w:tcPr>
-            <w:tcW w:w="4706" w:type="dxa"/>
-            <w:vAlign w:val="center"/>
+            <w:tcW w:w="3522" w:type="dxa"/>
           </w:tcPr>
           <w:p>
             <w:pPr>
@@ -2869,14 +2911,52 @@
                 <w:b/>
                 <w:bCs/>
               </w:rPr>
+              <w:t>auto_id</w:t>
+            </w:r>
+            <w:proofErr w:type="spellEnd"/>
+            <w:r>
+              <w:rPr>
+                <w:b/>
+                <w:bCs/>
+              </w:rPr>
+              <w:t xml:space="preserve"> (FK)</w:t>
+            </w:r>
+          </w:p>
+        </w:tc>
+        <w:tc>
+          <w:tcPr>
+            <w:tcW w:w="3522" w:type="dxa"/>
+            <w:vAlign w:val="center"/>
+          </w:tcPr>
+          <w:p>
+            <w:pPr>
+              <w:jc w:val="center"/>
+              <w:rPr>
+                <w:b/>
+                <w:bCs/>
+              </w:rPr>
+            </w:pPr>
+            <w:proofErr w:type="spellStart"/>
+            <w:r>
+              <w:rPr>
+                <w:b/>
+                <w:bCs/>
+              </w:rPr>
               <w:t>id</w:t>
             </w:r>
             <w:proofErr w:type="spellEnd"/>
-          </w:p>
-        </w:tc>
-        <w:tc>
-          <w:tcPr>
-            <w:tcW w:w="4706" w:type="dxa"/>
+            <w:r>
+              <w:rPr>
+                <w:b/>
+                <w:bCs/>
+              </w:rPr>
+              <w:t xml:space="preserve"> (PK)</w:t>
+            </w:r>
+          </w:p>
+        </w:tc>
+        <w:tc>
+          <w:tcPr>
+            <w:tcW w:w="3524" w:type="dxa"/>
             <w:vAlign w:val="center"/>
           </w:tcPr>
           <w:p>
@@ -2899,11 +2979,25 @@
       </w:tr>
       <w:tr>
         <w:trPr>
-          <w:trHeight w:val="405"/>
+          <w:trHeight w:val="413"/>
         </w:trPr>
         <w:tc>
           <w:tcPr>
-            <w:tcW w:w="4706" w:type="dxa"/>
+            <w:tcW w:w="3522" w:type="dxa"/>
+          </w:tcPr>
+          <w:p>
+            <w:pPr>
+              <w:jc w:val="center"/>
+              <w:rPr>
+                <w:b/>
+                <w:bCs/>
+              </w:rPr>
+            </w:pPr>
+          </w:p>
+        </w:tc>
+        <w:tc>
+          <w:tcPr>
+            <w:tcW w:w="3522" w:type="dxa"/>
             <w:vAlign w:val="center"/>
           </w:tcPr>
           <w:p>
@@ -2925,7 +3019,7 @@
         </w:tc>
         <w:tc>
           <w:tcPr>
-            <w:tcW w:w="4706" w:type="dxa"/>
+            <w:tcW w:w="3524" w:type="dxa"/>
             <w:vAlign w:val="center"/>
           </w:tcPr>
           <w:p>
@@ -2942,11 +3036,25 @@
       </w:tr>
       <w:tr>
         <w:trPr>
-          <w:trHeight w:val="405"/>
+          <w:trHeight w:val="413"/>
         </w:trPr>
         <w:tc>
           <w:tcPr>
-            <w:tcW w:w="4706" w:type="dxa"/>
+            <w:tcW w:w="3522" w:type="dxa"/>
+          </w:tcPr>
+          <w:p>
+            <w:pPr>
+              <w:jc w:val="center"/>
+              <w:rPr>
+                <w:b/>
+                <w:bCs/>
+              </w:rPr>
+            </w:pPr>
+          </w:p>
+        </w:tc>
+        <w:tc>
+          <w:tcPr>
+            <w:tcW w:w="3522" w:type="dxa"/>
             <w:vAlign w:val="center"/>
           </w:tcPr>
           <w:p>
@@ -2968,7 +3076,7 @@
         </w:tc>
         <w:tc>
           <w:tcPr>
-            <w:tcW w:w="4706" w:type="dxa"/>
+            <w:tcW w:w="3524" w:type="dxa"/>
             <w:vAlign w:val="center"/>
           </w:tcPr>
           <w:p>
@@ -2991,11 +3099,25 @@
       </w:tr>
       <w:tr>
         <w:trPr>
-          <w:trHeight w:val="405"/>
+          <w:trHeight w:val="413"/>
         </w:trPr>
         <w:tc>
           <w:tcPr>
-            <w:tcW w:w="4706" w:type="dxa"/>
+            <w:tcW w:w="3522" w:type="dxa"/>
+          </w:tcPr>
+          <w:p>
+            <w:pPr>
+              <w:jc w:val="center"/>
+              <w:rPr>
+                <w:b/>
+                <w:bCs/>
+              </w:rPr>
+            </w:pPr>
+          </w:p>
+        </w:tc>
+        <w:tc>
+          <w:tcPr>
+            <w:tcW w:w="3522" w:type="dxa"/>
             <w:vAlign w:val="center"/>
           </w:tcPr>
           <w:p>
@@ -3017,7 +3139,7 @@
         </w:tc>
         <w:tc>
           <w:tcPr>
-            <w:tcW w:w="4706" w:type="dxa"/>
+            <w:tcW w:w="3524" w:type="dxa"/>
             <w:vAlign w:val="center"/>
           </w:tcPr>
           <w:p>
@@ -3034,11 +3156,25 @@
       </w:tr>
       <w:tr>
         <w:trPr>
-          <w:trHeight w:val="405"/>
+          <w:trHeight w:val="413"/>
         </w:trPr>
         <w:tc>
           <w:tcPr>
-            <w:tcW w:w="4706" w:type="dxa"/>
+            <w:tcW w:w="3522" w:type="dxa"/>
+          </w:tcPr>
+          <w:p>
+            <w:pPr>
+              <w:jc w:val="center"/>
+              <w:rPr>
+                <w:b/>
+                <w:bCs/>
+              </w:rPr>
+            </w:pPr>
+          </w:p>
+        </w:tc>
+        <w:tc>
+          <w:tcPr>
+            <w:tcW w:w="3522" w:type="dxa"/>
             <w:vAlign w:val="center"/>
           </w:tcPr>
           <w:p>
@@ -3060,7 +3196,7 @@
         </w:tc>
         <w:tc>
           <w:tcPr>
-            <w:tcW w:w="4706" w:type="dxa"/>
+            <w:tcW w:w="3524" w:type="dxa"/>
             <w:vAlign w:val="center"/>
           </w:tcPr>
           <w:p>
@@ -3080,11 +3216,25 @@
       </w:tr>
       <w:tr>
         <w:trPr>
-          <w:trHeight w:val="405"/>
+          <w:trHeight w:val="413"/>
         </w:trPr>
         <w:tc>
           <w:tcPr>
-            <w:tcW w:w="4706" w:type="dxa"/>
+            <w:tcW w:w="3522" w:type="dxa"/>
+          </w:tcPr>
+          <w:p>
+            <w:pPr>
+              <w:jc w:val="center"/>
+              <w:rPr>
+                <w:b/>
+                <w:bCs/>
+              </w:rPr>
+            </w:pPr>
+          </w:p>
+        </w:tc>
+        <w:tc>
+          <w:tcPr>
+            <w:tcW w:w="3522" w:type="dxa"/>
             <w:vAlign w:val="center"/>
           </w:tcPr>
           <w:p>
@@ -3106,7 +3256,7 @@
         </w:tc>
         <w:tc>
           <w:tcPr>
-            <w:tcW w:w="4706" w:type="dxa"/>
+            <w:tcW w:w="3524" w:type="dxa"/>
             <w:vAlign w:val="center"/>
           </w:tcPr>
           <w:p>
@@ -3145,7 +3295,7 @@
         <w:gridCol w:w="1008"/>
         <w:gridCol w:w="1315"/>
         <w:gridCol w:w="943"/>
-        <w:gridCol w:w="1451"/>
+        <w:gridCol w:w="1513"/>
         <w:gridCol w:w="1186"/>
         <w:gridCol w:w="1473"/>
         <w:gridCol w:w="1353"/>
@@ -3216,6 +3366,16 @@
               <w:t>Auto_id</w:t>
             </w:r>
             <w:proofErr w:type="spellEnd"/>
+            <w:r>
+              <w:rPr>
+                <w:rFonts w:cstheme="minorHAnsi"/>
+                <w:b/>
+                <w:bCs/>
+                <w:sz w:val="24"/>
+                <w:szCs w:val="24"/>
+              </w:rPr>
+              <w:t xml:space="preserve"> (PK)</w:t>
+            </w:r>
           </w:p>
         </w:tc>
         <w:tc>
@@ -3302,7 +3462,17 @@
                 <w:sz w:val="24"/>
                 <w:szCs w:val="24"/>
               </w:rPr>
-              <w:t>Maximális teljesítmény (kW, LE)</w:t>
+              <w:t>Akkumulátor kapacitás,</w:t>
+            </w:r>
+            <w:r>
+              <w:rPr>
+                <w:rFonts w:cstheme="minorHAnsi"/>
+                <w:b/>
+                <w:bCs/>
+                <w:sz w:val="24"/>
+                <w:szCs w:val="24"/>
+              </w:rPr>
+              <w:t xml:space="preserve"> teljesítmény (kW, LE)</w:t>
             </w:r>
           </w:p>
         </w:tc>
@@ -4732,6 +4902,7 @@
                 <w:sz w:val="24"/>
                 <w:szCs w:val="24"/>
               </w:rPr>
+              <w:lastRenderedPageBreak/>
               <w:t>6.</w:t>
             </w:r>
           </w:p>
@@ -4975,6 +5146,337 @@
           <w:bCs/>
         </w:rPr>
       </w:pPr>
+    </w:p>
+    <w:p>
+      <w:pPr>
+        <w:rPr>
+          <w:b/>
+          <w:bCs/>
+        </w:rPr>
+      </w:pPr>
+      <w:r>
+        <w:rPr>
+          <w:b/>
+          <w:bCs/>
+        </w:rPr>
+        <w:t>Felhasználó tábla (nem szigorított):</w:t>
+      </w:r>
+    </w:p>
+    <w:p>
+      <w:pPr>
+        <w:pStyle w:val="Listaszerbekezds"/>
+        <w:numPr>
+          <w:ilvl w:val="0"/>
+          <w:numId w:val="3"/>
+        </w:numPr>
+        <w:rPr>
+          <w:b/>
+          <w:bCs/>
+        </w:rPr>
+      </w:pPr>
+      <w:proofErr w:type="spellStart"/>
+      <w:r>
+        <w:t>Felh_id</w:t>
+      </w:r>
+      <w:proofErr w:type="spellEnd"/>
+    </w:p>
+    <w:p>
+      <w:pPr>
+        <w:pStyle w:val="Listaszerbekezds"/>
+        <w:numPr>
+          <w:ilvl w:val="0"/>
+          <w:numId w:val="3"/>
+        </w:numPr>
+        <w:rPr>
+          <w:b/>
+          <w:bCs/>
+        </w:rPr>
+      </w:pPr>
+      <w:proofErr w:type="spellStart"/>
+      <w:r>
+        <w:t>Felh_nev</w:t>
+      </w:r>
+      <w:proofErr w:type="spellEnd"/>
+    </w:p>
+    <w:p>
+      <w:pPr>
+        <w:rPr>
+          <w:b/>
+          <w:bCs/>
+        </w:rPr>
+      </w:pPr>
+      <w:r>
+        <w:rPr>
+          <w:b/>
+          <w:bCs/>
+        </w:rPr>
+        <w:t>Személy tábla (szigorított):</w:t>
+      </w:r>
+    </w:p>
+    <w:p>
+      <w:pPr>
+        <w:pStyle w:val="Listaszerbekezds"/>
+        <w:numPr>
+          <w:ilvl w:val="0"/>
+          <w:numId w:val="4"/>
+        </w:numPr>
+      </w:pPr>
+      <w:proofErr w:type="spellStart"/>
+      <w:r>
+        <w:t>Felh_id_FK</w:t>
+      </w:r>
+      <w:proofErr w:type="spellEnd"/>
+    </w:p>
+    <w:p>
+      <w:pPr>
+        <w:pStyle w:val="Listaszerbekezds"/>
+        <w:numPr>
+          <w:ilvl w:val="0"/>
+          <w:numId w:val="4"/>
+        </w:numPr>
+      </w:pPr>
+      <w:proofErr w:type="spellStart"/>
+      <w:r>
+        <w:t>Sz_id</w:t>
+      </w:r>
+      <w:proofErr w:type="spellEnd"/>
+    </w:p>
+    <w:p>
+      <w:pPr>
+        <w:pStyle w:val="Listaszerbekezds"/>
+        <w:numPr>
+          <w:ilvl w:val="0"/>
+          <w:numId w:val="4"/>
+        </w:numPr>
+      </w:pPr>
+      <w:proofErr w:type="spellStart"/>
+      <w:r>
+        <w:t>Sz_nev</w:t>
+      </w:r>
+      <w:proofErr w:type="spellEnd"/>
+    </w:p>
+    <w:p>
+      <w:pPr>
+        <w:pStyle w:val="Listaszerbekezds"/>
+        <w:numPr>
+          <w:ilvl w:val="0"/>
+          <w:numId w:val="4"/>
+        </w:numPr>
+      </w:pPr>
+      <w:proofErr w:type="spellStart"/>
+      <w:r>
+        <w:t>Szuletesi_ev</w:t>
+      </w:r>
+      <w:proofErr w:type="spellEnd"/>
+    </w:p>
+    <w:p>
+      <w:pPr>
+        <w:pStyle w:val="Listaszerbekezds"/>
+        <w:numPr>
+          <w:ilvl w:val="0"/>
+          <w:numId w:val="4"/>
+        </w:numPr>
+      </w:pPr>
+      <w:r>
+        <w:t>Telefon</w:t>
+      </w:r>
+    </w:p>
+    <w:p>
+      <w:pPr>
+        <w:pStyle w:val="Listaszerbekezds"/>
+        <w:numPr>
+          <w:ilvl w:val="0"/>
+          <w:numId w:val="4"/>
+        </w:numPr>
+      </w:pPr>
+      <w:r>
+        <w:t>E-mail</w:t>
+      </w:r>
+    </w:p>
+    <w:p>
+      <w:pPr>
+        <w:pStyle w:val="Listaszerbekezds"/>
+        <w:numPr>
+          <w:ilvl w:val="0"/>
+          <w:numId w:val="4"/>
+        </w:numPr>
+      </w:pPr>
+      <w:proofErr w:type="spellStart"/>
+      <w:r>
+        <w:t>Jogositvany_adatok</w:t>
+      </w:r>
+      <w:proofErr w:type="spellEnd"/>
+    </w:p>
+    <w:p>
+      <w:pPr>
+        <w:pStyle w:val="Listaszerbekezds"/>
+        <w:numPr>
+          <w:ilvl w:val="0"/>
+          <w:numId w:val="4"/>
+        </w:numPr>
+      </w:pPr>
+      <w:proofErr w:type="spellStart"/>
+      <w:r>
+        <w:t>Jelsz</w:t>
+      </w:r>
+      <w:r>
+        <w:t>o_masodik_es_utolso_szama</w:t>
+      </w:r>
+      <w:proofErr w:type="spellEnd"/>
+    </w:p>
+    <w:p/>
+    <w:p>
+      <w:pPr>
+        <w:rPr>
+          <w:b/>
+          <w:bCs/>
+        </w:rPr>
+      </w:pPr>
+      <w:r>
+        <w:rPr>
+          <w:b/>
+          <w:bCs/>
+        </w:rPr>
+        <w:t>Felszereltség</w:t>
+      </w:r>
+      <w:r>
+        <w:rPr>
+          <w:b/>
+          <w:bCs/>
+        </w:rPr>
+        <w:t>:</w:t>
+      </w:r>
+    </w:p>
+    <w:p>
+      <w:pPr>
+        <w:pStyle w:val="Listaszerbekezds"/>
+        <w:numPr>
+          <w:ilvl w:val="0"/>
+          <w:numId w:val="4"/>
+        </w:numPr>
+      </w:pPr>
+      <w:proofErr w:type="spellStart"/>
+      <w:r>
+        <w:t>auto</w:t>
+      </w:r>
+      <w:r>
+        <w:t>_id_FK</w:t>
+      </w:r>
+      <w:proofErr w:type="spellEnd"/>
+    </w:p>
+    <w:p>
+      <w:pPr>
+        <w:pStyle w:val="Listaszerbekezds"/>
+        <w:numPr>
+          <w:ilvl w:val="0"/>
+          <w:numId w:val="4"/>
+        </w:numPr>
+      </w:pPr>
+      <w:proofErr w:type="spellStart"/>
+      <w:r>
+        <w:t>felszereltseg_id</w:t>
+      </w:r>
+      <w:proofErr w:type="spellEnd"/>
+    </w:p>
+    <w:p>
+      <w:pPr>
+        <w:pStyle w:val="Listaszerbekezds"/>
+        <w:numPr>
+          <w:ilvl w:val="0"/>
+          <w:numId w:val="4"/>
+        </w:numPr>
+      </w:pPr>
+      <w:r>
+        <w:t>Multifunkcionális kormány</w:t>
+      </w:r>
+    </w:p>
+    <w:p>
+      <w:pPr>
+        <w:pStyle w:val="Listaszerbekezds"/>
+        <w:numPr>
+          <w:ilvl w:val="0"/>
+          <w:numId w:val="4"/>
+        </w:numPr>
+      </w:pPr>
+      <w:r>
+        <w:t>Sávtartó</w:t>
+      </w:r>
+    </w:p>
+    <w:p>
+      <w:pPr>
+        <w:pStyle w:val="Listaszerbekezds"/>
+        <w:numPr>
+          <w:ilvl w:val="0"/>
+          <w:numId w:val="4"/>
+        </w:numPr>
+      </w:pPr>
+      <w:r>
+        <w:t>Tolatókamera</w:t>
+      </w:r>
+    </w:p>
+    <w:p>
+      <w:pPr>
+        <w:pStyle w:val="Listaszerbekezds"/>
+        <w:numPr>
+          <w:ilvl w:val="0"/>
+          <w:numId w:val="4"/>
+        </w:numPr>
+      </w:pPr>
+      <w:r>
+        <w:t>Tolatóradar</w:t>
+      </w:r>
+    </w:p>
+    <w:p>
+      <w:pPr>
+        <w:pStyle w:val="Listaszerbekezds"/>
+        <w:numPr>
+          <w:ilvl w:val="0"/>
+          <w:numId w:val="4"/>
+        </w:numPr>
+      </w:pPr>
+      <w:proofErr w:type="spellStart"/>
+      <w:r>
+        <w:t>Tempomat</w:t>
+      </w:r>
+      <w:proofErr w:type="spellEnd"/>
+    </w:p>
+    <w:p>
+      <w:pPr>
+        <w:rPr>
+          <w:b/>
+          <w:bCs/>
+        </w:rPr>
+      </w:pPr>
+    </w:p>
+    <w:p>
+      <w:pPr>
+        <w:rPr>
+          <w:b/>
+          <w:bCs/>
+        </w:rPr>
+      </w:pPr>
+      <w:r>
+        <w:rPr>
+          <w:b/>
+          <w:bCs/>
+        </w:rPr>
+        <w:t>Kritériumok – ütközések elkerülése:</w:t>
+      </w:r>
+    </w:p>
+    <w:p>
+      <w:pPr>
+        <w:pStyle w:val="Listaszerbekezds"/>
+        <w:numPr>
+          <w:ilvl w:val="0"/>
+          <w:numId w:val="6"/>
+        </w:numPr>
+      </w:pPr>
+      <w:r>
+        <w:t>E</w:t>
+      </w:r>
+      <w:r>
+        <w:t>gy felhasználó több autót is bérelhessen különböző időpontokban, de egyszerre csak egy autót bérelhessen</w:t>
+      </w:r>
     </w:p>
     <w:sectPr>
       <w:pgSz w:w="11906" w:h="16838"/>
@@ -5039,9 +5541,9 @@
 <file path=word/numbering.xml><?xml version="1.0" encoding="utf-8"?>
 <w:numbering xmlns:wpc="http://schemas.microsoft.com/office/word/2010/wordprocessingCanvas" xmlns:cx="http://schemas.microsoft.com/office/drawing/2014/chartex" xmlns:cx1="http://schemas.microsoft.com/office/drawing/2015/9/8/chartex" xmlns:cx2="http://schemas.microsoft.com/office/drawing/2015/10/21/chartex" xmlns:cx3="http://schemas.microsoft.com/office/drawing/2016/5/9/chartex" xmlns:cx4="http://schemas.microsoft.com/office/drawing/2016/5/10/chartex" xmlns:cx5="http://schemas.microsoft.com/office/drawing/2016/5/11/chartex" xmlns:cx6="http://schemas.microsoft.com/office/drawing/2016/5/12/chartex" xmlns:cx7="http://schemas.microsoft.com/office/drawing/2016/5/13/chartex" xmlns:cx8="http://schemas.microsoft.com/office/drawing/2016/5/14/chartex" xmlns:mc="http://schemas.openxmlformats.org/markup-compatibility/2006" xmlns:aink="http://schemas.microsoft.com/office/drawing/2016/ink" xmlns:am3d="http://schemas.microsoft.com/office/drawing/2017/model3d" xmlns:o="urn:schemas-microsoft-com:office:office" xmlns:oel="http://schemas.microsoft.com/office/2019/extlst" xmlns:r="http://schemas.openxmlformats.org/officeDocument/2006/relationships" xmlns:m="http://schemas.openxmlformats.org/officeDocument/2006/math" xmlns:v="urn:schemas-microsoft-com:vml" xmlns:wp14="http://schemas.microsoft.com/office/word/2010/wordprocessingDrawing" xmlns:wp="http://schemas.openxmlformats.org/drawingml/2006/wordprocessingDrawing" xmlns:w10="urn:schemas-microsoft-com:office:word" xmlns:w="http://schemas.openxmlformats.org/wordprocessingml/2006/main" xmlns:w14="http://schemas.microsoft.com/office/word/2010/wordml" xmlns:w15="http://schemas.microsoft.com/office/word/2012/wordml" xmlns:w16cex="http://schemas.microsoft.com/office/word/2018/wordml/cex" xmlns:w16cid="http://schemas.microsoft.com/office/word/2016/wordml/cid" xmlns:w16="http://schemas.microsoft.com/office/word/2018/wordml" xmlns:w16sdtdh="http://schemas.microsoft.com/office/word/2020/wordml/sdtdatahash" xmlns:w16se="http://schemas.microsoft.com/office/word/2015/wordml/symex" xmlns:wpg="http://schemas.microsoft.com/office/word/2010/wordprocessingGroup" xmlns:wpi="http://schemas.microsoft.com/office/word/2010/wordprocessingInk" xmlns:wne="http://schemas.microsoft.com/office/word/2006/wordml" xmlns:wps="http://schemas.microsoft.com/office/word/2010/wordprocessingShape" mc:Ignorable="w14 w15 w16se w16cid w16 w16cex w16sdtdh wp14">
   <w:abstractNum w:abstractNumId="0" w15:restartNumberingAfterBreak="0">
-    <w:nsid w:val="421A16BF"/>
+    <w:nsid w:val="16E21EA1"/>
     <w:multiLevelType w:val="hybridMultilevel"/>
-    <w:tmpl w:val="BE904A8C"/>
+    <w:tmpl w:val="7AFA5ABA"/>
     <w:lvl w:ilvl="0" w:tplc="040E0001">
       <w:start w:val="1"/>
       <w:numFmt w:val="bullet"/>
@@ -5152,9 +5654,9 @@
     </w:lvl>
   </w:abstractNum>
   <w:abstractNum w:abstractNumId="1" w15:restartNumberingAfterBreak="0">
-    <w:nsid w:val="63E80065"/>
+    <w:nsid w:val="2B87157F"/>
     <w:multiLevelType w:val="hybridMultilevel"/>
-    <w:tmpl w:val="AA48FF0C"/>
+    <w:tmpl w:val="A5E4B702"/>
     <w:lvl w:ilvl="0" w:tplc="040E0001">
       <w:start w:val="1"/>
       <w:numFmt w:val="bullet"/>
@@ -5264,11 +5766,448 @@
       </w:rPr>
     </w:lvl>
   </w:abstractNum>
+  <w:abstractNum w:abstractNumId="2" w15:restartNumberingAfterBreak="0">
+    <w:nsid w:val="421A16BF"/>
+    <w:multiLevelType w:val="hybridMultilevel"/>
+    <w:tmpl w:val="BE904A8C"/>
+    <w:lvl w:ilvl="0" w:tplc="040E0001">
+      <w:start w:val="1"/>
+      <w:numFmt w:val="bullet"/>
+      <w:lvlText w:val=""/>
+      <w:lvlJc w:val="left"/>
+      <w:pPr>
+        <w:ind w:left="720" w:hanging="360"/>
+      </w:pPr>
+      <w:rPr>
+        <w:rFonts w:ascii="Symbol" w:hAnsi="Symbol" w:hint="default"/>
+      </w:rPr>
+    </w:lvl>
+    <w:lvl w:ilvl="1" w:tplc="040E0003" w:tentative="1">
+      <w:start w:val="1"/>
+      <w:numFmt w:val="bullet"/>
+      <w:lvlText w:val="o"/>
+      <w:lvlJc w:val="left"/>
+      <w:pPr>
+        <w:ind w:left="1440" w:hanging="360"/>
+      </w:pPr>
+      <w:rPr>
+        <w:rFonts w:ascii="Courier New" w:hAnsi="Courier New" w:cs="Courier New" w:hint="default"/>
+      </w:rPr>
+    </w:lvl>
+    <w:lvl w:ilvl="2" w:tplc="040E0005" w:tentative="1">
+      <w:start w:val="1"/>
+      <w:numFmt w:val="bullet"/>
+      <w:lvlText w:val=""/>
+      <w:lvlJc w:val="left"/>
+      <w:pPr>
+        <w:ind w:left="2160" w:hanging="360"/>
+      </w:pPr>
+      <w:rPr>
+        <w:rFonts w:ascii="Wingdings" w:hAnsi="Wingdings" w:hint="default"/>
+      </w:rPr>
+    </w:lvl>
+    <w:lvl w:ilvl="3" w:tplc="040E0001" w:tentative="1">
+      <w:start w:val="1"/>
+      <w:numFmt w:val="bullet"/>
+      <w:lvlText w:val=""/>
+      <w:lvlJc w:val="left"/>
+      <w:pPr>
+        <w:ind w:left="2880" w:hanging="360"/>
+      </w:pPr>
+      <w:rPr>
+        <w:rFonts w:ascii="Symbol" w:hAnsi="Symbol" w:hint="default"/>
+      </w:rPr>
+    </w:lvl>
+    <w:lvl w:ilvl="4" w:tplc="040E0003" w:tentative="1">
+      <w:start w:val="1"/>
+      <w:numFmt w:val="bullet"/>
+      <w:lvlText w:val="o"/>
+      <w:lvlJc w:val="left"/>
+      <w:pPr>
+        <w:ind w:left="3600" w:hanging="360"/>
+      </w:pPr>
+      <w:rPr>
+        <w:rFonts w:ascii="Courier New" w:hAnsi="Courier New" w:cs="Courier New" w:hint="default"/>
+      </w:rPr>
+    </w:lvl>
+    <w:lvl w:ilvl="5" w:tplc="040E0005" w:tentative="1">
+      <w:start w:val="1"/>
+      <w:numFmt w:val="bullet"/>
+      <w:lvlText w:val=""/>
+      <w:lvlJc w:val="left"/>
+      <w:pPr>
+        <w:ind w:left="4320" w:hanging="360"/>
+      </w:pPr>
+      <w:rPr>
+        <w:rFonts w:ascii="Wingdings" w:hAnsi="Wingdings" w:hint="default"/>
+      </w:rPr>
+    </w:lvl>
+    <w:lvl w:ilvl="6" w:tplc="040E0001" w:tentative="1">
+      <w:start w:val="1"/>
+      <w:numFmt w:val="bullet"/>
+      <w:lvlText w:val=""/>
+      <w:lvlJc w:val="left"/>
+      <w:pPr>
+        <w:ind w:left="5040" w:hanging="360"/>
+      </w:pPr>
+      <w:rPr>
+        <w:rFonts w:ascii="Symbol" w:hAnsi="Symbol" w:hint="default"/>
+      </w:rPr>
+    </w:lvl>
+    <w:lvl w:ilvl="7" w:tplc="040E0003" w:tentative="1">
+      <w:start w:val="1"/>
+      <w:numFmt w:val="bullet"/>
+      <w:lvlText w:val="o"/>
+      <w:lvlJc w:val="left"/>
+      <w:pPr>
+        <w:ind w:left="5760" w:hanging="360"/>
+      </w:pPr>
+      <w:rPr>
+        <w:rFonts w:ascii="Courier New" w:hAnsi="Courier New" w:cs="Courier New" w:hint="default"/>
+      </w:rPr>
+    </w:lvl>
+    <w:lvl w:ilvl="8" w:tplc="040E0005" w:tentative="1">
+      <w:start w:val="1"/>
+      <w:numFmt w:val="bullet"/>
+      <w:lvlText w:val=""/>
+      <w:lvlJc w:val="left"/>
+      <w:pPr>
+        <w:ind w:left="6480" w:hanging="360"/>
+      </w:pPr>
+      <w:rPr>
+        <w:rFonts w:ascii="Wingdings" w:hAnsi="Wingdings" w:hint="default"/>
+      </w:rPr>
+    </w:lvl>
+  </w:abstractNum>
+  <w:abstractNum w:abstractNumId="3" w15:restartNumberingAfterBreak="0">
+    <w:nsid w:val="4529050C"/>
+    <w:multiLevelType w:val="hybridMultilevel"/>
+    <w:tmpl w:val="8F3A120A"/>
+    <w:lvl w:ilvl="0" w:tplc="040E0001">
+      <w:start w:val="1"/>
+      <w:numFmt w:val="bullet"/>
+      <w:lvlText w:val=""/>
+      <w:lvlJc w:val="left"/>
+      <w:pPr>
+        <w:ind w:left="720" w:hanging="360"/>
+      </w:pPr>
+      <w:rPr>
+        <w:rFonts w:ascii="Symbol" w:hAnsi="Symbol" w:hint="default"/>
+      </w:rPr>
+    </w:lvl>
+    <w:lvl w:ilvl="1" w:tplc="040E0003" w:tentative="1">
+      <w:start w:val="1"/>
+      <w:numFmt w:val="bullet"/>
+      <w:lvlText w:val="o"/>
+      <w:lvlJc w:val="left"/>
+      <w:pPr>
+        <w:ind w:left="1440" w:hanging="360"/>
+      </w:pPr>
+      <w:rPr>
+        <w:rFonts w:ascii="Courier New" w:hAnsi="Courier New" w:cs="Courier New" w:hint="default"/>
+      </w:rPr>
+    </w:lvl>
+    <w:lvl w:ilvl="2" w:tplc="040E0005" w:tentative="1">
+      <w:start w:val="1"/>
+      <w:numFmt w:val="bullet"/>
+      <w:lvlText w:val=""/>
+      <w:lvlJc w:val="left"/>
+      <w:pPr>
+        <w:ind w:left="2160" w:hanging="360"/>
+      </w:pPr>
+      <w:rPr>
+        <w:rFonts w:ascii="Wingdings" w:hAnsi="Wingdings" w:hint="default"/>
+      </w:rPr>
+    </w:lvl>
+    <w:lvl w:ilvl="3" w:tplc="040E0001" w:tentative="1">
+      <w:start w:val="1"/>
+      <w:numFmt w:val="bullet"/>
+      <w:lvlText w:val=""/>
+      <w:lvlJc w:val="left"/>
+      <w:pPr>
+        <w:ind w:left="2880" w:hanging="360"/>
+      </w:pPr>
+      <w:rPr>
+        <w:rFonts w:ascii="Symbol" w:hAnsi="Symbol" w:hint="default"/>
+      </w:rPr>
+    </w:lvl>
+    <w:lvl w:ilvl="4" w:tplc="040E0003" w:tentative="1">
+      <w:start w:val="1"/>
+      <w:numFmt w:val="bullet"/>
+      <w:lvlText w:val="o"/>
+      <w:lvlJc w:val="left"/>
+      <w:pPr>
+        <w:ind w:left="3600" w:hanging="360"/>
+      </w:pPr>
+      <w:rPr>
+        <w:rFonts w:ascii="Courier New" w:hAnsi="Courier New" w:cs="Courier New" w:hint="default"/>
+      </w:rPr>
+    </w:lvl>
+    <w:lvl w:ilvl="5" w:tplc="040E0005" w:tentative="1">
+      <w:start w:val="1"/>
+      <w:numFmt w:val="bullet"/>
+      <w:lvlText w:val=""/>
+      <w:lvlJc w:val="left"/>
+      <w:pPr>
+        <w:ind w:left="4320" w:hanging="360"/>
+      </w:pPr>
+      <w:rPr>
+        <w:rFonts w:ascii="Wingdings" w:hAnsi="Wingdings" w:hint="default"/>
+      </w:rPr>
+    </w:lvl>
+    <w:lvl w:ilvl="6" w:tplc="040E0001" w:tentative="1">
+      <w:start w:val="1"/>
+      <w:numFmt w:val="bullet"/>
+      <w:lvlText w:val=""/>
+      <w:lvlJc w:val="left"/>
+      <w:pPr>
+        <w:ind w:left="5040" w:hanging="360"/>
+      </w:pPr>
+      <w:rPr>
+        <w:rFonts w:ascii="Symbol" w:hAnsi="Symbol" w:hint="default"/>
+      </w:rPr>
+    </w:lvl>
+    <w:lvl w:ilvl="7" w:tplc="040E0003" w:tentative="1">
+      <w:start w:val="1"/>
+      <w:numFmt w:val="bullet"/>
+      <w:lvlText w:val="o"/>
+      <w:lvlJc w:val="left"/>
+      <w:pPr>
+        <w:ind w:left="5760" w:hanging="360"/>
+      </w:pPr>
+      <w:rPr>
+        <w:rFonts w:ascii="Courier New" w:hAnsi="Courier New" w:cs="Courier New" w:hint="default"/>
+      </w:rPr>
+    </w:lvl>
+    <w:lvl w:ilvl="8" w:tplc="040E0005" w:tentative="1">
+      <w:start w:val="1"/>
+      <w:numFmt w:val="bullet"/>
+      <w:lvlText w:val=""/>
+      <w:lvlJc w:val="left"/>
+      <w:pPr>
+        <w:ind w:left="6480" w:hanging="360"/>
+      </w:pPr>
+      <w:rPr>
+        <w:rFonts w:ascii="Wingdings" w:hAnsi="Wingdings" w:hint="default"/>
+      </w:rPr>
+    </w:lvl>
+  </w:abstractNum>
+  <w:abstractNum w:abstractNumId="4" w15:restartNumberingAfterBreak="0">
+    <w:nsid w:val="63E80065"/>
+    <w:multiLevelType w:val="hybridMultilevel"/>
+    <w:tmpl w:val="AA48FF0C"/>
+    <w:lvl w:ilvl="0" w:tplc="040E0001">
+      <w:start w:val="1"/>
+      <w:numFmt w:val="bullet"/>
+      <w:lvlText w:val=""/>
+      <w:lvlJc w:val="left"/>
+      <w:pPr>
+        <w:ind w:left="720" w:hanging="360"/>
+      </w:pPr>
+      <w:rPr>
+        <w:rFonts w:ascii="Symbol" w:hAnsi="Symbol" w:hint="default"/>
+      </w:rPr>
+    </w:lvl>
+    <w:lvl w:ilvl="1" w:tplc="040E0003" w:tentative="1">
+      <w:start w:val="1"/>
+      <w:numFmt w:val="bullet"/>
+      <w:lvlText w:val="o"/>
+      <w:lvlJc w:val="left"/>
+      <w:pPr>
+        <w:ind w:left="1440" w:hanging="360"/>
+      </w:pPr>
+      <w:rPr>
+        <w:rFonts w:ascii="Courier New" w:hAnsi="Courier New" w:cs="Courier New" w:hint="default"/>
+      </w:rPr>
+    </w:lvl>
+    <w:lvl w:ilvl="2" w:tplc="040E0005" w:tentative="1">
+      <w:start w:val="1"/>
+      <w:numFmt w:val="bullet"/>
+      <w:lvlText w:val=""/>
+      <w:lvlJc w:val="left"/>
+      <w:pPr>
+        <w:ind w:left="2160" w:hanging="360"/>
+      </w:pPr>
+      <w:rPr>
+        <w:rFonts w:ascii="Wingdings" w:hAnsi="Wingdings" w:hint="default"/>
+      </w:rPr>
+    </w:lvl>
+    <w:lvl w:ilvl="3" w:tplc="040E0001" w:tentative="1">
+      <w:start w:val="1"/>
+      <w:numFmt w:val="bullet"/>
+      <w:lvlText w:val=""/>
+      <w:lvlJc w:val="left"/>
+      <w:pPr>
+        <w:ind w:left="2880" w:hanging="360"/>
+      </w:pPr>
+      <w:rPr>
+        <w:rFonts w:ascii="Symbol" w:hAnsi="Symbol" w:hint="default"/>
+      </w:rPr>
+    </w:lvl>
+    <w:lvl w:ilvl="4" w:tplc="040E0003" w:tentative="1">
+      <w:start w:val="1"/>
+      <w:numFmt w:val="bullet"/>
+      <w:lvlText w:val="o"/>
+      <w:lvlJc w:val="left"/>
+      <w:pPr>
+        <w:ind w:left="3600" w:hanging="360"/>
+      </w:pPr>
+      <w:rPr>
+        <w:rFonts w:ascii="Courier New" w:hAnsi="Courier New" w:cs="Courier New" w:hint="default"/>
+      </w:rPr>
+    </w:lvl>
+    <w:lvl w:ilvl="5" w:tplc="040E0005" w:tentative="1">
+      <w:start w:val="1"/>
+      <w:numFmt w:val="bullet"/>
+      <w:lvlText w:val=""/>
+      <w:lvlJc w:val="left"/>
+      <w:pPr>
+        <w:ind w:left="4320" w:hanging="360"/>
+      </w:pPr>
+      <w:rPr>
+        <w:rFonts w:ascii="Wingdings" w:hAnsi="Wingdings" w:hint="default"/>
+      </w:rPr>
+    </w:lvl>
+    <w:lvl w:ilvl="6" w:tplc="040E0001" w:tentative="1">
+      <w:start w:val="1"/>
+      <w:numFmt w:val="bullet"/>
+      <w:lvlText w:val=""/>
+      <w:lvlJc w:val="left"/>
+      <w:pPr>
+        <w:ind w:left="5040" w:hanging="360"/>
+      </w:pPr>
+      <w:rPr>
+        <w:rFonts w:ascii="Symbol" w:hAnsi="Symbol" w:hint="default"/>
+      </w:rPr>
+    </w:lvl>
+    <w:lvl w:ilvl="7" w:tplc="040E0003" w:tentative="1">
+      <w:start w:val="1"/>
+      <w:numFmt w:val="bullet"/>
+      <w:lvlText w:val="o"/>
+      <w:lvlJc w:val="left"/>
+      <w:pPr>
+        <w:ind w:left="5760" w:hanging="360"/>
+      </w:pPr>
+      <w:rPr>
+        <w:rFonts w:ascii="Courier New" w:hAnsi="Courier New" w:cs="Courier New" w:hint="default"/>
+      </w:rPr>
+    </w:lvl>
+    <w:lvl w:ilvl="8" w:tplc="040E0005" w:tentative="1">
+      <w:start w:val="1"/>
+      <w:numFmt w:val="bullet"/>
+      <w:lvlText w:val=""/>
+      <w:lvlJc w:val="left"/>
+      <w:pPr>
+        <w:ind w:left="6480" w:hanging="360"/>
+      </w:pPr>
+      <w:rPr>
+        <w:rFonts w:ascii="Wingdings" w:hAnsi="Wingdings" w:hint="default"/>
+      </w:rPr>
+    </w:lvl>
+  </w:abstractNum>
+  <w:abstractNum w:abstractNumId="5" w15:restartNumberingAfterBreak="0">
+    <w:nsid w:val="7B984A6A"/>
+    <w:multiLevelType w:val="hybridMultilevel"/>
+    <w:tmpl w:val="326E2D4C"/>
+    <w:lvl w:ilvl="0" w:tplc="040E000F">
+      <w:start w:val="1"/>
+      <w:numFmt w:val="decimal"/>
+      <w:lvlText w:val="%1."/>
+      <w:lvlJc w:val="left"/>
+      <w:pPr>
+        <w:ind w:left="720" w:hanging="360"/>
+      </w:pPr>
+    </w:lvl>
+    <w:lvl w:ilvl="1" w:tplc="040E0019" w:tentative="1">
+      <w:start w:val="1"/>
+      <w:numFmt w:val="lowerLetter"/>
+      <w:lvlText w:val="%2."/>
+      <w:lvlJc w:val="left"/>
+      <w:pPr>
+        <w:ind w:left="1440" w:hanging="360"/>
+      </w:pPr>
+    </w:lvl>
+    <w:lvl w:ilvl="2" w:tplc="040E001B" w:tentative="1">
+      <w:start w:val="1"/>
+      <w:numFmt w:val="lowerRoman"/>
+      <w:lvlText w:val="%3."/>
+      <w:lvlJc w:val="right"/>
+      <w:pPr>
+        <w:ind w:left="2160" w:hanging="180"/>
+      </w:pPr>
+    </w:lvl>
+    <w:lvl w:ilvl="3" w:tplc="040E000F" w:tentative="1">
+      <w:start w:val="1"/>
+      <w:numFmt w:val="decimal"/>
+      <w:lvlText w:val="%4."/>
+      <w:lvlJc w:val="left"/>
+      <w:pPr>
+        <w:ind w:left="2880" w:hanging="360"/>
+      </w:pPr>
+    </w:lvl>
+    <w:lvl w:ilvl="4" w:tplc="040E0019" w:tentative="1">
+      <w:start w:val="1"/>
+      <w:numFmt w:val="lowerLetter"/>
+      <w:lvlText w:val="%5."/>
+      <w:lvlJc w:val="left"/>
+      <w:pPr>
+        <w:ind w:left="3600" w:hanging="360"/>
+      </w:pPr>
+    </w:lvl>
+    <w:lvl w:ilvl="5" w:tplc="040E001B" w:tentative="1">
+      <w:start w:val="1"/>
+      <w:numFmt w:val="lowerRoman"/>
+      <w:lvlText w:val="%6."/>
+      <w:lvlJc w:val="right"/>
+      <w:pPr>
+        <w:ind w:left="4320" w:hanging="180"/>
+      </w:pPr>
+    </w:lvl>
+    <w:lvl w:ilvl="6" w:tplc="040E000F" w:tentative="1">
+      <w:start w:val="1"/>
+      <w:numFmt w:val="decimal"/>
+      <w:lvlText w:val="%7."/>
+      <w:lvlJc w:val="left"/>
+      <w:pPr>
+        <w:ind w:left="5040" w:hanging="360"/>
+      </w:pPr>
+    </w:lvl>
+    <w:lvl w:ilvl="7" w:tplc="040E0019" w:tentative="1">
+      <w:start w:val="1"/>
+      <w:numFmt w:val="lowerLetter"/>
+      <w:lvlText w:val="%8."/>
+      <w:lvlJc w:val="left"/>
+      <w:pPr>
+        <w:ind w:left="5760" w:hanging="360"/>
+      </w:pPr>
+    </w:lvl>
+    <w:lvl w:ilvl="8" w:tplc="040E001B" w:tentative="1">
+      <w:start w:val="1"/>
+      <w:numFmt w:val="lowerRoman"/>
+      <w:lvlText w:val="%9."/>
+      <w:lvlJc w:val="right"/>
+      <w:pPr>
+        <w:ind w:left="6480" w:hanging="180"/>
+      </w:pPr>
+    </w:lvl>
+  </w:abstractNum>
   <w:num w:numId="1" w16cid:durableId="1682851883">
+    <w:abstractNumId w:val="4"/>
+  </w:num>
+  <w:num w:numId="2" w16cid:durableId="1074350733">
+    <w:abstractNumId w:val="2"/>
+  </w:num>
+  <w:num w:numId="3" w16cid:durableId="1020550971">
     <w:abstractNumId w:val="1"/>
   </w:num>
-  <w:num w:numId="2" w16cid:durableId="1074350733">
+  <w:num w:numId="4" w16cid:durableId="194581248">
     <w:abstractNumId w:val="0"/>
+  </w:num>
+  <w:num w:numId="5" w16cid:durableId="747460264">
+    <w:abstractNumId w:val="3"/>
+  </w:num>
+  <w:num w:numId="6" w16cid:durableId="2117023556">
+    <w:abstractNumId w:val="5"/>
   </w:num>
 </w:numbering>
 </file>

</xml_diff>

<commit_message>
Relációk, Adatbázis kódok szerkezete
A relációk teljes megírása feltöltésre került.
Az adatbázist létrehozó kódsor lépésről-lépésre pontokba gyűjtve, ami alapján később megírásra kerül a kód is hozzá.
</commit_message>
<xml_diff>
--- a/Adatbázis Szerkezeti felépítése/Brainstorming on e-paper.docx
+++ b/Adatbázis Szerkezeti felépítése/Brainstorming on e-paper.docx
@@ -2433,7 +2433,10 @@
       </w:pPr>
       <w:proofErr w:type="spellStart"/>
       <w:r>
-        <w:t>Szuletesi_ev</w:t>
+        <w:t>Szuletesi_</w:t>
+      </w:r>
+      <w:r>
+        <w:t>datum</w:t>
       </w:r>
       <w:proofErr w:type="spellEnd"/>
     </w:p>
@@ -2446,7 +2449,7 @@
         </w:numPr>
       </w:pPr>
       <w:r>
-        <w:t>Telefon</w:t>
+        <w:t>kor</w:t>
       </w:r>
     </w:p>
     <w:p>
@@ -2458,7 +2461,7 @@
         </w:numPr>
       </w:pPr>
       <w:r>
-        <w:t>E-mail</w:t>
+        <w:t>Telefon</w:t>
       </w:r>
     </w:p>
     <w:p>
@@ -2469,11 +2472,9 @@
           <w:numId w:val="4"/>
         </w:numPr>
       </w:pPr>
-      <w:proofErr w:type="spellStart"/>
-      <w:r>
-        <w:t>Jogositvany_adatok</w:t>
-      </w:r>
-      <w:proofErr w:type="spellEnd"/>
+      <w:r>
+        <w:t>E-mail</w:t>
+      </w:r>
     </w:p>
     <w:p>
       <w:pPr>
@@ -2486,6 +2487,20 @@
       <w:proofErr w:type="spellStart"/>
       <w:r>
         <w:lastRenderedPageBreak/>
+        <w:t>Jogositvany_adatok</w:t>
+      </w:r>
+      <w:proofErr w:type="spellEnd"/>
+    </w:p>
+    <w:p>
+      <w:pPr>
+        <w:pStyle w:val="Listaszerbekezds"/>
+        <w:numPr>
+          <w:ilvl w:val="0"/>
+          <w:numId w:val="4"/>
+        </w:numPr>
+      </w:pPr>
+      <w:proofErr w:type="spellStart"/>
+      <w:r>
         <w:t>Jelsz</w:t>
       </w:r>
       <w:r>
@@ -2761,15 +2776,7 @@
         <w:t>CONCAT</w:t>
       </w:r>
       <w:r>
-        <w:t xml:space="preserve"> az adatokhoz: ’km/h’, </w:t>
-      </w:r>
-      <w:proofErr w:type="gramStart"/>
-      <w:r>
-        <w:t>’s’,</w:t>
-      </w:r>
-      <w:proofErr w:type="gramEnd"/>
-      <w:r>
-        <w:t xml:space="preserve"> stb.</w:t>
+        <w:t xml:space="preserve"> az adatokhoz: ’km/h’, ’s’, stb.</w:t>
       </w:r>
     </w:p>
     <w:p>
@@ -2811,6 +2818,8 @@
         <w:t>CSAK SZÁM!</w:t>
       </w:r>
     </w:p>
+    <w:p/>
+    <w:p/>
     <w:sectPr>
       <w:pgSz w:w="11906" w:h="16838"/>
       <w:pgMar w:top="1417" w:right="1417" w:bottom="1417" w:left="1417" w:header="708" w:footer="708" w:gutter="0"/>

</xml_diff>

<commit_message>
Bővítés - Dia - Attribútum.
Személy táblában felvételre került a jogosítvány ideje - származtatott.
Leírás bővítésre került.
</commit_message>
<xml_diff>
--- a/Adatbázis Szerkezeti felépítése/Brainstorming on e-paper.docx
+++ b/Adatbázis Szerkezeti felépítése/Brainstorming on e-paper.docx
@@ -65,6 +65,7 @@
         <w:tc>
           <w:tcPr>
             <w:tcW w:w="3522" w:type="dxa"/>
+            <w:vAlign w:val="center"/>
           </w:tcPr>
           <w:p>
             <w:pPr>
@@ -80,7 +81,7 @@
                 <w:b/>
                 <w:bCs/>
               </w:rPr>
-              <w:t>auto_id</w:t>
+              <w:t>id</w:t>
             </w:r>
             <w:proofErr w:type="spellEnd"/>
             <w:r>
@@ -88,7 +89,7 @@
                 <w:b/>
                 <w:bCs/>
               </w:rPr>
-              <w:t xml:space="preserve"> (FK)</w:t>
+              <w:t xml:space="preserve"> (PK)</w:t>
             </w:r>
           </w:p>
         </w:tc>
@@ -111,16 +112,9 @@
                 <w:b/>
                 <w:bCs/>
               </w:rPr>
-              <w:t>id</w:t>
+              <w:t>kategoria_besorolas</w:t>
             </w:r>
             <w:proofErr w:type="spellEnd"/>
-            <w:r>
-              <w:rPr>
-                <w:b/>
-                <w:bCs/>
-              </w:rPr>
-              <w:t xml:space="preserve"> (PK)</w:t>
-            </w:r>
           </w:p>
         </w:tc>
         <w:tc>
@@ -153,15 +147,23 @@
         <w:tc>
           <w:tcPr>
             <w:tcW w:w="3522" w:type="dxa"/>
-          </w:tcPr>
-          <w:p>
-            <w:pPr>
-              <w:jc w:val="center"/>
-              <w:rPr>
-                <w:b/>
-                <w:bCs/>
-              </w:rPr>
-            </w:pPr>
+            <w:vAlign w:val="center"/>
+          </w:tcPr>
+          <w:p>
+            <w:pPr>
+              <w:jc w:val="center"/>
+              <w:rPr>
+                <w:b/>
+                <w:bCs/>
+              </w:rPr>
+            </w:pPr>
+            <w:r>
+              <w:rPr>
+                <w:b/>
+                <w:bCs/>
+              </w:rPr>
+              <w:t>1.</w:t>
+            </w:r>
           </w:p>
         </w:tc>
         <w:tc>
@@ -182,7 +184,7 @@
                 <w:b/>
                 <w:bCs/>
               </w:rPr>
-              <w:t>1.</w:t>
+              <w:t>1</w:t>
             </w:r>
           </w:p>
         </w:tc>
@@ -210,15 +212,23 @@
         <w:tc>
           <w:tcPr>
             <w:tcW w:w="3522" w:type="dxa"/>
-          </w:tcPr>
-          <w:p>
-            <w:pPr>
-              <w:jc w:val="center"/>
-              <w:rPr>
-                <w:b/>
-                <w:bCs/>
-              </w:rPr>
-            </w:pPr>
+            <w:vAlign w:val="center"/>
+          </w:tcPr>
+          <w:p>
+            <w:pPr>
+              <w:jc w:val="center"/>
+              <w:rPr>
+                <w:b/>
+                <w:bCs/>
+              </w:rPr>
+            </w:pPr>
+            <w:r>
+              <w:rPr>
+                <w:b/>
+                <w:bCs/>
+              </w:rPr>
+              <w:t>2.</w:t>
+            </w:r>
           </w:p>
         </w:tc>
         <w:tc>
@@ -239,7 +249,7 @@
                 <w:b/>
                 <w:bCs/>
               </w:rPr>
-              <w:t>2.</w:t>
+              <w:t>0</w:t>
             </w:r>
           </w:p>
         </w:tc>
@@ -261,7 +271,7 @@
             </w:r>
             <w:proofErr w:type="spellEnd"/>
             <w:r>
-              <w:t>!</w:t>
+              <w:t>! [18]</w:t>
             </w:r>
           </w:p>
         </w:tc>
@@ -273,15 +283,23 @@
         <w:tc>
           <w:tcPr>
             <w:tcW w:w="3522" w:type="dxa"/>
-          </w:tcPr>
-          <w:p>
-            <w:pPr>
-              <w:jc w:val="center"/>
-              <w:rPr>
-                <w:b/>
-                <w:bCs/>
-              </w:rPr>
-            </w:pPr>
+            <w:vAlign w:val="center"/>
+          </w:tcPr>
+          <w:p>
+            <w:pPr>
+              <w:jc w:val="center"/>
+              <w:rPr>
+                <w:b/>
+                <w:bCs/>
+              </w:rPr>
+            </w:pPr>
+            <w:r>
+              <w:rPr>
+                <w:b/>
+                <w:bCs/>
+              </w:rPr>
+              <w:t>2.</w:t>
+            </w:r>
           </w:p>
         </w:tc>
         <w:tc>
@@ -302,7 +320,7 @@
                 <w:b/>
                 <w:bCs/>
               </w:rPr>
-              <w:t>3.</w:t>
+              <w:t>1</w:t>
             </w:r>
           </w:p>
         </w:tc>
@@ -315,11 +333,23 @@
             <w:pPr>
               <w:jc w:val="center"/>
             </w:pPr>
+            <w:r>
+              <w:t>e-</w:t>
+            </w:r>
             <w:proofErr w:type="spellStart"/>
             <w:r>
-              <w:t>Niro</w:t>
+              <w:t>Up</w:t>
             </w:r>
             <w:proofErr w:type="spellEnd"/>
+            <w:r>
+              <w:t>! [</w:t>
+            </w:r>
+            <w:r>
+              <w:t>36</w:t>
+            </w:r>
+            <w:r>
+              <w:t>]</w:t>
+            </w:r>
           </w:p>
         </w:tc>
       </w:tr>
@@ -330,15 +360,30 @@
         <w:tc>
           <w:tcPr>
             <w:tcW w:w="3522" w:type="dxa"/>
-          </w:tcPr>
-          <w:p>
-            <w:pPr>
-              <w:jc w:val="center"/>
-              <w:rPr>
-                <w:b/>
-                <w:bCs/>
-              </w:rPr>
-            </w:pPr>
+            <w:vAlign w:val="center"/>
+          </w:tcPr>
+          <w:p>
+            <w:pPr>
+              <w:jc w:val="center"/>
+              <w:rPr>
+                <w:b/>
+                <w:bCs/>
+              </w:rPr>
+            </w:pPr>
+            <w:r>
+              <w:rPr>
+                <w:b/>
+                <w:bCs/>
+              </w:rPr>
+              <w:t>4</w:t>
+            </w:r>
+            <w:r>
+              <w:rPr>
+                <w:b/>
+                <w:bCs/>
+              </w:rPr>
+              <w:t>.</w:t>
+            </w:r>
           </w:p>
         </w:tc>
         <w:tc>
@@ -359,7 +404,7 @@
                 <w:b/>
                 <w:bCs/>
               </w:rPr>
-              <w:t>4.</w:t>
+              <w:t>2.</w:t>
             </w:r>
           </w:p>
         </w:tc>
@@ -374,12 +419,9 @@
             </w:pPr>
             <w:proofErr w:type="spellStart"/>
             <w:r>
-              <w:t>Vivaro</w:t>
+              <w:t>Niro</w:t>
             </w:r>
             <w:proofErr w:type="spellEnd"/>
-            <w:r>
-              <w:t>-e</w:t>
-            </w:r>
           </w:p>
         </w:tc>
       </w:tr>
@@ -390,15 +432,30 @@
         <w:tc>
           <w:tcPr>
             <w:tcW w:w="3522" w:type="dxa"/>
-          </w:tcPr>
-          <w:p>
-            <w:pPr>
-              <w:jc w:val="center"/>
-              <w:rPr>
-                <w:b/>
-                <w:bCs/>
-              </w:rPr>
-            </w:pPr>
+            <w:vAlign w:val="center"/>
+          </w:tcPr>
+          <w:p>
+            <w:pPr>
+              <w:jc w:val="center"/>
+              <w:rPr>
+                <w:b/>
+                <w:bCs/>
+              </w:rPr>
+            </w:pPr>
+            <w:r>
+              <w:rPr>
+                <w:b/>
+                <w:bCs/>
+              </w:rPr>
+              <w:t>5</w:t>
+            </w:r>
+            <w:r>
+              <w:rPr>
+                <w:b/>
+                <w:bCs/>
+              </w:rPr>
+              <w:t>.</w:t>
+            </w:r>
           </w:p>
         </w:tc>
         <w:tc>
@@ -419,7 +476,89 @@
                 <w:b/>
                 <w:bCs/>
               </w:rPr>
-              <w:t>5.</w:t>
+              <w:t>3.</w:t>
+            </w:r>
+          </w:p>
+        </w:tc>
+        <w:tc>
+          <w:tcPr>
+            <w:tcW w:w="3524" w:type="dxa"/>
+            <w:vAlign w:val="center"/>
+          </w:tcPr>
+          <w:p>
+            <w:pPr>
+              <w:jc w:val="center"/>
+            </w:pPr>
+            <w:proofErr w:type="spellStart"/>
+            <w:r>
+              <w:t>Vivaro</w:t>
+            </w:r>
+            <w:proofErr w:type="spellEnd"/>
+            <w:r>
+              <w:t>-e</w:t>
+            </w:r>
+          </w:p>
+        </w:tc>
+      </w:tr>
+      <w:tr>
+        <w:trPr>
+          <w:trHeight w:val="413"/>
+        </w:trPr>
+        <w:tc>
+          <w:tcPr>
+            <w:tcW w:w="3522" w:type="dxa"/>
+            <w:vAlign w:val="center"/>
+          </w:tcPr>
+          <w:p>
+            <w:pPr>
+              <w:jc w:val="center"/>
+              <w:rPr>
+                <w:b/>
+                <w:bCs/>
+              </w:rPr>
+            </w:pPr>
+            <w:r>
+              <w:rPr>
+                <w:b/>
+                <w:bCs/>
+              </w:rPr>
+              <w:t>6</w:t>
+            </w:r>
+            <w:r>
+              <w:rPr>
+                <w:b/>
+                <w:bCs/>
+              </w:rPr>
+              <w:t>.</w:t>
+            </w:r>
+          </w:p>
+        </w:tc>
+        <w:tc>
+          <w:tcPr>
+            <w:tcW w:w="3522" w:type="dxa"/>
+            <w:vAlign w:val="center"/>
+          </w:tcPr>
+          <w:p>
+            <w:pPr>
+              <w:jc w:val="center"/>
+              <w:rPr>
+                <w:b/>
+                <w:bCs/>
+              </w:rPr>
+            </w:pPr>
+            <w:r>
+              <w:rPr>
+                <w:b/>
+                <w:bCs/>
+              </w:rPr>
+              <w:t>4</w:t>
+            </w:r>
+            <w:r>
+              <w:rPr>
+                <w:b/>
+                <w:bCs/>
+              </w:rPr>
+              <w:t>.</w:t>
             </w:r>
           </w:p>
         </w:tc>
@@ -2368,6 +2507,24 @@
     </w:p>
     <w:p>
       <w:pPr>
+        <w:pStyle w:val="Listaszerbekezds"/>
+        <w:numPr>
+          <w:ilvl w:val="0"/>
+          <w:numId w:val="3"/>
+        </w:numPr>
+        <w:rPr>
+          <w:b/>
+          <w:bCs/>
+        </w:rPr>
+      </w:pPr>
+      <w:proofErr w:type="spellStart"/>
+      <w:r>
+        <w:t>Elofiz_kat</w:t>
+      </w:r>
+      <w:proofErr w:type="spellEnd"/>
+    </w:p>
+    <w:p>
+      <w:pPr>
         <w:rPr>
           <w:b/>
           <w:bCs/>
@@ -2391,9 +2548,12 @@
       </w:pPr>
       <w:proofErr w:type="spellStart"/>
       <w:r>
-        <w:t>Felh_id_FK</w:t>
+        <w:t>Jogositvany_szama</w:t>
       </w:r>
       <w:proofErr w:type="spellEnd"/>
+      <w:r>
+        <w:t>(PK)</w:t>
+      </w:r>
     </w:p>
     <w:p>
       <w:pPr>
@@ -2461,6 +2621,7 @@
         </w:numPr>
       </w:pPr>
       <w:r>
+        <w:lastRenderedPageBreak/>
         <w:t>Telefon</w:t>
       </w:r>
     </w:p>
@@ -2486,7 +2647,6 @@
       </w:pPr>
       <w:proofErr w:type="spellStart"/>
       <w:r>
-        <w:lastRenderedPageBreak/>
         <w:t>Jogositvany_adatok</w:t>
       </w:r>
       <w:proofErr w:type="spellEnd"/>
@@ -2521,14 +2681,7 @@
           <w:b/>
           <w:bCs/>
         </w:rPr>
-        <w:t>Felszereltség</w:t>
-      </w:r>
-      <w:r>
-        <w:rPr>
-          <w:b/>
-          <w:bCs/>
-        </w:rPr>
-        <w:t>:</w:t>
+        <w:t>Felszereltség:</w:t>
       </w:r>
     </w:p>
     <w:p>
@@ -2660,14 +2813,7 @@
           <w:b/>
           <w:bCs/>
         </w:rPr>
-        <w:t>E</w:t>
-      </w:r>
-      <w:r>
-        <w:rPr>
-          <w:b/>
-          <w:bCs/>
-        </w:rPr>
-        <w:t>gy</w:t>
+        <w:t>Egy</w:t>
       </w:r>
       <w:r>
         <w:t xml:space="preserve"> </w:t>
@@ -2776,7 +2922,15 @@
         <w:t>CONCAT</w:t>
       </w:r>
       <w:r>
-        <w:t xml:space="preserve"> az adatokhoz: ’km/h’, ’s’, stb.</w:t>
+        <w:t xml:space="preserve"> az adatokhoz: ’km/h’, </w:t>
+      </w:r>
+      <w:proofErr w:type="gramStart"/>
+      <w:r>
+        <w:t>’s’,</w:t>
+      </w:r>
+      <w:proofErr w:type="gramEnd"/>
+      <w:r>
+        <w:t xml:space="preserve"> stb.</w:t>
       </w:r>
     </w:p>
     <w:p>
@@ -2818,7 +2972,35 @@
         <w:t>CSAK SZÁM!</w:t>
       </w:r>
     </w:p>
-    <w:p/>
+    <w:p>
+      <w:pPr>
+        <w:pStyle w:val="Listaszerbekezds"/>
+        <w:numPr>
+          <w:ilvl w:val="0"/>
+          <w:numId w:val="6"/>
+        </w:numPr>
+      </w:pPr>
+      <w:r>
+        <w:t>Kor csak 18+ lehet</w:t>
+      </w:r>
+    </w:p>
+    <w:p>
+      <w:pPr>
+        <w:pStyle w:val="Listaszerbekezds"/>
+        <w:numPr>
+          <w:ilvl w:val="0"/>
+          <w:numId w:val="6"/>
+        </w:numPr>
+      </w:pPr>
+      <w:proofErr w:type="spellStart"/>
+      <w:r>
+        <w:t>Jogositvany</w:t>
+      </w:r>
+      <w:proofErr w:type="spellEnd"/>
+      <w:r>
+        <w:t xml:space="preserve"> ideje</w:t>
+      </w:r>
+    </w:p>
     <w:p/>
     <w:sectPr>
       <w:pgSz w:w="11906" w:h="16838"/>

</xml_diff>

<commit_message>
Dia - Elkészült 1.0
A teljes kapcsolati háló felrajzolva.
Az egyedek össze lettek kapcsolva az attribútumokkal.
Frissítés és áttekintés miatt még nem végleges. Bérlési kapcsolat is feltöltve.
</commit_message>
<xml_diff>
--- a/Adatbázis Szerkezeti felépítése/Brainstorming on e-paper.docx
+++ b/Adatbázis Szerkezeti felépítése/Brainstorming on e-paper.docx
@@ -2647,9 +2647,28 @@
       </w:pPr>
       <w:proofErr w:type="spellStart"/>
       <w:r>
-        <w:t>Jogositvany_adatok</w:t>
+        <w:t>Jelsz</w:t>
+      </w:r>
+      <w:r>
+        <w:t>o_masodik_utolso</w:t>
       </w:r>
       <w:proofErr w:type="spellEnd"/>
+    </w:p>
+    <w:p/>
+    <w:p>
+      <w:pPr>
+        <w:rPr>
+          <w:b/>
+          <w:bCs/>
+        </w:rPr>
+      </w:pPr>
+      <w:r>
+        <w:rPr>
+          <w:b/>
+          <w:bCs/>
+        </w:rPr>
+        <w:t>Felszereltség:</w:t>
+      </w:r>
     </w:p>
     <w:p>
       <w:pPr>
@@ -2661,28 +2680,12 @@
       </w:pPr>
       <w:proofErr w:type="spellStart"/>
       <w:r>
-        <w:t>Jelsz</w:t>
-      </w:r>
-      <w:r>
-        <w:t>o_masodik_es_utolso_szama</w:t>
+        <w:t>auto</w:t>
+      </w:r>
+      <w:r>
+        <w:t>_id_FK</w:t>
       </w:r>
       <w:proofErr w:type="spellEnd"/>
-    </w:p>
-    <w:p/>
-    <w:p>
-      <w:pPr>
-        <w:rPr>
-          <w:b/>
-          <w:bCs/>
-        </w:rPr>
-      </w:pPr>
-      <w:r>
-        <w:rPr>
-          <w:b/>
-          <w:bCs/>
-        </w:rPr>
-        <w:t>Felszereltség:</w:t>
-      </w:r>
     </w:p>
     <w:p>
       <w:pPr>
@@ -2694,10 +2697,7 @@
       </w:pPr>
       <w:proofErr w:type="spellStart"/>
       <w:r>
-        <w:t>auto</w:t>
-      </w:r>
-      <w:r>
-        <w:t>_id_FK</w:t>
+        <w:t>felszereltseg_id</w:t>
       </w:r>
       <w:proofErr w:type="spellEnd"/>
     </w:p>
@@ -2709,11 +2709,9 @@
           <w:numId w:val="4"/>
         </w:numPr>
       </w:pPr>
-      <w:proofErr w:type="spellStart"/>
-      <w:r>
-        <w:t>felszereltseg_id</w:t>
-      </w:r>
-      <w:proofErr w:type="spellEnd"/>
+      <w:r>
+        <w:t>Multifunkcionális kormány</w:t>
+      </w:r>
     </w:p>
     <w:p>
       <w:pPr>
@@ -2724,7 +2722,7 @@
         </w:numPr>
       </w:pPr>
       <w:r>
-        <w:t>Multifunkcionális kormány</w:t>
+        <w:t>Sávtartó</w:t>
       </w:r>
     </w:p>
     <w:p>
@@ -2736,7 +2734,7 @@
         </w:numPr>
       </w:pPr>
       <w:r>
-        <w:t>Sávtartó</w:t>
+        <w:t>Tolatókamera</w:t>
       </w:r>
     </w:p>
     <w:p>
@@ -2748,7 +2746,7 @@
         </w:numPr>
       </w:pPr>
       <w:r>
-        <w:t>Tolatókamera</w:t>
+        <w:t>Tolatóradar</w:t>
       </w:r>
     </w:p>
     <w:p>
@@ -2759,18 +2757,6 @@
           <w:numId w:val="4"/>
         </w:numPr>
       </w:pPr>
-      <w:r>
-        <w:t>Tolatóradar</w:t>
-      </w:r>
-    </w:p>
-    <w:p>
-      <w:pPr>
-        <w:pStyle w:val="Listaszerbekezds"/>
-        <w:numPr>
-          <w:ilvl w:val="0"/>
-          <w:numId w:val="4"/>
-        </w:numPr>
-      </w:pPr>
       <w:proofErr w:type="spellStart"/>
       <w:r>
         <w:t>Tempomat</w:t>
@@ -2922,15 +2908,7 @@
         <w:t>CONCAT</w:t>
       </w:r>
       <w:r>
-        <w:t xml:space="preserve"> az adatokhoz: ’km/h’, </w:t>
-      </w:r>
-      <w:proofErr w:type="gramStart"/>
-      <w:r>
-        <w:t>’s’,</w:t>
-      </w:r>
-      <w:proofErr w:type="gramEnd"/>
-      <w:r>
-        <w:t xml:space="preserve"> stb.</w:t>
+        <w:t xml:space="preserve"> az adatokhoz: ’km/h’, ’s’, stb.</w:t>
       </w:r>
     </w:p>
     <w:p>

</xml_diff>

<commit_message>
Frissítési csomag - Diagram | Adatbázis | C# | Dokumentációk
- Pár módosítással az elkészült a 1.0-ás verzió.
- Dokumentációk frissültek.
- Adatbázis szerkezeti felépítését taglaló Dia-Diagram frissítésre került a változtatásokkal
- Ütközések feloldásra kerültek több adatbázis-táblában.
- Elkészített adatbázisok feltöltésre kerültek.
- A C# applikáció továbbfejlesztési könyvtára elkészült.
- A refaktorálás a mai napon elindult a C# applikációban.
</commit_message>
<xml_diff>
--- a/Adatbázis Szerkezeti felépítése/Brainstorming on e-paper.docx
+++ b/Adatbázis Szerkezeti felépítése/Brainstorming on e-paper.docx
@@ -46,14 +46,7 @@
                 <w:b/>
                 <w:bCs/>
               </w:rPr>
-              <w:t>Bérelhető autók</w:t>
-            </w:r>
-            <w:r>
-              <w:rPr>
-                <w:b/>
-                <w:bCs/>
-              </w:rPr>
-              <w:t>:</w:t>
+              <w:t>Kategóriák</w:t>
             </w:r>
           </w:p>
         </w:tc>
@@ -81,6 +74,13 @@
                 <w:b/>
                 <w:bCs/>
               </w:rPr>
+              <w:t>Kat_</w:t>
+            </w:r>
+            <w:r>
+              <w:rPr>
+                <w:b/>
+                <w:bCs/>
+              </w:rPr>
               <w:t>id</w:t>
             </w:r>
             <w:proofErr w:type="spellEnd"/>
@@ -271,7 +271,7 @@
             </w:r>
             <w:proofErr w:type="spellEnd"/>
             <w:r>
-              <w:t>! [18]</w:t>
+              <w:t>!</w:t>
             </w:r>
           </w:p>
         </w:tc>
@@ -342,13 +342,7 @@
             </w:r>
             <w:proofErr w:type="spellEnd"/>
             <w:r>
-              <w:t>! [</w:t>
-            </w:r>
-            <w:r>
-              <w:t>36</w:t>
-            </w:r>
-            <w:r>
-              <w:t>]</w:t>
+              <w:t>!</w:t>
             </w:r>
           </w:p>
         </w:tc>
@@ -375,14 +369,7 @@
                 <w:b/>
                 <w:bCs/>
               </w:rPr>
-              <w:t>4</w:t>
-            </w:r>
-            <w:r>
-              <w:rPr>
-                <w:b/>
-                <w:bCs/>
-              </w:rPr>
-              <w:t>.</w:t>
+              <w:t>4.</w:t>
             </w:r>
           </w:p>
         </w:tc>
@@ -447,14 +434,7 @@
                 <w:b/>
                 <w:bCs/>
               </w:rPr>
-              <w:t>5</w:t>
-            </w:r>
-            <w:r>
-              <w:rPr>
-                <w:b/>
-                <w:bCs/>
-              </w:rPr>
-              <w:t>.</w:t>
+              <w:t>5.</w:t>
             </w:r>
           </w:p>
         </w:tc>
@@ -596,13 +576,15 @@
         <w:tblStyle w:val="Rcsostblzat"/>
         <w:tblpPr w:leftFromText="141" w:rightFromText="141" w:vertAnchor="text" w:tblpXSpec="center" w:tblpY="1"/>
         <w:tblOverlap w:val="never"/>
-        <w:tblW w:w="10767" w:type="dxa"/>
+        <w:tblW w:w="12056" w:type="dxa"/>
         <w:tblLook w:val="04A0" w:firstRow="1" w:lastRow="0" w:firstColumn="1" w:lastColumn="0" w:noHBand="0" w:noVBand="1"/>
       </w:tblPr>
       <w:tblGrid>
         <w:gridCol w:w="1008"/>
-        <w:gridCol w:w="1315"/>
+        <w:gridCol w:w="506"/>
+        <w:gridCol w:w="809"/>
         <w:gridCol w:w="943"/>
+        <w:gridCol w:w="1227"/>
         <w:gridCol w:w="1513"/>
         <w:gridCol w:w="1186"/>
         <w:gridCol w:w="1473"/>
@@ -612,11 +594,27 @@
       </w:tblGrid>
       <w:tr>
         <w:trPr>
-          <w:trHeight w:val="405"/>
+          <w:trHeight w:val="392"/>
         </w:trPr>
         <w:tc>
           <w:tcPr>
-            <w:tcW w:w="10767" w:type="dxa"/>
+            <w:tcW w:w="1514" w:type="dxa"/>
+            <w:gridSpan w:val="2"/>
+            <w:shd w:val="clear" w:color="auto" w:fill="92D050"/>
+          </w:tcPr>
+          <w:p>
+            <w:pPr>
+              <w:jc w:val="center"/>
+              <w:rPr>
+                <w:b/>
+                <w:bCs/>
+              </w:rPr>
+            </w:pPr>
+          </w:p>
+        </w:tc>
+        <w:tc>
+          <w:tcPr>
+            <w:tcW w:w="10542" w:type="dxa"/>
             <w:gridSpan w:val="9"/>
             <w:shd w:val="clear" w:color="auto" w:fill="92D050"/>
             <w:vAlign w:val="center"/>
@@ -634,7 +632,7 @@
                 <w:b/>
                 <w:bCs/>
               </w:rPr>
-              <w:t>Autó Katalógus</w:t>
+              <w:t>Autók</w:t>
             </w:r>
           </w:p>
         </w:tc>
@@ -644,7 +642,7 @@
           <w:jc w:val="center"/>
         </w:tblPrEx>
         <w:trPr>
-          <w:trHeight w:val="1378"/>
+          <w:trHeight w:val="1335"/>
           <w:jc w:val="center"/>
         </w:trPr>
         <w:tc>
@@ -689,6 +687,7 @@
         <w:tc>
           <w:tcPr>
             <w:tcW w:w="1315" w:type="dxa"/>
+            <w:gridSpan w:val="2"/>
             <w:vAlign w:val="center"/>
           </w:tcPr>
           <w:p>
@@ -711,7 +710,17 @@
                 <w:sz w:val="24"/>
                 <w:szCs w:val="24"/>
               </w:rPr>
-              <w:t>Gyartmany</w:t>
+              <w:t>g</w:t>
+            </w:r>
+            <w:r>
+              <w:rPr>
+                <w:rFonts w:cstheme="minorHAnsi"/>
+                <w:b/>
+                <w:bCs/>
+                <w:sz w:val="24"/>
+                <w:szCs w:val="24"/>
+              </w:rPr>
+              <w:t>yartmany</w:t>
             </w:r>
             <w:proofErr w:type="spellEnd"/>
           </w:p>
@@ -741,46 +750,74 @@
                 <w:sz w:val="24"/>
                 <w:szCs w:val="24"/>
               </w:rPr>
-              <w:t>Tipus</w:t>
+              <w:t>t</w:t>
+            </w:r>
+            <w:r>
+              <w:rPr>
+                <w:rFonts w:cstheme="minorHAnsi"/>
+                <w:b/>
+                <w:bCs/>
+                <w:sz w:val="24"/>
+                <w:szCs w:val="24"/>
+              </w:rPr>
+              <w:t>ipus</w:t>
             </w:r>
             <w:proofErr w:type="spellEnd"/>
           </w:p>
         </w:tc>
         <w:tc>
           <w:tcPr>
-            <w:tcW w:w="1451" w:type="dxa"/>
-            <w:vAlign w:val="center"/>
-          </w:tcPr>
-          <w:p>
-            <w:pPr>
-              <w:jc w:val="center"/>
-              <w:rPr>
-                <w:rFonts w:cstheme="minorHAnsi"/>
-                <w:b/>
-                <w:bCs/>
-                <w:sz w:val="24"/>
-                <w:szCs w:val="24"/>
-              </w:rPr>
-            </w:pPr>
-            <w:r>
-              <w:rPr>
-                <w:rFonts w:cstheme="minorHAnsi"/>
-                <w:b/>
-                <w:bCs/>
-                <w:sz w:val="24"/>
-                <w:szCs w:val="24"/>
-              </w:rPr>
-              <w:t>Akkumulátor kapacitás,</w:t>
-            </w:r>
-            <w:r>
-              <w:rPr>
-                <w:rFonts w:cstheme="minorHAnsi"/>
-                <w:b/>
-                <w:bCs/>
-                <w:sz w:val="24"/>
-                <w:szCs w:val="24"/>
-              </w:rPr>
-              <w:t xml:space="preserve"> teljesítmény (kW, LE)</w:t>
+            <w:tcW w:w="1227" w:type="dxa"/>
+            <w:vAlign w:val="center"/>
+          </w:tcPr>
+          <w:p>
+            <w:pPr>
+              <w:jc w:val="center"/>
+              <w:rPr>
+                <w:rFonts w:cstheme="minorHAnsi"/>
+                <w:b/>
+                <w:bCs/>
+                <w:sz w:val="24"/>
+                <w:szCs w:val="24"/>
+              </w:rPr>
+            </w:pPr>
+            <w:r>
+              <w:rPr>
+                <w:rFonts w:cstheme="minorHAnsi"/>
+                <w:b/>
+                <w:bCs/>
+                <w:sz w:val="24"/>
+                <w:szCs w:val="24"/>
+              </w:rPr>
+              <w:t>rendszam</w:t>
+            </w:r>
+          </w:p>
+        </w:tc>
+        <w:tc>
+          <w:tcPr>
+            <w:tcW w:w="1513" w:type="dxa"/>
+            <w:vAlign w:val="center"/>
+          </w:tcPr>
+          <w:p>
+            <w:pPr>
+              <w:jc w:val="center"/>
+              <w:rPr>
+                <w:rFonts w:cstheme="minorHAnsi"/>
+                <w:b/>
+                <w:bCs/>
+                <w:sz w:val="24"/>
+                <w:szCs w:val="24"/>
+              </w:rPr>
+            </w:pPr>
+            <w:r>
+              <w:rPr>
+                <w:rFonts w:cstheme="minorHAnsi"/>
+                <w:b/>
+                <w:bCs/>
+                <w:sz w:val="24"/>
+                <w:szCs w:val="24"/>
+              </w:rPr>
+              <w:t>teljesítmény (kW)</w:t>
             </w:r>
           </w:p>
         </w:tc>
@@ -960,7 +997,7 @@
           <w:jc w:val="center"/>
         </w:tblPrEx>
         <w:trPr>
-          <w:trHeight w:val="1378"/>
+          <w:trHeight w:val="1335"/>
           <w:jc w:val="center"/>
         </w:trPr>
         <w:tc>
@@ -994,6 +1031,7 @@
         <w:tc>
           <w:tcPr>
             <w:tcW w:w="1315" w:type="dxa"/>
+            <w:gridSpan w:val="2"/>
             <w:vAlign w:val="center"/>
           </w:tcPr>
           <w:p>
@@ -1059,25 +1097,40 @@
         </w:tc>
         <w:tc>
           <w:tcPr>
-            <w:tcW w:w="1451" w:type="dxa"/>
-            <w:vAlign w:val="center"/>
-          </w:tcPr>
-          <w:p>
-            <w:pPr>
-              <w:jc w:val="center"/>
-              <w:rPr>
-                <w:rFonts w:cstheme="minorHAnsi"/>
-                <w:sz w:val="24"/>
-                <w:szCs w:val="24"/>
-              </w:rPr>
-            </w:pPr>
-            <w:r>
-              <w:rPr>
-                <w:rFonts w:cstheme="minorHAnsi"/>
-                <w:sz w:val="24"/>
-                <w:szCs w:val="24"/>
-              </w:rPr>
-              <w:t>18, 82</w:t>
+            <w:tcW w:w="1227" w:type="dxa"/>
+          </w:tcPr>
+          <w:p>
+            <w:pPr>
+              <w:jc w:val="center"/>
+              <w:rPr>
+                <w:rFonts w:cstheme="minorHAnsi"/>
+                <w:sz w:val="24"/>
+                <w:szCs w:val="24"/>
+              </w:rPr>
+            </w:pPr>
+          </w:p>
+        </w:tc>
+        <w:tc>
+          <w:tcPr>
+            <w:tcW w:w="1513" w:type="dxa"/>
+            <w:vAlign w:val="center"/>
+          </w:tcPr>
+          <w:p>
+            <w:pPr>
+              <w:jc w:val="center"/>
+              <w:rPr>
+                <w:rFonts w:cstheme="minorHAnsi"/>
+                <w:sz w:val="24"/>
+                <w:szCs w:val="24"/>
+              </w:rPr>
+            </w:pPr>
+            <w:r>
+              <w:rPr>
+                <w:rFonts w:cstheme="minorHAnsi"/>
+                <w:sz w:val="24"/>
+                <w:szCs w:val="24"/>
+              </w:rPr>
+              <w:t>18</w:t>
             </w:r>
           </w:p>
         </w:tc>
@@ -1205,7 +1258,7 @@
           <w:jc w:val="center"/>
         </w:tblPrEx>
         <w:trPr>
-          <w:trHeight w:val="272"/>
+          <w:trHeight w:val="263"/>
           <w:jc w:val="center"/>
         </w:trPr>
         <w:tc>
@@ -1239,6 +1292,7 @@
         <w:tc>
           <w:tcPr>
             <w:tcW w:w="1315" w:type="dxa"/>
+            <w:gridSpan w:val="2"/>
             <w:vAlign w:val="center"/>
           </w:tcPr>
           <w:p>
@@ -1304,25 +1358,40 @@
         </w:tc>
         <w:tc>
           <w:tcPr>
-            <w:tcW w:w="1451" w:type="dxa"/>
-            <w:vAlign w:val="center"/>
-          </w:tcPr>
-          <w:p>
-            <w:pPr>
-              <w:jc w:val="center"/>
-              <w:rPr>
-                <w:rFonts w:cstheme="minorHAnsi"/>
-                <w:sz w:val="24"/>
-                <w:szCs w:val="24"/>
-              </w:rPr>
-            </w:pPr>
-            <w:r>
-              <w:rPr>
-                <w:rFonts w:cstheme="minorHAnsi"/>
-                <w:sz w:val="24"/>
-                <w:szCs w:val="24"/>
-              </w:rPr>
-              <w:t xml:space="preserve">36, 83 </w:t>
+            <w:tcW w:w="1227" w:type="dxa"/>
+          </w:tcPr>
+          <w:p>
+            <w:pPr>
+              <w:jc w:val="center"/>
+              <w:rPr>
+                <w:rFonts w:cstheme="minorHAnsi"/>
+                <w:sz w:val="24"/>
+                <w:szCs w:val="24"/>
+              </w:rPr>
+            </w:pPr>
+          </w:p>
+        </w:tc>
+        <w:tc>
+          <w:tcPr>
+            <w:tcW w:w="1513" w:type="dxa"/>
+            <w:vAlign w:val="center"/>
+          </w:tcPr>
+          <w:p>
+            <w:pPr>
+              <w:jc w:val="center"/>
+              <w:rPr>
+                <w:rFonts w:cstheme="minorHAnsi"/>
+                <w:sz w:val="24"/>
+                <w:szCs w:val="24"/>
+              </w:rPr>
+            </w:pPr>
+            <w:r>
+              <w:rPr>
+                <w:rFonts w:cstheme="minorHAnsi"/>
+                <w:sz w:val="24"/>
+                <w:szCs w:val="24"/>
+              </w:rPr>
+              <w:t xml:space="preserve">36 </w:t>
             </w:r>
           </w:p>
         </w:tc>
@@ -1448,7 +1517,7 @@
           <w:jc w:val="center"/>
         </w:tblPrEx>
         <w:trPr>
-          <w:trHeight w:val="272"/>
+          <w:trHeight w:val="263"/>
           <w:jc w:val="center"/>
         </w:trPr>
         <w:tc>
@@ -1482,6 +1551,7 @@
         <w:tc>
           <w:tcPr>
             <w:tcW w:w="1315" w:type="dxa"/>
+            <w:gridSpan w:val="2"/>
             <w:vAlign w:val="center"/>
           </w:tcPr>
           <w:p>
@@ -1549,25 +1619,40 @@
         </w:tc>
         <w:tc>
           <w:tcPr>
-            <w:tcW w:w="1451" w:type="dxa"/>
-            <w:vAlign w:val="center"/>
-          </w:tcPr>
-          <w:p>
-            <w:pPr>
-              <w:jc w:val="center"/>
-              <w:rPr>
-                <w:rFonts w:cstheme="minorHAnsi"/>
-                <w:sz w:val="24"/>
-                <w:szCs w:val="24"/>
-              </w:rPr>
-            </w:pPr>
-            <w:r>
-              <w:rPr>
-                <w:rFonts w:cstheme="minorHAnsi"/>
-                <w:sz w:val="24"/>
-                <w:szCs w:val="24"/>
-              </w:rPr>
-              <w:t>36, 83</w:t>
+            <w:tcW w:w="1227" w:type="dxa"/>
+          </w:tcPr>
+          <w:p>
+            <w:pPr>
+              <w:jc w:val="center"/>
+              <w:rPr>
+                <w:rFonts w:cstheme="minorHAnsi"/>
+                <w:sz w:val="24"/>
+                <w:szCs w:val="24"/>
+              </w:rPr>
+            </w:pPr>
+          </w:p>
+        </w:tc>
+        <w:tc>
+          <w:tcPr>
+            <w:tcW w:w="1513" w:type="dxa"/>
+            <w:vAlign w:val="center"/>
+          </w:tcPr>
+          <w:p>
+            <w:pPr>
+              <w:jc w:val="center"/>
+              <w:rPr>
+                <w:rFonts w:cstheme="minorHAnsi"/>
+                <w:sz w:val="24"/>
+                <w:szCs w:val="24"/>
+              </w:rPr>
+            </w:pPr>
+            <w:r>
+              <w:rPr>
+                <w:rFonts w:cstheme="minorHAnsi"/>
+                <w:sz w:val="24"/>
+                <w:szCs w:val="24"/>
+              </w:rPr>
+              <w:t>36</w:t>
             </w:r>
           </w:p>
         </w:tc>
@@ -1693,7 +1778,7 @@
           <w:jc w:val="center"/>
         </w:tblPrEx>
         <w:trPr>
-          <w:trHeight w:val="272"/>
+          <w:trHeight w:val="263"/>
           <w:jc w:val="center"/>
         </w:trPr>
         <w:tc>
@@ -1727,6 +1812,7 @@
         <w:tc>
           <w:tcPr>
             <w:tcW w:w="1315" w:type="dxa"/>
+            <w:gridSpan w:val="2"/>
             <w:vAlign w:val="center"/>
           </w:tcPr>
           <w:p>
@@ -1784,25 +1870,40 @@
         </w:tc>
         <w:tc>
           <w:tcPr>
-            <w:tcW w:w="1451" w:type="dxa"/>
-            <w:vAlign w:val="center"/>
-          </w:tcPr>
-          <w:p>
-            <w:pPr>
-              <w:jc w:val="center"/>
-              <w:rPr>
-                <w:rFonts w:cstheme="minorHAnsi"/>
-                <w:sz w:val="24"/>
-                <w:szCs w:val="24"/>
-              </w:rPr>
-            </w:pPr>
-            <w:r>
-              <w:rPr>
-                <w:rFonts w:cstheme="minorHAnsi"/>
-                <w:sz w:val="24"/>
-                <w:szCs w:val="24"/>
-              </w:rPr>
-              <w:t>65, 204</w:t>
+            <w:tcW w:w="1227" w:type="dxa"/>
+          </w:tcPr>
+          <w:p>
+            <w:pPr>
+              <w:jc w:val="center"/>
+              <w:rPr>
+                <w:rFonts w:cstheme="minorHAnsi"/>
+                <w:sz w:val="24"/>
+                <w:szCs w:val="24"/>
+              </w:rPr>
+            </w:pPr>
+          </w:p>
+        </w:tc>
+        <w:tc>
+          <w:tcPr>
+            <w:tcW w:w="1513" w:type="dxa"/>
+            <w:vAlign w:val="center"/>
+          </w:tcPr>
+          <w:p>
+            <w:pPr>
+              <w:jc w:val="center"/>
+              <w:rPr>
+                <w:rFonts w:cstheme="minorHAnsi"/>
+                <w:sz w:val="24"/>
+                <w:szCs w:val="24"/>
+              </w:rPr>
+            </w:pPr>
+            <w:r>
+              <w:rPr>
+                <w:rFonts w:cstheme="minorHAnsi"/>
+                <w:sz w:val="24"/>
+                <w:szCs w:val="24"/>
+              </w:rPr>
+              <w:t>65</w:t>
             </w:r>
           </w:p>
         </w:tc>
@@ -1928,7 +2029,7 @@
           <w:jc w:val="center"/>
         </w:tblPrEx>
         <w:trPr>
-          <w:trHeight w:val="272"/>
+          <w:trHeight w:val="263"/>
           <w:jc w:val="center"/>
         </w:trPr>
         <w:tc>
@@ -1962,6 +2063,7 @@
         <w:tc>
           <w:tcPr>
             <w:tcW w:w="1315" w:type="dxa"/>
+            <w:gridSpan w:val="2"/>
             <w:vAlign w:val="center"/>
           </w:tcPr>
           <w:p>
@@ -2019,25 +2121,40 @@
         </w:tc>
         <w:tc>
           <w:tcPr>
-            <w:tcW w:w="1451" w:type="dxa"/>
-            <w:vAlign w:val="center"/>
-          </w:tcPr>
-          <w:p>
-            <w:pPr>
-              <w:jc w:val="center"/>
-              <w:rPr>
-                <w:rFonts w:cstheme="minorHAnsi"/>
-                <w:sz w:val="24"/>
-                <w:szCs w:val="24"/>
-              </w:rPr>
-            </w:pPr>
-            <w:r>
-              <w:rPr>
-                <w:rFonts w:cstheme="minorHAnsi"/>
-                <w:sz w:val="24"/>
-                <w:szCs w:val="24"/>
-              </w:rPr>
-              <w:t>50, 136</w:t>
+            <w:tcW w:w="1227" w:type="dxa"/>
+          </w:tcPr>
+          <w:p>
+            <w:pPr>
+              <w:jc w:val="center"/>
+              <w:rPr>
+                <w:rFonts w:cstheme="minorHAnsi"/>
+                <w:sz w:val="24"/>
+                <w:szCs w:val="24"/>
+              </w:rPr>
+            </w:pPr>
+          </w:p>
+        </w:tc>
+        <w:tc>
+          <w:tcPr>
+            <w:tcW w:w="1513" w:type="dxa"/>
+            <w:vAlign w:val="center"/>
+          </w:tcPr>
+          <w:p>
+            <w:pPr>
+              <w:jc w:val="center"/>
+              <w:rPr>
+                <w:rFonts w:cstheme="minorHAnsi"/>
+                <w:sz w:val="24"/>
+                <w:szCs w:val="24"/>
+              </w:rPr>
+            </w:pPr>
+            <w:r>
+              <w:rPr>
+                <w:rFonts w:cstheme="minorHAnsi"/>
+                <w:sz w:val="24"/>
+                <w:szCs w:val="24"/>
+              </w:rPr>
+              <w:t>50</w:t>
             </w:r>
           </w:p>
         </w:tc>
@@ -2183,7 +2300,7 @@
           <w:jc w:val="center"/>
         </w:tblPrEx>
         <w:trPr>
-          <w:trHeight w:val="272"/>
+          <w:trHeight w:val="263"/>
           <w:jc w:val="center"/>
         </w:trPr>
         <w:tc>
@@ -2217,6 +2334,7 @@
         <w:tc>
           <w:tcPr>
             <w:tcW w:w="1315" w:type="dxa"/>
+            <w:gridSpan w:val="2"/>
             <w:vAlign w:val="center"/>
           </w:tcPr>
           <w:p>
@@ -2252,6 +2370,7 @@
                 <w:szCs w:val="24"/>
               </w:rPr>
             </w:pPr>
+            <w:bookmarkStart w:id="0" w:name="_Hlk172642403"/>
             <w:proofErr w:type="spellStart"/>
             <w:r>
               <w:rPr>
@@ -2270,29 +2389,45 @@
               </w:rPr>
               <w:t xml:space="preserve"> Z.E.</w:t>
             </w:r>
-          </w:p>
-        </w:tc>
-        <w:tc>
-          <w:tcPr>
-            <w:tcW w:w="1451" w:type="dxa"/>
-            <w:vAlign w:val="center"/>
-          </w:tcPr>
-          <w:p>
-            <w:pPr>
-              <w:jc w:val="center"/>
-              <w:rPr>
-                <w:rFonts w:cstheme="minorHAnsi"/>
-                <w:sz w:val="24"/>
-                <w:szCs w:val="24"/>
-              </w:rPr>
-            </w:pPr>
-            <w:r>
-              <w:rPr>
-                <w:rFonts w:cstheme="minorHAnsi"/>
-                <w:sz w:val="24"/>
-                <w:szCs w:val="24"/>
-              </w:rPr>
-              <w:t>45, 121</w:t>
+            <w:bookmarkEnd w:id="0"/>
+          </w:p>
+        </w:tc>
+        <w:tc>
+          <w:tcPr>
+            <w:tcW w:w="1227" w:type="dxa"/>
+          </w:tcPr>
+          <w:p>
+            <w:pPr>
+              <w:jc w:val="center"/>
+              <w:rPr>
+                <w:rFonts w:cstheme="minorHAnsi"/>
+                <w:sz w:val="24"/>
+                <w:szCs w:val="24"/>
+              </w:rPr>
+            </w:pPr>
+          </w:p>
+        </w:tc>
+        <w:tc>
+          <w:tcPr>
+            <w:tcW w:w="1513" w:type="dxa"/>
+            <w:vAlign w:val="center"/>
+          </w:tcPr>
+          <w:p>
+            <w:pPr>
+              <w:jc w:val="center"/>
+              <w:rPr>
+                <w:rFonts w:cstheme="minorHAnsi"/>
+                <w:sz w:val="24"/>
+                <w:szCs w:val="24"/>
+              </w:rPr>
+            </w:pPr>
+            <w:r>
+              <w:rPr>
+                <w:rFonts w:cstheme="minorHAnsi"/>
+                <w:sz w:val="24"/>
+                <w:szCs w:val="24"/>
+              </w:rPr>
+              <w:t>45</w:t>
             </w:r>
           </w:p>
         </w:tc>
@@ -2456,546 +2591,414 @@
     </w:p>
     <w:p>
       <w:pPr>
+        <w:spacing w:before="240" w:after="120"/>
         <w:rPr>
+          <w:rFonts w:cstheme="minorHAnsi"/>
+          <w:i/>
+          <w:iCs/>
+          <w:sz w:val="24"/>
+          <w:szCs w:val="24"/>
+        </w:rPr>
+      </w:pPr>
+      <w:r>
+        <w:rPr>
+          <w:rFonts w:cstheme="minorHAnsi"/>
           <w:b/>
           <w:bCs/>
+          <w:i/>
+          <w:iCs/>
+          <w:sz w:val="24"/>
+          <w:szCs w:val="24"/>
         </w:rPr>
-      </w:pPr>
+        <w:t>Előfizetői kategória, számokkal jelölve</w:t>
+      </w:r>
       <w:r>
         <w:rPr>
+          <w:rFonts w:cstheme="minorHAnsi"/>
           <w:b/>
           <w:bCs/>
+          <w:i/>
+          <w:iCs/>
+          <w:sz w:val="24"/>
+          <w:szCs w:val="24"/>
         </w:rPr>
-        <w:t>Felhasználó tábla (nem szigorított):</w:t>
-      </w:r>
-    </w:p>
-    <w:p>
-      <w:pPr>
-        <w:pStyle w:val="Listaszerbekezds"/>
-        <w:numPr>
-          <w:ilvl w:val="0"/>
-          <w:numId w:val="3"/>
-        </w:numPr>
-        <w:rPr>
-          <w:b/>
-          <w:bCs/>
-        </w:rPr>
-      </w:pPr>
-      <w:proofErr w:type="spellStart"/>
-      <w:r>
-        <w:t>Felh_id</w:t>
-      </w:r>
-      <w:proofErr w:type="spellEnd"/>
-    </w:p>
-    <w:p>
-      <w:pPr>
-        <w:pStyle w:val="Listaszerbekezds"/>
-        <w:numPr>
-          <w:ilvl w:val="0"/>
-          <w:numId w:val="3"/>
-        </w:numPr>
-        <w:rPr>
-          <w:b/>
-          <w:bCs/>
-        </w:rPr>
-      </w:pPr>
-      <w:proofErr w:type="spellStart"/>
-      <w:r>
-        <w:t>Felh_nev</w:t>
-      </w:r>
-      <w:proofErr w:type="spellEnd"/>
-    </w:p>
-    <w:p>
-      <w:pPr>
-        <w:pStyle w:val="Listaszerbekezds"/>
-        <w:numPr>
-          <w:ilvl w:val="0"/>
-          <w:numId w:val="3"/>
-        </w:numPr>
-        <w:rPr>
-          <w:b/>
-          <w:bCs/>
-        </w:rPr>
-      </w:pPr>
-      <w:proofErr w:type="spellStart"/>
-      <w:r>
-        <w:t>Elofiz_kat</w:t>
-      </w:r>
-      <w:proofErr w:type="spellEnd"/>
-    </w:p>
-    <w:p>
-      <w:pPr>
-        <w:rPr>
-          <w:b/>
-          <w:bCs/>
-        </w:rPr>
-      </w:pPr>
-      <w:r>
-        <w:rPr>
-          <w:b/>
-          <w:bCs/>
-        </w:rPr>
-        <w:t>Személy tábla (szigorított):</w:t>
-      </w:r>
-    </w:p>
-    <w:p>
-      <w:pPr>
-        <w:pStyle w:val="Listaszerbekezds"/>
-        <w:numPr>
-          <w:ilvl w:val="0"/>
-          <w:numId w:val="4"/>
-        </w:numPr>
-      </w:pPr>
-      <w:proofErr w:type="spellStart"/>
-      <w:r>
-        <w:t>Jogositvany_szama</w:t>
-      </w:r>
-      <w:proofErr w:type="spellEnd"/>
-      <w:r>
-        <w:t>(PK)</w:t>
-      </w:r>
-    </w:p>
-    <w:p>
-      <w:pPr>
-        <w:pStyle w:val="Listaszerbekezds"/>
-        <w:numPr>
-          <w:ilvl w:val="0"/>
-          <w:numId w:val="4"/>
-        </w:numPr>
-      </w:pPr>
-      <w:proofErr w:type="spellStart"/>
-      <w:r>
-        <w:t>Sz_id</w:t>
-      </w:r>
-      <w:proofErr w:type="spellEnd"/>
-    </w:p>
-    <w:p>
-      <w:pPr>
-        <w:pStyle w:val="Listaszerbekezds"/>
-        <w:numPr>
-          <w:ilvl w:val="0"/>
-          <w:numId w:val="4"/>
-        </w:numPr>
-      </w:pPr>
-      <w:proofErr w:type="spellStart"/>
-      <w:r>
-        <w:t>Sz_nev</w:t>
-      </w:r>
-      <w:proofErr w:type="spellEnd"/>
-    </w:p>
-    <w:p>
-      <w:pPr>
-        <w:pStyle w:val="Listaszerbekezds"/>
-        <w:numPr>
-          <w:ilvl w:val="0"/>
-          <w:numId w:val="4"/>
-        </w:numPr>
-      </w:pPr>
-      <w:proofErr w:type="spellStart"/>
-      <w:r>
-        <w:t>Szuletesi_</w:t>
-      </w:r>
-      <w:r>
-        <w:t>datum</w:t>
-      </w:r>
-      <w:proofErr w:type="spellEnd"/>
-    </w:p>
-    <w:p>
-      <w:pPr>
-        <w:pStyle w:val="Listaszerbekezds"/>
-        <w:numPr>
-          <w:ilvl w:val="0"/>
-          <w:numId w:val="4"/>
-        </w:numPr>
-      </w:pPr>
-      <w:r>
-        <w:t>kor</w:t>
-      </w:r>
-    </w:p>
-    <w:p>
-      <w:pPr>
-        <w:pStyle w:val="Listaszerbekezds"/>
-        <w:numPr>
-          <w:ilvl w:val="0"/>
-          <w:numId w:val="4"/>
-        </w:numPr>
-      </w:pPr>
-      <w:r>
-        <w:lastRenderedPageBreak/>
-        <w:t>Telefon</w:t>
-      </w:r>
-    </w:p>
-    <w:p>
-      <w:pPr>
-        <w:pStyle w:val="Listaszerbekezds"/>
-        <w:numPr>
-          <w:ilvl w:val="0"/>
-          <w:numId w:val="4"/>
-        </w:numPr>
-      </w:pPr>
-      <w:r>
-        <w:t>E-mail</w:t>
-      </w:r>
-    </w:p>
-    <w:p>
-      <w:pPr>
-        <w:pStyle w:val="Listaszerbekezds"/>
-        <w:numPr>
-          <w:ilvl w:val="0"/>
-          <w:numId w:val="4"/>
-        </w:numPr>
-      </w:pPr>
-      <w:proofErr w:type="spellStart"/>
-      <w:r>
-        <w:t>Jelsz</w:t>
-      </w:r>
-      <w:r>
-        <w:t>o_masodik_utolso</w:t>
-      </w:r>
-      <w:proofErr w:type="spellEnd"/>
-    </w:p>
-    <w:p/>
-    <w:p>
-      <w:pPr>
-        <w:rPr>
-          <w:b/>
-          <w:bCs/>
-        </w:rPr>
-      </w:pPr>
-      <w:r>
-        <w:rPr>
-          <w:b/>
-          <w:bCs/>
-        </w:rPr>
-        <w:t>Felszereltség:</w:t>
-      </w:r>
-    </w:p>
-    <w:p>
-      <w:pPr>
-        <w:pStyle w:val="Listaszerbekezds"/>
-        <w:numPr>
-          <w:ilvl w:val="0"/>
-          <w:numId w:val="4"/>
-        </w:numPr>
-      </w:pPr>
-      <w:proofErr w:type="spellStart"/>
-      <w:r>
-        <w:t>auto</w:t>
-      </w:r>
-      <w:r>
-        <w:t>_id_FK</w:t>
-      </w:r>
-      <w:proofErr w:type="spellEnd"/>
-    </w:p>
-    <w:p>
-      <w:pPr>
-        <w:pStyle w:val="Listaszerbekezds"/>
-        <w:numPr>
-          <w:ilvl w:val="0"/>
-          <w:numId w:val="4"/>
-        </w:numPr>
-      </w:pPr>
-      <w:proofErr w:type="spellStart"/>
-      <w:r>
-        <w:t>felszereltseg_id</w:t>
-      </w:r>
-      <w:proofErr w:type="spellEnd"/>
-    </w:p>
-    <w:p>
-      <w:pPr>
-        <w:pStyle w:val="Listaszerbekezds"/>
-        <w:numPr>
-          <w:ilvl w:val="0"/>
-          <w:numId w:val="4"/>
-        </w:numPr>
-      </w:pPr>
-      <w:r>
-        <w:t>Multifunkcionális kormány</w:t>
-      </w:r>
-      <w:r>
-        <w:tab/>
-      </w:r>
-      <w:proofErr w:type="spellStart"/>
-      <w:r>
-        <w:t>m_kormany</w:t>
-      </w:r>
-      <w:proofErr w:type="spellEnd"/>
-    </w:p>
-    <w:p>
-      <w:pPr>
-        <w:pStyle w:val="Listaszerbekezds"/>
-        <w:numPr>
-          <w:ilvl w:val="0"/>
-          <w:numId w:val="4"/>
-        </w:numPr>
-      </w:pPr>
-      <w:r>
-        <w:t>Sávtartó</w:t>
-      </w:r>
-    </w:p>
-    <w:p>
-      <w:pPr>
-        <w:pStyle w:val="Listaszerbekezds"/>
-        <w:numPr>
-          <w:ilvl w:val="0"/>
-          <w:numId w:val="4"/>
-        </w:numPr>
-      </w:pPr>
-      <w:r>
-        <w:t>Tolatókamera</w:t>
-      </w:r>
-    </w:p>
-    <w:p>
-      <w:pPr>
-        <w:pStyle w:val="Listaszerbekezds"/>
-        <w:numPr>
-          <w:ilvl w:val="0"/>
-          <w:numId w:val="4"/>
-        </w:numPr>
-      </w:pPr>
-      <w:r>
-        <w:t>Tolatóradar</w:t>
-      </w:r>
-    </w:p>
-    <w:p>
-      <w:pPr>
-        <w:pStyle w:val="Listaszerbekezds"/>
-        <w:numPr>
-          <w:ilvl w:val="0"/>
-          <w:numId w:val="4"/>
-        </w:numPr>
-      </w:pPr>
-      <w:proofErr w:type="spellStart"/>
-      <w:r>
-        <w:t>Tempomat</w:t>
-      </w:r>
-      <w:proofErr w:type="spellEnd"/>
-    </w:p>
-    <w:p>
-      <w:pPr>
-        <w:rPr>
-          <w:b/>
-          <w:bCs/>
-        </w:rPr>
-      </w:pPr>
-    </w:p>
-    <w:p>
-      <w:pPr>
-        <w:rPr>
-          <w:b/>
-          <w:bCs/>
-        </w:rPr>
-      </w:pPr>
-      <w:r>
-        <w:rPr>
-          <w:b/>
-          <w:bCs/>
-        </w:rPr>
-        <w:t>Kritériumok – ütközések elkerülése:</w:t>
-      </w:r>
-    </w:p>
-    <w:p>
-      <w:pPr>
-        <w:pStyle w:val="Listaszerbekezds"/>
-        <w:numPr>
-          <w:ilvl w:val="0"/>
-          <w:numId w:val="6"/>
-        </w:numPr>
-      </w:pPr>
-      <w:r>
-        <w:rPr>
-          <w:b/>
-          <w:bCs/>
-        </w:rPr>
-        <w:t>Egy</w:t>
-      </w:r>
-      <w:r>
         <w:t xml:space="preserve"> </w:t>
       </w:r>
       <w:r>
         <w:rPr>
+          <w:rFonts w:cstheme="minorHAnsi"/>
+          <w:i/>
+          <w:iCs/>
+          <w:sz w:val="24"/>
+          <w:szCs w:val="24"/>
+        </w:rPr>
+        <w:t>(mely megszabja a bérlés vezetési, napi, parkolási percdíjait)</w:t>
+      </w:r>
+      <w:r>
+        <w:rPr>
+          <w:rFonts w:cstheme="minorHAnsi"/>
+          <w:i/>
+          <w:iCs/>
+          <w:sz w:val="24"/>
+          <w:szCs w:val="24"/>
+        </w:rPr>
+        <w:t>:</w:t>
+      </w:r>
+    </w:p>
+    <w:p>
+      <w:pPr>
+        <w:pStyle w:val="Listaszerbekezds"/>
+        <w:numPr>
+          <w:ilvl w:val="0"/>
+          <w:numId w:val="8"/>
+        </w:numPr>
+        <w:spacing w:before="100" w:beforeAutospacing="1" w:after="100" w:afterAutospacing="1" w:line="240" w:lineRule="auto"/>
+        <w:rPr>
+          <w:rFonts w:cstheme="minorHAnsi"/>
+          <w:sz w:val="24"/>
+          <w:szCs w:val="24"/>
+        </w:rPr>
+      </w:pPr>
+      <w:r>
+        <w:rPr>
+          <w:rFonts w:cstheme="minorHAnsi"/>
           <w:b/>
           <w:bCs/>
+          <w:sz w:val="24"/>
+          <w:szCs w:val="24"/>
         </w:rPr>
-        <w:t>felhasználó</w:t>
+        <w:t>0</w:t>
       </w:r>
       <w:r>
+        <w:rPr>
+          <w:rFonts w:cstheme="minorHAnsi"/>
+          <w:sz w:val="24"/>
+          <w:szCs w:val="24"/>
+        </w:rPr>
+        <w:t xml:space="preserve"> – </w:t>
+      </w:r>
+      <w:r>
+        <w:rPr>
+          <w:rFonts w:cstheme="minorHAnsi"/>
+          <w:sz w:val="24"/>
+          <w:szCs w:val="24"/>
+        </w:rPr>
+        <w:t>’</w:t>
+      </w:r>
+      <w:proofErr w:type="spellStart"/>
+      <w:r>
+        <w:rPr>
+          <w:rFonts w:cstheme="minorHAnsi"/>
+          <w:b/>
+          <w:bCs/>
+          <w:sz w:val="24"/>
+          <w:szCs w:val="24"/>
+        </w:rPr>
+        <w:t>Power</w:t>
+      </w:r>
+      <w:proofErr w:type="spellEnd"/>
+      <w:r>
+        <w:rPr>
+          <w:rFonts w:cstheme="minorHAnsi"/>
+          <w:b/>
+          <w:bCs/>
+          <w:sz w:val="24"/>
+          <w:szCs w:val="24"/>
+        </w:rPr>
+        <w:t>’</w:t>
+      </w:r>
+      <w:r>
+        <w:rPr>
+          <w:rFonts w:cstheme="minorHAnsi"/>
+          <w:sz w:val="24"/>
+          <w:szCs w:val="24"/>
+        </w:rPr>
+        <w:t xml:space="preserve"> felhasználó, előfizetés nélkül.</w:t>
+      </w:r>
+    </w:p>
+    <w:p>
+      <w:pPr>
+        <w:pStyle w:val="Listaszerbekezds"/>
+        <w:numPr>
+          <w:ilvl w:val="0"/>
+          <w:numId w:val="8"/>
+        </w:numPr>
+        <w:spacing w:before="100" w:beforeAutospacing="1" w:after="100" w:afterAutospacing="1" w:line="240" w:lineRule="auto"/>
+        <w:rPr>
+          <w:rFonts w:cstheme="minorHAnsi"/>
+          <w:sz w:val="24"/>
+          <w:szCs w:val="24"/>
+        </w:rPr>
+      </w:pPr>
+      <w:r>
+        <w:rPr>
+          <w:rFonts w:cstheme="minorHAnsi"/>
+          <w:b/>
+          <w:bCs/>
+          <w:sz w:val="24"/>
+          <w:szCs w:val="24"/>
+        </w:rPr>
+        <w:t>1</w:t>
+      </w:r>
+      <w:r>
+        <w:rPr>
+          <w:rFonts w:cstheme="minorHAnsi"/>
+          <w:sz w:val="24"/>
+          <w:szCs w:val="24"/>
+        </w:rPr>
+        <w:t xml:space="preserve"> – </w:t>
+      </w:r>
+      <w:r>
+        <w:rPr>
+          <w:rFonts w:cstheme="minorHAnsi"/>
+          <w:b/>
+          <w:bCs/>
+          <w:sz w:val="24"/>
+          <w:szCs w:val="24"/>
+        </w:rPr>
+        <w:t>’</w:t>
+      </w:r>
+      <w:proofErr w:type="spellStart"/>
+      <w:r>
+        <w:rPr>
+          <w:rFonts w:cstheme="minorHAnsi"/>
+          <w:b/>
+          <w:bCs/>
+          <w:sz w:val="24"/>
+          <w:szCs w:val="24"/>
+        </w:rPr>
+        <w:t>Power</w:t>
+      </w:r>
+      <w:proofErr w:type="spellEnd"/>
+      <w:r>
+        <w:rPr>
+          <w:rFonts w:cstheme="minorHAnsi"/>
+          <w:b/>
+          <w:bCs/>
+          <w:sz w:val="24"/>
+          <w:szCs w:val="24"/>
+        </w:rPr>
+        <w:t>-Plus</w:t>
+      </w:r>
+      <w:r>
+        <w:rPr>
+          <w:rFonts w:cstheme="minorHAnsi"/>
+          <w:b/>
+          <w:bCs/>
+          <w:sz w:val="24"/>
+          <w:szCs w:val="24"/>
+        </w:rPr>
+        <w:t>’</w:t>
+      </w:r>
+      <w:r>
+        <w:rPr>
+          <w:rFonts w:cstheme="minorHAnsi"/>
+          <w:sz w:val="24"/>
+          <w:szCs w:val="24"/>
+        </w:rPr>
+        <w:t xml:space="preserve"> előfizetéssel.</w:t>
+      </w:r>
+    </w:p>
+    <w:p>
+      <w:pPr>
+        <w:pStyle w:val="Listaszerbekezds"/>
+        <w:numPr>
+          <w:ilvl w:val="0"/>
+          <w:numId w:val="8"/>
+        </w:numPr>
+        <w:spacing w:before="100" w:beforeAutospacing="1" w:after="100" w:afterAutospacing="1" w:line="240" w:lineRule="auto"/>
+        <w:rPr>
+          <w:rFonts w:cstheme="minorHAnsi"/>
+          <w:sz w:val="24"/>
+          <w:szCs w:val="24"/>
+        </w:rPr>
+      </w:pPr>
+      <w:r>
+        <w:rPr>
+          <w:rFonts w:cstheme="minorHAnsi"/>
+          <w:b/>
+          <w:bCs/>
+          <w:sz w:val="24"/>
+          <w:szCs w:val="24"/>
+        </w:rPr>
+        <w:t>2</w:t>
+      </w:r>
+      <w:r>
+        <w:rPr>
+          <w:rFonts w:cstheme="minorHAnsi"/>
+          <w:sz w:val="24"/>
+          <w:szCs w:val="24"/>
+        </w:rPr>
+        <w:t xml:space="preserve"> – </w:t>
+      </w:r>
+      <w:r>
+        <w:rPr>
+          <w:rFonts w:cstheme="minorHAnsi"/>
+          <w:b/>
+          <w:bCs/>
+          <w:sz w:val="24"/>
+          <w:szCs w:val="24"/>
+        </w:rPr>
+        <w:t>’</w:t>
+      </w:r>
+      <w:proofErr w:type="spellStart"/>
+      <w:r>
+        <w:rPr>
+          <w:rFonts w:cstheme="minorHAnsi"/>
+          <w:b/>
+          <w:bCs/>
+          <w:sz w:val="24"/>
+          <w:szCs w:val="24"/>
+        </w:rPr>
+        <w:t>Power</w:t>
+      </w:r>
+      <w:proofErr w:type="spellEnd"/>
+      <w:r>
+        <w:rPr>
+          <w:rFonts w:cstheme="minorHAnsi"/>
+          <w:sz w:val="24"/>
+          <w:szCs w:val="24"/>
+        </w:rPr>
+        <w:t>-</w:t>
+      </w:r>
+      <w:r>
+        <w:rPr>
+          <w:rFonts w:cstheme="minorHAnsi"/>
+          <w:b/>
+          <w:bCs/>
+          <w:sz w:val="24"/>
+          <w:szCs w:val="24"/>
+        </w:rPr>
+        <w:t>P</w:t>
+      </w:r>
+      <w:r>
+        <w:rPr>
+          <w:rFonts w:cstheme="minorHAnsi"/>
+          <w:b/>
+          <w:bCs/>
+          <w:sz w:val="24"/>
+          <w:szCs w:val="24"/>
+        </w:rPr>
+        <w:t>rémium’</w:t>
+      </w:r>
+      <w:r>
+        <w:rPr>
+          <w:rFonts w:cstheme="minorHAnsi"/>
+          <w:sz w:val="24"/>
+          <w:szCs w:val="24"/>
+        </w:rPr>
         <w:t xml:space="preserve"> </w:t>
       </w:r>
       <w:r>
         <w:rPr>
+          <w:rFonts w:cstheme="minorHAnsi"/>
+          <w:sz w:val="24"/>
+          <w:szCs w:val="24"/>
+        </w:rPr>
+        <w:t>előfizetéssel.</w:t>
+      </w:r>
+    </w:p>
+    <w:p>
+      <w:pPr>
+        <w:pStyle w:val="Listaszerbekezds"/>
+        <w:numPr>
+          <w:ilvl w:val="0"/>
+          <w:numId w:val="8"/>
+        </w:numPr>
+        <w:spacing w:before="100" w:beforeAutospacing="1" w:after="100" w:afterAutospacing="1" w:line="240" w:lineRule="auto"/>
+        <w:rPr>
+          <w:rFonts w:cstheme="minorHAnsi"/>
+          <w:sz w:val="24"/>
+          <w:szCs w:val="24"/>
+        </w:rPr>
+      </w:pPr>
+      <w:r>
+        <w:rPr>
+          <w:rFonts w:cstheme="minorHAnsi"/>
           <w:b/>
           <w:bCs/>
+          <w:sz w:val="24"/>
+          <w:szCs w:val="24"/>
         </w:rPr>
-        <w:t>több</w:t>
-      </w:r>
-      <w:r>
-        <w:t xml:space="preserve"> </w:t>
+        <w:t>3</w:t>
       </w:r>
       <w:r>
         <w:rPr>
-          <w:b/>
-          <w:bCs/>
+          <w:rFonts w:cstheme="minorHAnsi"/>
+          <w:sz w:val="24"/>
+          <w:szCs w:val="24"/>
         </w:rPr>
-        <w:t>autót</w:t>
-      </w:r>
-      <w:r>
-        <w:t xml:space="preserve"> is bérelhessen </w:t>
+        <w:t xml:space="preserve"> – </w:t>
       </w:r>
       <w:r>
         <w:rPr>
+          <w:rFonts w:cstheme="minorHAnsi"/>
           <w:b/>
           <w:bCs/>
+          <w:sz w:val="24"/>
+          <w:szCs w:val="24"/>
         </w:rPr>
-        <w:t>különböző</w:t>
+        <w:t>’</w:t>
       </w:r>
+      <w:proofErr w:type="spellStart"/>
       <w:r>
-        <w:t xml:space="preserve"> </w:t>
+        <w:rPr>
+          <w:rFonts w:cstheme="minorHAnsi"/>
+          <w:b/>
+          <w:bCs/>
+          <w:sz w:val="24"/>
+          <w:szCs w:val="24"/>
+        </w:rPr>
+        <w:t>Power</w:t>
+      </w:r>
+      <w:proofErr w:type="spellEnd"/>
+      <w:r>
+        <w:rPr>
+          <w:rFonts w:cstheme="minorHAnsi"/>
+          <w:b/>
+          <w:bCs/>
+          <w:sz w:val="24"/>
+          <w:szCs w:val="24"/>
+        </w:rPr>
+        <w:t>-Prémium-Plus</w:t>
       </w:r>
       <w:r>
         <w:rPr>
+          <w:rFonts w:cstheme="minorHAnsi"/>
           <w:b/>
           <w:bCs/>
+          <w:sz w:val="24"/>
+          <w:szCs w:val="24"/>
         </w:rPr>
-        <w:t>időpontokban</w:t>
-      </w:r>
-      <w:r>
-        <w:t xml:space="preserve">, de </w:t>
+        <w:t>’</w:t>
       </w:r>
       <w:r>
         <w:rPr>
-          <w:b/>
-          <w:bCs/>
+          <w:rFonts w:cstheme="minorHAnsi"/>
+          <w:sz w:val="24"/>
+          <w:szCs w:val="24"/>
         </w:rPr>
-        <w:t>egyszerre</w:t>
-      </w:r>
-      <w:r>
-        <w:t xml:space="preserve"> csak </w:t>
-      </w:r>
-      <w:r>
-        <w:rPr>
-          <w:b/>
-          <w:bCs/>
-        </w:rPr>
-        <w:t>egy</w:t>
-      </w:r>
-      <w:r>
-        <w:t xml:space="preserve"> autót </w:t>
-      </w:r>
-      <w:r>
-        <w:rPr>
-          <w:b/>
-          <w:bCs/>
-        </w:rPr>
-        <w:t>bérelhessen</w:t>
-      </w:r>
-      <w:r>
-        <w:rPr>
-          <w:b/>
-          <w:bCs/>
-        </w:rPr>
-        <w:t>.</w:t>
+        <w:t xml:space="preserve"> előfizetéssel.</w:t>
       </w:r>
     </w:p>
     <w:p>
       <w:pPr>
-        <w:pStyle w:val="Listaszerbekezds"/>
-        <w:numPr>
-          <w:ilvl w:val="0"/>
-          <w:numId w:val="6"/>
-        </w:numPr>
-      </w:pPr>
-      <w:r>
-        <w:t xml:space="preserve">Adatbázisban </w:t>
-      </w:r>
-      <w:r>
+        <w:spacing w:before="120" w:after="120" w:line="276" w:lineRule="auto"/>
+        <w:jc w:val="both"/>
         <w:rPr>
-          <w:b/>
-          <w:bCs/>
+          <w:rFonts w:ascii="Times New Roman" w:hAnsi="Times New Roman" w:cs="Times New Roman"/>
+          <w:sz w:val="24"/>
+          <w:szCs w:val="24"/>
         </w:rPr>
-        <w:t>CONCAT</w:t>
-      </w:r>
-      <w:r>
-        <w:t xml:space="preserve"> az adatokhoz: ’km/h’, </w:t>
-      </w:r>
-      <w:proofErr w:type="gramStart"/>
-      <w:r>
-        <w:t>’s’,</w:t>
-      </w:r>
-      <w:proofErr w:type="gramEnd"/>
-      <w:r>
-        <w:t xml:space="preserve"> stb.</w:t>
-      </w:r>
+      </w:pPr>
     </w:p>
     <w:p>
       <w:pPr>
         <w:pStyle w:val="Listaszerbekezds"/>
-        <w:numPr>
-          <w:ilvl w:val="0"/>
-          <w:numId w:val="6"/>
-        </w:numPr>
-      </w:pPr>
-      <w:r>
-        <w:t xml:space="preserve">A jelszó </w:t>
-      </w:r>
-      <w:r>
-        <w:rPr>
-          <w:b/>
-          <w:bCs/>
-        </w:rPr>
-        <w:t>KIZÁRÓLAG</w:t>
-      </w:r>
-      <w:r>
-        <w:t xml:space="preserve"> </w:t>
-      </w:r>
-      <w:r>
-        <w:rPr>
-          <w:b/>
-          <w:bCs/>
-        </w:rPr>
-        <w:t>4 és 10 közötti</w:t>
-      </w:r>
-      <w:r>
-        <w:t xml:space="preserve"> terjedelmű lehet és </w:t>
-      </w:r>
-      <w:r>
-        <w:rPr>
-          <w:b/>
-          <w:bCs/>
-        </w:rPr>
-        <w:t>CSAK SZÁM!</w:t>
-      </w:r>
+        <w:spacing w:after="120"/>
+        <w:ind w:left="1440"/>
+      </w:pPr>
     </w:p>
-    <w:p>
-      <w:pPr>
-        <w:pStyle w:val="Listaszerbekezds"/>
-        <w:numPr>
-          <w:ilvl w:val="0"/>
-          <w:numId w:val="6"/>
-        </w:numPr>
-      </w:pPr>
-      <w:r>
-        <w:t>Kor csak 18+ lehet</w:t>
-      </w:r>
-    </w:p>
-    <w:p>
-      <w:pPr>
-        <w:pStyle w:val="Listaszerbekezds"/>
-        <w:numPr>
-          <w:ilvl w:val="0"/>
-          <w:numId w:val="6"/>
-        </w:numPr>
-      </w:pPr>
-      <w:proofErr w:type="spellStart"/>
-      <w:r>
-        <w:t>Jogositvany</w:t>
-      </w:r>
-      <w:proofErr w:type="spellEnd"/>
-      <w:r>
-        <w:t xml:space="preserve"> ideje</w:t>
-      </w:r>
-    </w:p>
-    <w:p/>
     <w:sectPr>
       <w:pgSz w:w="11906" w:h="16838"/>
       <w:pgMar w:top="1417" w:right="1417" w:bottom="1417" w:left="1417" w:header="708" w:footer="708" w:gutter="0"/>
@@ -3059,6 +3062,121 @@
 <file path=word/numbering.xml><?xml version="1.0" encoding="utf-8"?>
 <w:numbering xmlns:wpc="http://schemas.microsoft.com/office/word/2010/wordprocessingCanvas" xmlns:cx="http://schemas.microsoft.com/office/drawing/2014/chartex" xmlns:cx1="http://schemas.microsoft.com/office/drawing/2015/9/8/chartex" xmlns:cx2="http://schemas.microsoft.com/office/drawing/2015/10/21/chartex" xmlns:cx3="http://schemas.microsoft.com/office/drawing/2016/5/9/chartex" xmlns:cx4="http://schemas.microsoft.com/office/drawing/2016/5/10/chartex" xmlns:cx5="http://schemas.microsoft.com/office/drawing/2016/5/11/chartex" xmlns:cx6="http://schemas.microsoft.com/office/drawing/2016/5/12/chartex" xmlns:cx7="http://schemas.microsoft.com/office/drawing/2016/5/13/chartex" xmlns:cx8="http://schemas.microsoft.com/office/drawing/2016/5/14/chartex" xmlns:mc="http://schemas.openxmlformats.org/markup-compatibility/2006" xmlns:aink="http://schemas.microsoft.com/office/drawing/2016/ink" xmlns:am3d="http://schemas.microsoft.com/office/drawing/2017/model3d" xmlns:o="urn:schemas-microsoft-com:office:office" xmlns:oel="http://schemas.microsoft.com/office/2019/extlst" xmlns:r="http://schemas.openxmlformats.org/officeDocument/2006/relationships" xmlns:m="http://schemas.openxmlformats.org/officeDocument/2006/math" xmlns:v="urn:schemas-microsoft-com:vml" xmlns:wp14="http://schemas.microsoft.com/office/word/2010/wordprocessingDrawing" xmlns:wp="http://schemas.openxmlformats.org/drawingml/2006/wordprocessingDrawing" xmlns:w10="urn:schemas-microsoft-com:office:word" xmlns:w="http://schemas.openxmlformats.org/wordprocessingml/2006/main" xmlns:w14="http://schemas.microsoft.com/office/word/2010/wordml" xmlns:w15="http://schemas.microsoft.com/office/word/2012/wordml" xmlns:w16cex="http://schemas.microsoft.com/office/word/2018/wordml/cex" xmlns:w16cid="http://schemas.microsoft.com/office/word/2016/wordml/cid" xmlns:w16="http://schemas.microsoft.com/office/word/2018/wordml" xmlns:w16sdtdh="http://schemas.microsoft.com/office/word/2020/wordml/sdtdatahash" xmlns:w16se="http://schemas.microsoft.com/office/word/2015/wordml/symex" xmlns:wpg="http://schemas.microsoft.com/office/word/2010/wordprocessingGroup" xmlns:wpi="http://schemas.microsoft.com/office/word/2010/wordprocessingInk" xmlns:wne="http://schemas.microsoft.com/office/word/2006/wordml" xmlns:wps="http://schemas.microsoft.com/office/word/2010/wordprocessingShape" mc:Ignorable="w14 w15 w16se w16cid w16 w16cex w16sdtdh wp14">
   <w:abstractNum w:abstractNumId="0" w15:restartNumberingAfterBreak="0">
+    <w:nsid w:val="045F4E70"/>
+    <w:multiLevelType w:val="multilevel"/>
+    <w:tmpl w:val="26C85222"/>
+    <w:lvl w:ilvl="0">
+      <w:start w:val="1"/>
+      <w:numFmt w:val="decimal"/>
+      <w:lvlText w:val="%1."/>
+      <w:lvlJc w:val="left"/>
+      <w:pPr>
+        <w:ind w:left="360" w:hanging="360"/>
+      </w:pPr>
+      <w:rPr>
+        <w:rFonts w:hint="default"/>
+      </w:rPr>
+    </w:lvl>
+    <w:lvl w:ilvl="1">
+      <w:start w:val="1"/>
+      <w:numFmt w:val="decimal"/>
+      <w:lvlText w:val="%1.%2."/>
+      <w:lvlJc w:val="left"/>
+      <w:pPr>
+        <w:ind w:left="792" w:hanging="432"/>
+      </w:pPr>
+      <w:rPr>
+        <w:rFonts w:hint="default"/>
+        <w:b w:val="0"/>
+        <w:bCs w:val="0"/>
+      </w:rPr>
+    </w:lvl>
+    <w:lvl w:ilvl="2">
+      <w:start w:val="1"/>
+      <w:numFmt w:val="decimal"/>
+      <w:lvlText w:val="%1.%2.%3."/>
+      <w:lvlJc w:val="left"/>
+      <w:pPr>
+        <w:ind w:left="1224" w:hanging="504"/>
+      </w:pPr>
+      <w:rPr>
+        <w:rFonts w:hint="default"/>
+      </w:rPr>
+    </w:lvl>
+    <w:lvl w:ilvl="3">
+      <w:start w:val="1"/>
+      <w:numFmt w:val="decimal"/>
+      <w:lvlText w:val="%1.%2.%3.%4."/>
+      <w:lvlJc w:val="left"/>
+      <w:pPr>
+        <w:ind w:left="1728" w:hanging="648"/>
+      </w:pPr>
+      <w:rPr>
+        <w:rFonts w:hint="default"/>
+      </w:rPr>
+    </w:lvl>
+    <w:lvl w:ilvl="4">
+      <w:start w:val="1"/>
+      <w:numFmt w:val="decimal"/>
+      <w:lvlText w:val="%1.%2.%3.%4.%5."/>
+      <w:lvlJc w:val="left"/>
+      <w:pPr>
+        <w:ind w:left="2232" w:hanging="792"/>
+      </w:pPr>
+      <w:rPr>
+        <w:rFonts w:hint="default"/>
+      </w:rPr>
+    </w:lvl>
+    <w:lvl w:ilvl="5">
+      <w:start w:val="1"/>
+      <w:numFmt w:val="decimal"/>
+      <w:lvlText w:val="%1.%2.%3.%4.%5.%6."/>
+      <w:lvlJc w:val="left"/>
+      <w:pPr>
+        <w:ind w:left="2736" w:hanging="936"/>
+      </w:pPr>
+      <w:rPr>
+        <w:rFonts w:hint="default"/>
+      </w:rPr>
+    </w:lvl>
+    <w:lvl w:ilvl="6">
+      <w:start w:val="1"/>
+      <w:numFmt w:val="decimal"/>
+      <w:lvlText w:val="%1.%2.%3.%4.%5.%6.%7."/>
+      <w:lvlJc w:val="left"/>
+      <w:pPr>
+        <w:ind w:left="3240" w:hanging="1080"/>
+      </w:pPr>
+      <w:rPr>
+        <w:rFonts w:hint="default"/>
+      </w:rPr>
+    </w:lvl>
+    <w:lvl w:ilvl="7">
+      <w:start w:val="1"/>
+      <w:numFmt w:val="decimal"/>
+      <w:lvlText w:val="%1.%2.%3.%4.%5.%6.%7.%8."/>
+      <w:lvlJc w:val="left"/>
+      <w:pPr>
+        <w:ind w:left="3744" w:hanging="1224"/>
+      </w:pPr>
+      <w:rPr>
+        <w:rFonts w:hint="default"/>
+      </w:rPr>
+    </w:lvl>
+    <w:lvl w:ilvl="8">
+      <w:start w:val="1"/>
+      <w:numFmt w:val="decimal"/>
+      <w:lvlText w:val="%1.%2.%3.%4.%5.%6.%7.%8.%9."/>
+      <w:lvlJc w:val="left"/>
+      <w:pPr>
+        <w:ind w:left="4320" w:hanging="1440"/>
+      </w:pPr>
+      <w:rPr>
+        <w:rFonts w:hint="default"/>
+      </w:rPr>
+    </w:lvl>
+  </w:abstractNum>
+  <w:abstractNum w:abstractNumId="1" w15:restartNumberingAfterBreak="0">
     <w:nsid w:val="16E21EA1"/>
     <w:multiLevelType w:val="hybridMultilevel"/>
     <w:tmpl w:val="7AFA5ABA"/>
@@ -3171,7 +3289,7 @@
       </w:rPr>
     </w:lvl>
   </w:abstractNum>
-  <w:abstractNum w:abstractNumId="1" w15:restartNumberingAfterBreak="0">
+  <w:abstractNum w:abstractNumId="2" w15:restartNumberingAfterBreak="0">
     <w:nsid w:val="2B87157F"/>
     <w:multiLevelType w:val="hybridMultilevel"/>
     <w:tmpl w:val="A5E4B702"/>
@@ -3284,7 +3402,7 @@
       </w:rPr>
     </w:lvl>
   </w:abstractNum>
-  <w:abstractNum w:abstractNumId="2" w15:restartNumberingAfterBreak="0">
+  <w:abstractNum w:abstractNumId="3" w15:restartNumberingAfterBreak="0">
     <w:nsid w:val="421A16BF"/>
     <w:multiLevelType w:val="hybridMultilevel"/>
     <w:tmpl w:val="BE904A8C"/>
@@ -3397,7 +3515,186 @@
       </w:rPr>
     </w:lvl>
   </w:abstractNum>
-  <w:abstractNum w:abstractNumId="3" w15:restartNumberingAfterBreak="0">
+  <w:abstractNum w:abstractNumId="4" w15:restartNumberingAfterBreak="0">
+    <w:nsid w:val="43A12B85"/>
+    <w:multiLevelType w:val="multilevel"/>
+    <w:tmpl w:val="9558CAFC"/>
+    <w:lvl w:ilvl="0">
+      <w:start w:val="1"/>
+      <w:numFmt w:val="decimal"/>
+      <w:lvlText w:val="%1."/>
+      <w:lvlJc w:val="left"/>
+      <w:pPr>
+        <w:ind w:left="360" w:hanging="360"/>
+      </w:pPr>
+      <w:rPr>
+        <w:rFonts w:hint="default"/>
+      </w:rPr>
+    </w:lvl>
+    <w:lvl w:ilvl="1">
+      <w:start w:val="1"/>
+      <w:numFmt w:val="decimal"/>
+      <w:lvlText w:val="%1.%2."/>
+      <w:lvlJc w:val="left"/>
+      <w:pPr>
+        <w:ind w:left="792" w:hanging="432"/>
+      </w:pPr>
+      <w:rPr>
+        <w:b w:val="0"/>
+        <w:bCs w:val="0"/>
+      </w:rPr>
+    </w:lvl>
+    <w:lvl w:ilvl="2">
+      <w:start w:val="1"/>
+      <w:numFmt w:val="decimal"/>
+      <w:lvlText w:val="%1.%2.%3."/>
+      <w:lvlJc w:val="left"/>
+      <w:pPr>
+        <w:ind w:left="1224" w:hanging="504"/>
+      </w:pPr>
+    </w:lvl>
+    <w:lvl w:ilvl="3">
+      <w:start w:val="1"/>
+      <w:numFmt w:val="decimal"/>
+      <w:lvlText w:val="%1.%2.%3.%4."/>
+      <w:lvlJc w:val="left"/>
+      <w:pPr>
+        <w:ind w:left="1728" w:hanging="648"/>
+      </w:pPr>
+    </w:lvl>
+    <w:lvl w:ilvl="4">
+      <w:start w:val="1"/>
+      <w:numFmt w:val="decimal"/>
+      <w:lvlText w:val="%1.%2.%3.%4.%5."/>
+      <w:lvlJc w:val="left"/>
+      <w:pPr>
+        <w:ind w:left="2232" w:hanging="792"/>
+      </w:pPr>
+    </w:lvl>
+    <w:lvl w:ilvl="5">
+      <w:start w:val="1"/>
+      <w:numFmt w:val="decimal"/>
+      <w:lvlText w:val="%1.%2.%3.%4.%5.%6."/>
+      <w:lvlJc w:val="left"/>
+      <w:pPr>
+        <w:ind w:left="2736" w:hanging="936"/>
+      </w:pPr>
+    </w:lvl>
+    <w:lvl w:ilvl="6">
+      <w:start w:val="1"/>
+      <w:numFmt w:val="decimal"/>
+      <w:lvlText w:val="%1.%2.%3.%4.%5.%6.%7."/>
+      <w:lvlJc w:val="left"/>
+      <w:pPr>
+        <w:ind w:left="3240" w:hanging="1080"/>
+      </w:pPr>
+    </w:lvl>
+    <w:lvl w:ilvl="7">
+      <w:start w:val="1"/>
+      <w:numFmt w:val="decimal"/>
+      <w:lvlText w:val="%1.%2.%3.%4.%5.%6.%7.%8."/>
+      <w:lvlJc w:val="left"/>
+      <w:pPr>
+        <w:ind w:left="3744" w:hanging="1224"/>
+      </w:pPr>
+    </w:lvl>
+    <w:lvl w:ilvl="8">
+      <w:start w:val="1"/>
+      <w:numFmt w:val="decimal"/>
+      <w:lvlText w:val="%1.%2.%3.%4.%5.%6.%7.%8.%9."/>
+      <w:lvlJc w:val="left"/>
+      <w:pPr>
+        <w:ind w:left="4320" w:hanging="1440"/>
+      </w:pPr>
+    </w:lvl>
+  </w:abstractNum>
+  <w:abstractNum w:abstractNumId="5" w15:restartNumberingAfterBreak="0">
+    <w:nsid w:val="444A04BB"/>
+    <w:multiLevelType w:val="multilevel"/>
+    <w:tmpl w:val="040E001F"/>
+    <w:lvl w:ilvl="0">
+      <w:start w:val="1"/>
+      <w:numFmt w:val="decimal"/>
+      <w:lvlText w:val="%1."/>
+      <w:lvlJc w:val="left"/>
+      <w:pPr>
+        <w:ind w:left="360" w:hanging="360"/>
+      </w:pPr>
+    </w:lvl>
+    <w:lvl w:ilvl="1">
+      <w:start w:val="1"/>
+      <w:numFmt w:val="decimal"/>
+      <w:lvlText w:val="%1.%2."/>
+      <w:lvlJc w:val="left"/>
+      <w:pPr>
+        <w:ind w:left="792" w:hanging="432"/>
+      </w:pPr>
+    </w:lvl>
+    <w:lvl w:ilvl="2">
+      <w:start w:val="1"/>
+      <w:numFmt w:val="decimal"/>
+      <w:lvlText w:val="%1.%2.%3."/>
+      <w:lvlJc w:val="left"/>
+      <w:pPr>
+        <w:ind w:left="1224" w:hanging="504"/>
+      </w:pPr>
+    </w:lvl>
+    <w:lvl w:ilvl="3">
+      <w:start w:val="1"/>
+      <w:numFmt w:val="decimal"/>
+      <w:lvlText w:val="%1.%2.%3.%4."/>
+      <w:lvlJc w:val="left"/>
+      <w:pPr>
+        <w:ind w:left="1728" w:hanging="648"/>
+      </w:pPr>
+    </w:lvl>
+    <w:lvl w:ilvl="4">
+      <w:start w:val="1"/>
+      <w:numFmt w:val="decimal"/>
+      <w:lvlText w:val="%1.%2.%3.%4.%5."/>
+      <w:lvlJc w:val="left"/>
+      <w:pPr>
+        <w:ind w:left="2232" w:hanging="792"/>
+      </w:pPr>
+    </w:lvl>
+    <w:lvl w:ilvl="5">
+      <w:start w:val="1"/>
+      <w:numFmt w:val="decimal"/>
+      <w:lvlText w:val="%1.%2.%3.%4.%5.%6."/>
+      <w:lvlJc w:val="left"/>
+      <w:pPr>
+        <w:ind w:left="2736" w:hanging="936"/>
+      </w:pPr>
+    </w:lvl>
+    <w:lvl w:ilvl="6">
+      <w:start w:val="1"/>
+      <w:numFmt w:val="decimal"/>
+      <w:lvlText w:val="%1.%2.%3.%4.%5.%6.%7."/>
+      <w:lvlJc w:val="left"/>
+      <w:pPr>
+        <w:ind w:left="3240" w:hanging="1080"/>
+      </w:pPr>
+    </w:lvl>
+    <w:lvl w:ilvl="7">
+      <w:start w:val="1"/>
+      <w:numFmt w:val="decimal"/>
+      <w:lvlText w:val="%1.%2.%3.%4.%5.%6.%7.%8."/>
+      <w:lvlJc w:val="left"/>
+      <w:pPr>
+        <w:ind w:left="3744" w:hanging="1224"/>
+      </w:pPr>
+    </w:lvl>
+    <w:lvl w:ilvl="8">
+      <w:start w:val="1"/>
+      <w:numFmt w:val="decimal"/>
+      <w:lvlText w:val="%1.%2.%3.%4.%5.%6.%7.%8.%9."/>
+      <w:lvlJc w:val="left"/>
+      <w:pPr>
+        <w:ind w:left="4320" w:hanging="1440"/>
+      </w:pPr>
+    </w:lvl>
+  </w:abstractNum>
+  <w:abstractNum w:abstractNumId="6" w15:restartNumberingAfterBreak="0">
     <w:nsid w:val="4529050C"/>
     <w:multiLevelType w:val="hybridMultilevel"/>
     <w:tmpl w:val="8F3A120A"/>
@@ -3510,7 +3807,93 @@
       </w:rPr>
     </w:lvl>
   </w:abstractNum>
-  <w:abstractNum w:abstractNumId="4" w15:restartNumberingAfterBreak="0">
+  <w:abstractNum w:abstractNumId="7" w15:restartNumberingAfterBreak="0">
+    <w:nsid w:val="5E621715"/>
+    <w:multiLevelType w:val="hybridMultilevel"/>
+    <w:tmpl w:val="7200CC58"/>
+    <w:lvl w:ilvl="0" w:tplc="040E0017">
+      <w:start w:val="1"/>
+      <w:numFmt w:val="lowerLetter"/>
+      <w:lvlText w:val="%1)"/>
+      <w:lvlJc w:val="left"/>
+      <w:pPr>
+        <w:ind w:left="2160" w:hanging="360"/>
+      </w:pPr>
+    </w:lvl>
+    <w:lvl w:ilvl="1" w:tplc="040E0019" w:tentative="1">
+      <w:start w:val="1"/>
+      <w:numFmt w:val="lowerLetter"/>
+      <w:lvlText w:val="%2."/>
+      <w:lvlJc w:val="left"/>
+      <w:pPr>
+        <w:ind w:left="2880" w:hanging="360"/>
+      </w:pPr>
+    </w:lvl>
+    <w:lvl w:ilvl="2" w:tplc="040E001B" w:tentative="1">
+      <w:start w:val="1"/>
+      <w:numFmt w:val="lowerRoman"/>
+      <w:lvlText w:val="%3."/>
+      <w:lvlJc w:val="right"/>
+      <w:pPr>
+        <w:ind w:left="3600" w:hanging="180"/>
+      </w:pPr>
+    </w:lvl>
+    <w:lvl w:ilvl="3" w:tplc="040E000F" w:tentative="1">
+      <w:start w:val="1"/>
+      <w:numFmt w:val="decimal"/>
+      <w:lvlText w:val="%4."/>
+      <w:lvlJc w:val="left"/>
+      <w:pPr>
+        <w:ind w:left="4320" w:hanging="360"/>
+      </w:pPr>
+    </w:lvl>
+    <w:lvl w:ilvl="4" w:tplc="040E0019" w:tentative="1">
+      <w:start w:val="1"/>
+      <w:numFmt w:val="lowerLetter"/>
+      <w:lvlText w:val="%5."/>
+      <w:lvlJc w:val="left"/>
+      <w:pPr>
+        <w:ind w:left="5040" w:hanging="360"/>
+      </w:pPr>
+    </w:lvl>
+    <w:lvl w:ilvl="5" w:tplc="040E001B" w:tentative="1">
+      <w:start w:val="1"/>
+      <w:numFmt w:val="lowerRoman"/>
+      <w:lvlText w:val="%6."/>
+      <w:lvlJc w:val="right"/>
+      <w:pPr>
+        <w:ind w:left="5760" w:hanging="180"/>
+      </w:pPr>
+    </w:lvl>
+    <w:lvl w:ilvl="6" w:tplc="040E000F" w:tentative="1">
+      <w:start w:val="1"/>
+      <w:numFmt w:val="decimal"/>
+      <w:lvlText w:val="%7."/>
+      <w:lvlJc w:val="left"/>
+      <w:pPr>
+        <w:ind w:left="6480" w:hanging="360"/>
+      </w:pPr>
+    </w:lvl>
+    <w:lvl w:ilvl="7" w:tplc="040E0019" w:tentative="1">
+      <w:start w:val="1"/>
+      <w:numFmt w:val="lowerLetter"/>
+      <w:lvlText w:val="%8."/>
+      <w:lvlJc w:val="left"/>
+      <w:pPr>
+        <w:ind w:left="7200" w:hanging="360"/>
+      </w:pPr>
+    </w:lvl>
+    <w:lvl w:ilvl="8" w:tplc="040E001B" w:tentative="1">
+      <w:start w:val="1"/>
+      <w:numFmt w:val="lowerRoman"/>
+      <w:lvlText w:val="%9."/>
+      <w:lvlJc w:val="right"/>
+      <w:pPr>
+        <w:ind w:left="7920" w:hanging="180"/>
+      </w:pPr>
+    </w:lvl>
+  </w:abstractNum>
+  <w:abstractNum w:abstractNumId="8" w15:restartNumberingAfterBreak="0">
     <w:nsid w:val="63E80065"/>
     <w:multiLevelType w:val="hybridMultilevel"/>
     <w:tmpl w:val="AA48FF0C"/>
@@ -3623,7 +4006,120 @@
       </w:rPr>
     </w:lvl>
   </w:abstractNum>
-  <w:abstractNum w:abstractNumId="5" w15:restartNumberingAfterBreak="0">
+  <w:abstractNum w:abstractNumId="9" w15:restartNumberingAfterBreak="0">
+    <w:nsid w:val="6B612F9F"/>
+    <w:multiLevelType w:val="hybridMultilevel"/>
+    <w:tmpl w:val="E87A208C"/>
+    <w:lvl w:ilvl="0" w:tplc="25F0B63E">
+      <w:start w:val="3"/>
+      <w:numFmt w:val="bullet"/>
+      <w:lvlText w:val="-"/>
+      <w:lvlJc w:val="left"/>
+      <w:pPr>
+        <w:ind w:left="720" w:hanging="360"/>
+      </w:pPr>
+      <w:rPr>
+        <w:rFonts w:ascii="Calibri" w:eastAsiaTheme="minorHAnsi" w:hAnsi="Calibri" w:cs="Calibri" w:hint="default"/>
+      </w:rPr>
+    </w:lvl>
+    <w:lvl w:ilvl="1" w:tplc="040E0003">
+      <w:start w:val="1"/>
+      <w:numFmt w:val="bullet"/>
+      <w:lvlText w:val="o"/>
+      <w:lvlJc w:val="left"/>
+      <w:pPr>
+        <w:ind w:left="1440" w:hanging="360"/>
+      </w:pPr>
+      <w:rPr>
+        <w:rFonts w:ascii="Courier New" w:hAnsi="Courier New" w:cs="Courier New" w:hint="default"/>
+      </w:rPr>
+    </w:lvl>
+    <w:lvl w:ilvl="2" w:tplc="040E0005" w:tentative="1">
+      <w:start w:val="1"/>
+      <w:numFmt w:val="bullet"/>
+      <w:lvlText w:val=""/>
+      <w:lvlJc w:val="left"/>
+      <w:pPr>
+        <w:ind w:left="2160" w:hanging="360"/>
+      </w:pPr>
+      <w:rPr>
+        <w:rFonts w:ascii="Wingdings" w:hAnsi="Wingdings" w:hint="default"/>
+      </w:rPr>
+    </w:lvl>
+    <w:lvl w:ilvl="3" w:tplc="040E0001" w:tentative="1">
+      <w:start w:val="1"/>
+      <w:numFmt w:val="bullet"/>
+      <w:lvlText w:val=""/>
+      <w:lvlJc w:val="left"/>
+      <w:pPr>
+        <w:ind w:left="2880" w:hanging="360"/>
+      </w:pPr>
+      <w:rPr>
+        <w:rFonts w:ascii="Symbol" w:hAnsi="Symbol" w:hint="default"/>
+      </w:rPr>
+    </w:lvl>
+    <w:lvl w:ilvl="4" w:tplc="040E0003" w:tentative="1">
+      <w:start w:val="1"/>
+      <w:numFmt w:val="bullet"/>
+      <w:lvlText w:val="o"/>
+      <w:lvlJc w:val="left"/>
+      <w:pPr>
+        <w:ind w:left="3600" w:hanging="360"/>
+      </w:pPr>
+      <w:rPr>
+        <w:rFonts w:ascii="Courier New" w:hAnsi="Courier New" w:cs="Courier New" w:hint="default"/>
+      </w:rPr>
+    </w:lvl>
+    <w:lvl w:ilvl="5" w:tplc="040E0005" w:tentative="1">
+      <w:start w:val="1"/>
+      <w:numFmt w:val="bullet"/>
+      <w:lvlText w:val=""/>
+      <w:lvlJc w:val="left"/>
+      <w:pPr>
+        <w:ind w:left="4320" w:hanging="360"/>
+      </w:pPr>
+      <w:rPr>
+        <w:rFonts w:ascii="Wingdings" w:hAnsi="Wingdings" w:hint="default"/>
+      </w:rPr>
+    </w:lvl>
+    <w:lvl w:ilvl="6" w:tplc="040E0001" w:tentative="1">
+      <w:start w:val="1"/>
+      <w:numFmt w:val="bullet"/>
+      <w:lvlText w:val=""/>
+      <w:lvlJc w:val="left"/>
+      <w:pPr>
+        <w:ind w:left="5040" w:hanging="360"/>
+      </w:pPr>
+      <w:rPr>
+        <w:rFonts w:ascii="Symbol" w:hAnsi="Symbol" w:hint="default"/>
+      </w:rPr>
+    </w:lvl>
+    <w:lvl w:ilvl="7" w:tplc="040E0003" w:tentative="1">
+      <w:start w:val="1"/>
+      <w:numFmt w:val="bullet"/>
+      <w:lvlText w:val="o"/>
+      <w:lvlJc w:val="left"/>
+      <w:pPr>
+        <w:ind w:left="5760" w:hanging="360"/>
+      </w:pPr>
+      <w:rPr>
+        <w:rFonts w:ascii="Courier New" w:hAnsi="Courier New" w:cs="Courier New" w:hint="default"/>
+      </w:rPr>
+    </w:lvl>
+    <w:lvl w:ilvl="8" w:tplc="040E0005" w:tentative="1">
+      <w:start w:val="1"/>
+      <w:numFmt w:val="bullet"/>
+      <w:lvlText w:val=""/>
+      <w:lvlJc w:val="left"/>
+      <w:pPr>
+        <w:ind w:left="6480" w:hanging="360"/>
+      </w:pPr>
+      <w:rPr>
+        <w:rFonts w:ascii="Wingdings" w:hAnsi="Wingdings" w:hint="default"/>
+      </w:rPr>
+    </w:lvl>
+  </w:abstractNum>
+  <w:abstractNum w:abstractNumId="10" w15:restartNumberingAfterBreak="0">
     <w:nsid w:val="7B984A6A"/>
     <w:multiLevelType w:val="hybridMultilevel"/>
     <w:tmpl w:val="326E2D4C"/>
@@ -3710,21 +4206,36 @@
     </w:lvl>
   </w:abstractNum>
   <w:num w:numId="1" w16cid:durableId="1682851883">
+    <w:abstractNumId w:val="8"/>
+  </w:num>
+  <w:num w:numId="2" w16cid:durableId="1074350733">
+    <w:abstractNumId w:val="3"/>
+  </w:num>
+  <w:num w:numId="3" w16cid:durableId="1020550971">
+    <w:abstractNumId w:val="2"/>
+  </w:num>
+  <w:num w:numId="4" w16cid:durableId="194581248">
+    <w:abstractNumId w:val="1"/>
+  </w:num>
+  <w:num w:numId="5" w16cid:durableId="747460264">
+    <w:abstractNumId w:val="6"/>
+  </w:num>
+  <w:num w:numId="6" w16cid:durableId="2117023556">
+    <w:abstractNumId w:val="10"/>
+  </w:num>
+  <w:num w:numId="7" w16cid:durableId="774636324">
     <w:abstractNumId w:val="4"/>
   </w:num>
-  <w:num w:numId="2" w16cid:durableId="1074350733">
-    <w:abstractNumId w:val="2"/>
+  <w:num w:numId="8" w16cid:durableId="1936745043">
+    <w:abstractNumId w:val="7"/>
   </w:num>
-  <w:num w:numId="3" w16cid:durableId="1020550971">
-    <w:abstractNumId w:val="1"/>
-  </w:num>
-  <w:num w:numId="4" w16cid:durableId="194581248">
+  <w:num w:numId="9" w16cid:durableId="68776533">
     <w:abstractNumId w:val="0"/>
   </w:num>
-  <w:num w:numId="5" w16cid:durableId="747460264">
-    <w:abstractNumId w:val="3"/>
+  <w:num w:numId="10" w16cid:durableId="1534077004">
+    <w:abstractNumId w:val="9"/>
   </w:num>
-  <w:num w:numId="6" w16cid:durableId="2117023556">
+  <w:num w:numId="11" w16cid:durableId="1841655686">
     <w:abstractNumId w:val="5"/>
   </w:num>
 </w:numbering>
@@ -4232,6 +4743,24 @@
       <w:contextualSpacing/>
     </w:pPr>
   </w:style>
+  <w:style w:type="character" w:customStyle="1" w:styleId="hljs-selector-tag">
+    <w:name w:val="hljs-selector-tag"/>
+    <w:basedOn w:val="Bekezdsalapbettpusa"/>
+    <w:rsid w:val="001963C6"/>
+  </w:style>
+  <w:style w:type="character" w:styleId="HTML-kd">
+    <w:name w:val="HTML Code"/>
+    <w:basedOn w:val="Bekezdsalapbettpusa"/>
+    <w:uiPriority w:val="99"/>
+    <w:semiHidden/>
+    <w:unhideWhenUsed/>
+    <w:rsid w:val="001963C6"/>
+    <w:rPr>
+      <w:rFonts w:ascii="Courier New" w:eastAsia="Times New Roman" w:hAnsi="Courier New" w:cs="Courier New"/>
+      <w:sz w:val="20"/>
+      <w:szCs w:val="20"/>
+    </w:rPr>
+  </w:style>
 </w:styles>
 </file>
 

</xml_diff>